<commit_message>
cacany cejka 2011 a atlas slimosov
</commit_message>
<xml_diff>
--- a/Diplomka.docx
+++ b/Diplomka.docx
@@ -80,7 +80,16 @@
           <w:sz w:val="28"/>
           <w:szCs w:val="28"/>
         </w:rPr>
-        <w:t xml:space="preserve">2012 </w:t>
+        <w:t>2013</w:t>
+      </w:r>
+      <w:r>
+        <w:rPr>
+          <w:b/>
+          <w:bCs/>
+          <w:sz w:val="28"/>
+          <w:szCs w:val="28"/>
+        </w:rPr>
+        <w:t xml:space="preserve"> </w:t>
       </w:r>
     </w:p>
     <w:p>
@@ -356,7 +365,7 @@
           <w:sz w:val="28"/>
           <w:szCs w:val="28"/>
         </w:rPr>
-        <w:t>2</w:t>
+        <w:t>3</w:t>
       </w:r>
     </w:p>
     <w:p>
@@ -450,7 +459,16 @@
         <w:jc w:val="both"/>
       </w:pPr>
       <w:r>
-        <w:t xml:space="preserve">V roku 2011 </w:t>
+        <w:t xml:space="preserve">V roku </w:t>
+      </w:r>
+      <w:r>
+        <w:rPr>
+          <w:highlight w:val="yellow"/>
+        </w:rPr>
+        <w:t>2011</w:t>
+      </w:r>
+      <w:r>
+        <w:t xml:space="preserve"> </w:t>
       </w:r>
       <w:r>
         <w:t>bol</w:t>
@@ -755,16 +773,27 @@
           <w:sz w:val="24"/>
           <w:szCs w:val="24"/>
         </w:rPr>
-        <w:t>dňa XX.YY</w:t>
-      </w:r>
-      <w:r>
-        <w:rPr>
-          <w:rFonts w:ascii="Times New Roman" w:hAnsi="Times New Roman" w:cs="Times New Roman"/>
-          <w:color w:val="000000"/>
-          <w:sz w:val="24"/>
-          <w:szCs w:val="24"/>
-        </w:rPr>
-        <w:t>.2012</w:t>
+        <w:t xml:space="preserve">dňa </w:t>
+      </w:r>
+      <w:r>
+        <w:rPr>
+          <w:rFonts w:ascii="Times New Roman" w:hAnsi="Times New Roman" w:cs="Times New Roman"/>
+          <w:color w:val="000000"/>
+          <w:sz w:val="24"/>
+          <w:szCs w:val="24"/>
+          <w:highlight w:val="yellow"/>
+        </w:rPr>
+        <w:t>XX.YY</w:t>
+      </w:r>
+      <w:r>
+        <w:rPr>
+          <w:rFonts w:ascii="Times New Roman" w:hAnsi="Times New Roman" w:cs="Times New Roman"/>
+          <w:color w:val="000000"/>
+          <w:sz w:val="24"/>
+          <w:szCs w:val="24"/>
+          <w:highlight w:val="yellow"/>
+        </w:rPr>
+        <w:t>.2013</w:t>
       </w:r>
     </w:p>
     <w:p>
@@ -837,6 +866,1091 @@
         </w:rPr>
         <w:lastRenderedPageBreak/>
         <w:t>OBSAH</w:t>
+      </w:r>
+    </w:p>
+    <w:p>
+      <w:pPr>
+        <w:autoSpaceDE w:val="0"/>
+        <w:autoSpaceDN w:val="0"/>
+        <w:adjustRightInd w:val="0"/>
+        <w:spacing w:after="0" w:line="240" w:lineRule="auto"/>
+        <w:rPr>
+          <w:rFonts w:ascii="Palatino Linotype" w:hAnsi="Palatino Linotype" w:cs="Palatino Linotype"/>
+          <w:color w:val="000000"/>
+        </w:rPr>
+      </w:pPr>
+      <w:r>
+        <w:rPr>
+          <w:rFonts w:ascii="Palatino Linotype" w:hAnsi="Palatino Linotype" w:cs="Palatino Linotype"/>
+          <w:color w:val="000000"/>
+        </w:rPr>
+        <w:t xml:space="preserve">1. </w:t>
+      </w:r>
+      <w:r>
+        <w:rPr>
+          <w:rFonts w:ascii="Palatino Linotype" w:hAnsi="Palatino Linotype" w:cs="Palatino Linotype"/>
+          <w:color w:val="000000"/>
+          <w:highlight w:val="magenta"/>
+        </w:rPr>
+        <w:t>Úvod</w:t>
+      </w:r>
+      <w:r>
+        <w:rPr>
+          <w:rFonts w:ascii="Palatino Linotype" w:hAnsi="Palatino Linotype" w:cs="Palatino Linotype"/>
+          <w:color w:val="000000"/>
+        </w:rPr>
+        <w:t xml:space="preserve"> .................................................................................................................................... 3 </w:t>
+      </w:r>
+    </w:p>
+    <w:p>
+      <w:pPr>
+        <w:autoSpaceDE w:val="0"/>
+        <w:autoSpaceDN w:val="0"/>
+        <w:adjustRightInd w:val="0"/>
+        <w:spacing w:after="0" w:line="240" w:lineRule="auto"/>
+        <w:rPr>
+          <w:rFonts w:ascii="Palatino Linotype" w:hAnsi="Palatino Linotype" w:cs="Palatino Linotype"/>
+          <w:color w:val="000000"/>
+        </w:rPr>
+      </w:pPr>
+      <w:r>
+        <w:rPr>
+          <w:rFonts w:ascii="Palatino Linotype" w:hAnsi="Palatino Linotype" w:cs="Palatino Linotype"/>
+          <w:color w:val="000000"/>
+        </w:rPr>
+        <w:t xml:space="preserve">2. </w:t>
+      </w:r>
+      <w:r>
+        <w:rPr>
+          <w:rFonts w:ascii="Palatino Linotype" w:hAnsi="Palatino Linotype" w:cs="Palatino Linotype"/>
+          <w:color w:val="000000"/>
+          <w:highlight w:val="magenta"/>
+        </w:rPr>
+        <w:t>Literá</w:t>
+      </w:r>
+      <w:r>
+        <w:rPr>
+          <w:rFonts w:ascii="Palatino Linotype" w:hAnsi="Palatino Linotype" w:cs="Palatino Linotype"/>
+          <w:color w:val="000000"/>
+          <w:highlight w:val="magenta"/>
+        </w:rPr>
+        <w:t>rny prehľad</w:t>
+      </w:r>
+      <w:r>
+        <w:rPr>
+          <w:rFonts w:ascii="Palatino Linotype" w:hAnsi="Palatino Linotype" w:cs="Palatino Linotype"/>
+          <w:color w:val="000000"/>
+        </w:rPr>
+        <w:t xml:space="preserve"> ............................................................................................................... 6 </w:t>
+      </w:r>
+    </w:p>
+    <w:p>
+      <w:pPr>
+        <w:autoSpaceDE w:val="0"/>
+        <w:autoSpaceDN w:val="0"/>
+        <w:adjustRightInd w:val="0"/>
+        <w:spacing w:after="0" w:line="240" w:lineRule="auto"/>
+        <w:rPr>
+          <w:rFonts w:ascii="Palatino Linotype" w:hAnsi="Palatino Linotype" w:cs="Palatino Linotype"/>
+          <w:color w:val="000000"/>
+        </w:rPr>
+      </w:pPr>
+      <w:r>
+        <w:rPr>
+          <w:rFonts w:ascii="Palatino Linotype" w:hAnsi="Palatino Linotype" w:cs="Palatino Linotype"/>
+          <w:color w:val="000000"/>
+        </w:rPr>
+        <w:t>2.1 Prá</w:t>
+      </w:r>
+      <w:r>
+        <w:rPr>
+          <w:rFonts w:ascii="Palatino Linotype" w:hAnsi="Palatino Linotype" w:cs="Palatino Linotype"/>
+          <w:color w:val="000000"/>
+        </w:rPr>
+        <w:t>ce z</w:t>
+      </w:r>
+      <w:r>
+        <w:rPr>
+          <w:rFonts w:ascii="Palatino Linotype" w:hAnsi="Palatino Linotype" w:cs="Palatino Linotype"/>
+          <w:color w:val="000000"/>
+        </w:rPr>
+        <w:t> </w:t>
+      </w:r>
+      <w:r>
+        <w:rPr>
+          <w:rFonts w:ascii="Palatino Linotype" w:hAnsi="Palatino Linotype" w:cs="Palatino Linotype"/>
+          <w:color w:val="000000"/>
+        </w:rPr>
+        <w:t xml:space="preserve">územia bývalého Československa ........................................................ 6 </w:t>
+      </w:r>
+    </w:p>
+    <w:p>
+      <w:pPr>
+        <w:autoSpaceDE w:val="0"/>
+        <w:autoSpaceDN w:val="0"/>
+        <w:adjustRightInd w:val="0"/>
+        <w:spacing w:after="0" w:line="240" w:lineRule="auto"/>
+        <w:rPr>
+          <w:rFonts w:ascii="Palatino Linotype" w:hAnsi="Palatino Linotype" w:cs="Palatino Linotype"/>
+          <w:color w:val="000000"/>
+        </w:rPr>
+      </w:pPr>
+      <w:r>
+        <w:rPr>
+          <w:rFonts w:ascii="Palatino Linotype" w:hAnsi="Palatino Linotype" w:cs="Palatino Linotype"/>
+          <w:color w:val="000000"/>
+        </w:rPr>
+        <w:t>2.2 Ostatné prá</w:t>
+      </w:r>
+      <w:r>
+        <w:rPr>
+          <w:rFonts w:ascii="Palatino Linotype" w:hAnsi="Palatino Linotype" w:cs="Palatino Linotype"/>
+          <w:color w:val="000000"/>
+        </w:rPr>
+        <w:t xml:space="preserve">ce....................................................................................................... 7 </w:t>
+      </w:r>
+    </w:p>
+    <w:p>
+      <w:pPr>
+        <w:autoSpaceDE w:val="0"/>
+        <w:autoSpaceDN w:val="0"/>
+        <w:adjustRightInd w:val="0"/>
+        <w:spacing w:after="0" w:line="240" w:lineRule="auto"/>
+        <w:rPr>
+          <w:rFonts w:ascii="Palatino Linotype" w:hAnsi="Palatino Linotype" w:cs="Palatino Linotype"/>
+          <w:color w:val="000000"/>
+        </w:rPr>
+      </w:pPr>
+      <w:r>
+        <w:rPr>
+          <w:rFonts w:ascii="Palatino Linotype" w:hAnsi="Palatino Linotype" w:cs="Palatino Linotype"/>
+          <w:color w:val="000000"/>
+        </w:rPr>
+        <w:t xml:space="preserve">3. </w:t>
+      </w:r>
+      <w:r>
+        <w:rPr>
+          <w:rFonts w:ascii="Palatino Linotype" w:hAnsi="Palatino Linotype" w:cs="Palatino Linotype"/>
+          <w:color w:val="000000"/>
+          <w:highlight w:val="magenta"/>
+        </w:rPr>
+        <w:t>Opis skúmaného územia</w:t>
+      </w:r>
+      <w:r>
+        <w:rPr>
+          <w:rFonts w:ascii="Palatino Linotype" w:hAnsi="Palatino Linotype" w:cs="Palatino Linotype"/>
+          <w:color w:val="000000"/>
+        </w:rPr>
+        <w:t xml:space="preserve"> ................................................................................................... 9 </w:t>
+      </w:r>
+    </w:p>
+    <w:p>
+      <w:pPr>
+        <w:autoSpaceDE w:val="0"/>
+        <w:autoSpaceDN w:val="0"/>
+        <w:adjustRightInd w:val="0"/>
+        <w:spacing w:after="0" w:line="240" w:lineRule="auto"/>
+        <w:rPr>
+          <w:rFonts w:ascii="Palatino Linotype" w:hAnsi="Palatino Linotype" w:cs="Palatino Linotype"/>
+          <w:color w:val="000000"/>
+        </w:rPr>
+      </w:pPr>
+      <w:r>
+        <w:rPr>
+          <w:rFonts w:ascii="Palatino Linotype" w:hAnsi="Palatino Linotype" w:cs="Palatino Linotype"/>
+          <w:color w:val="000000"/>
+        </w:rPr>
+        <w:t xml:space="preserve">3.1 Geomorfológia .................................................................................................... 9 </w:t>
+      </w:r>
+    </w:p>
+    <w:p>
+      <w:pPr>
+        <w:autoSpaceDE w:val="0"/>
+        <w:autoSpaceDN w:val="0"/>
+        <w:adjustRightInd w:val="0"/>
+        <w:spacing w:after="0" w:line="240" w:lineRule="auto"/>
+        <w:rPr>
+          <w:rFonts w:ascii="Palatino Linotype" w:hAnsi="Palatino Linotype" w:cs="Palatino Linotype"/>
+          <w:color w:val="000000"/>
+        </w:rPr>
+      </w:pPr>
+      <w:r>
+        <w:rPr>
+          <w:rFonts w:ascii="Palatino Linotype" w:hAnsi="Palatino Linotype" w:cs="Palatino Linotype"/>
+          <w:color w:val="000000"/>
+        </w:rPr>
+        <w:t xml:space="preserve">3.2 Pedológia ............................................................................................................. 9 </w:t>
+      </w:r>
+    </w:p>
+    <w:p>
+      <w:pPr>
+        <w:autoSpaceDE w:val="0"/>
+        <w:autoSpaceDN w:val="0"/>
+        <w:adjustRightInd w:val="0"/>
+        <w:spacing w:after="0" w:line="240" w:lineRule="auto"/>
+        <w:rPr>
+          <w:rFonts w:ascii="Palatino Linotype" w:hAnsi="Palatino Linotype" w:cs="Palatino Linotype"/>
+          <w:color w:val="000000"/>
+        </w:rPr>
+      </w:pPr>
+      <w:r>
+        <w:rPr>
+          <w:rFonts w:ascii="Palatino Linotype" w:hAnsi="Palatino Linotype" w:cs="Palatino Linotype"/>
+          <w:color w:val="000000"/>
+        </w:rPr>
+        <w:t xml:space="preserve">3.3 Klimatické pomery ........................................................................................... 10 </w:t>
+      </w:r>
+    </w:p>
+    <w:p>
+      <w:pPr>
+        <w:autoSpaceDE w:val="0"/>
+        <w:autoSpaceDN w:val="0"/>
+        <w:adjustRightInd w:val="0"/>
+        <w:spacing w:after="0" w:line="240" w:lineRule="auto"/>
+        <w:rPr>
+          <w:rFonts w:ascii="Palatino Linotype" w:hAnsi="Palatino Linotype" w:cs="Palatino Linotype"/>
+          <w:color w:val="000000"/>
+        </w:rPr>
+      </w:pPr>
+      <w:r>
+        <w:rPr>
+          <w:rFonts w:ascii="Palatino Linotype" w:hAnsi="Palatino Linotype" w:cs="Palatino Linotype"/>
+          <w:color w:val="000000"/>
+        </w:rPr>
+        <w:t xml:space="preserve">3.4 Rastlinstvo ......................................................................................................... 10 </w:t>
+      </w:r>
+    </w:p>
+    <w:p>
+      <w:pPr>
+        <w:autoSpaceDE w:val="0"/>
+        <w:autoSpaceDN w:val="0"/>
+        <w:adjustRightInd w:val="0"/>
+        <w:spacing w:after="0" w:line="240" w:lineRule="auto"/>
+        <w:rPr>
+          <w:rFonts w:ascii="Palatino Linotype" w:hAnsi="Palatino Linotype" w:cs="Palatino Linotype"/>
+          <w:color w:val="000000"/>
+        </w:rPr>
+      </w:pPr>
+      <w:r>
+        <w:rPr>
+          <w:rFonts w:ascii="Palatino Linotype" w:hAnsi="Palatino Linotype" w:cs="Palatino Linotype"/>
+          <w:color w:val="000000"/>
+        </w:rPr>
+        <w:t xml:space="preserve">3.5 Charakteristika študijných plôch ..................................................................... 13 </w:t>
+      </w:r>
+    </w:p>
+    <w:p>
+      <w:pPr>
+        <w:autoSpaceDE w:val="0"/>
+        <w:autoSpaceDN w:val="0"/>
+        <w:adjustRightInd w:val="0"/>
+        <w:spacing w:after="0" w:line="240" w:lineRule="auto"/>
+        <w:rPr>
+          <w:rFonts w:ascii="Palatino Linotype" w:hAnsi="Palatino Linotype" w:cs="Palatino Linotype"/>
+          <w:color w:val="000000"/>
+        </w:rPr>
+      </w:pPr>
+      <w:r>
+        <w:rPr>
+          <w:rFonts w:ascii="Palatino Linotype" w:hAnsi="Palatino Linotype" w:cs="Palatino Linotype"/>
+          <w:color w:val="000000"/>
+        </w:rPr>
+        <w:t xml:space="preserve">4. </w:t>
+      </w:r>
+      <w:r>
+        <w:rPr>
+          <w:rFonts w:ascii="Palatino Linotype" w:hAnsi="Palatino Linotype" w:cs="Palatino Linotype"/>
+          <w:color w:val="000000"/>
+          <w:highlight w:val="magenta"/>
+        </w:rPr>
+        <w:t>Materiá</w:t>
+      </w:r>
+      <w:r>
+        <w:rPr>
+          <w:rFonts w:ascii="Palatino Linotype" w:hAnsi="Palatino Linotype" w:cs="Palatino Linotype"/>
+          <w:color w:val="000000"/>
+          <w:highlight w:val="magenta"/>
+        </w:rPr>
+        <w:t>l a metodika</w:t>
+      </w:r>
+      <w:r>
+        <w:rPr>
+          <w:rFonts w:ascii="Palatino Linotype" w:hAnsi="Palatino Linotype" w:cs="Palatino Linotype"/>
+          <w:color w:val="000000"/>
+        </w:rPr>
+        <w:t xml:space="preserve"> ......................................................................................................... 21 </w:t>
+      </w:r>
+    </w:p>
+    <w:p>
+      <w:pPr>
+        <w:autoSpaceDE w:val="0"/>
+        <w:autoSpaceDN w:val="0"/>
+        <w:adjustRightInd w:val="0"/>
+        <w:spacing w:after="0" w:line="240" w:lineRule="auto"/>
+        <w:rPr>
+          <w:rFonts w:ascii="Palatino Linotype" w:hAnsi="Palatino Linotype" w:cs="Palatino Linotype"/>
+          <w:color w:val="000000"/>
+        </w:rPr>
+      </w:pPr>
+      <w:r>
+        <w:rPr>
+          <w:rFonts w:ascii="Palatino Linotype" w:hAnsi="Palatino Linotype" w:cs="Palatino Linotype"/>
+          <w:color w:val="000000"/>
+        </w:rPr>
+        <w:t>4.1 Ter</w:t>
+      </w:r>
+      <w:r>
+        <w:rPr>
+          <w:rFonts w:ascii="Palatino Linotype" w:hAnsi="Palatino Linotype" w:cs="Palatino Linotype"/>
+          <w:color w:val="000000"/>
+        </w:rPr>
+        <w:t>énne práce – zber materiá</w:t>
+      </w:r>
+      <w:r>
+        <w:rPr>
+          <w:rFonts w:ascii="Palatino Linotype" w:hAnsi="Palatino Linotype" w:cs="Palatino Linotype"/>
+          <w:color w:val="000000"/>
+        </w:rPr>
+        <w:t xml:space="preserve">lu............................................................................ 21 </w:t>
+      </w:r>
+    </w:p>
+    <w:p>
+      <w:pPr>
+        <w:autoSpaceDE w:val="0"/>
+        <w:autoSpaceDN w:val="0"/>
+        <w:adjustRightInd w:val="0"/>
+        <w:spacing w:after="0" w:line="240" w:lineRule="auto"/>
+        <w:rPr>
+          <w:rFonts w:ascii="Palatino Linotype" w:hAnsi="Palatino Linotype" w:cs="Palatino Linotype"/>
+          <w:color w:val="000000"/>
+        </w:rPr>
+      </w:pPr>
+      <w:r>
+        <w:rPr>
+          <w:rFonts w:ascii="Palatino Linotype" w:hAnsi="Palatino Linotype" w:cs="Palatino Linotype"/>
+          <w:color w:val="000000"/>
+        </w:rPr>
+        <w:t>4.2 Laboratórne prá</w:t>
+      </w:r>
+      <w:r>
+        <w:rPr>
+          <w:rFonts w:ascii="Palatino Linotype" w:hAnsi="Palatino Linotype" w:cs="Palatino Linotype"/>
+          <w:color w:val="000000"/>
+        </w:rPr>
+        <w:t xml:space="preserve">ce ................................................................................................. 22 </w:t>
+      </w:r>
+    </w:p>
+    <w:p>
+      <w:pPr>
+        <w:autoSpaceDE w:val="0"/>
+        <w:autoSpaceDN w:val="0"/>
+        <w:adjustRightInd w:val="0"/>
+        <w:spacing w:after="0" w:line="240" w:lineRule="auto"/>
+        <w:rPr>
+          <w:rFonts w:ascii="Palatino Linotype" w:hAnsi="Palatino Linotype" w:cs="Palatino Linotype"/>
+          <w:color w:val="000000"/>
+        </w:rPr>
+      </w:pPr>
+      <w:r>
+        <w:rPr>
+          <w:rFonts w:ascii="Palatino Linotype" w:hAnsi="Palatino Linotype" w:cs="Palatino Linotype"/>
+          <w:color w:val="000000"/>
+        </w:rPr>
+        <w:t>4.3 Matematická</w:t>
+      </w:r>
+      <w:r>
+        <w:rPr>
+          <w:rFonts w:ascii="Palatino Linotype" w:hAnsi="Palatino Linotype" w:cs="Palatino Linotype"/>
+          <w:color w:val="000000"/>
+        </w:rPr>
+        <w:t xml:space="preserve"> analýza </w:t>
+      </w:r>
+      <w:r>
+        <w:rPr>
+          <w:rFonts w:ascii="Palatino Linotype" w:hAnsi="Palatino Linotype" w:cs="Palatino Linotype"/>
+          <w:color w:val="000000"/>
+        </w:rPr>
+        <w:t>dá</w:t>
+      </w:r>
+      <w:r>
+        <w:rPr>
+          <w:rFonts w:ascii="Palatino Linotype" w:hAnsi="Palatino Linotype" w:cs="Palatino Linotype"/>
+          <w:color w:val="000000"/>
+        </w:rPr>
+        <w:t xml:space="preserve">t...................................................................................... 23 </w:t>
+      </w:r>
+    </w:p>
+    <w:p>
+      <w:pPr>
+        <w:autoSpaceDE w:val="0"/>
+        <w:autoSpaceDN w:val="0"/>
+        <w:adjustRightInd w:val="0"/>
+        <w:spacing w:after="0" w:line="240" w:lineRule="auto"/>
+        <w:rPr>
+          <w:rFonts w:ascii="Palatino Linotype" w:hAnsi="Palatino Linotype" w:cs="Palatino Linotype"/>
+          <w:color w:val="000000"/>
+        </w:rPr>
+      </w:pPr>
+      <w:r>
+        <w:rPr>
+          <w:rFonts w:ascii="Palatino Linotype" w:hAnsi="Palatino Linotype" w:cs="Palatino Linotype"/>
+          <w:color w:val="000000"/>
+        </w:rPr>
+        <w:t xml:space="preserve">4.4 </w:t>
+      </w:r>
+      <w:proofErr w:type="spellStart"/>
+      <w:r>
+        <w:rPr>
+          <w:rFonts w:ascii="Palatino Linotype" w:hAnsi="Palatino Linotype" w:cs="Palatino Linotype"/>
+          <w:color w:val="000000"/>
+        </w:rPr>
+        <w:t>Ekoelem</w:t>
+      </w:r>
+      <w:r>
+        <w:rPr>
+          <w:rFonts w:ascii="Palatino Linotype" w:hAnsi="Palatino Linotype" w:cs="Palatino Linotype"/>
+          <w:color w:val="000000"/>
+        </w:rPr>
+        <w:t>e</w:t>
+      </w:r>
+      <w:r>
+        <w:rPr>
+          <w:rFonts w:ascii="Palatino Linotype" w:hAnsi="Palatino Linotype" w:cs="Palatino Linotype"/>
+          <w:color w:val="000000"/>
+        </w:rPr>
+        <w:t>nty</w:t>
+      </w:r>
+      <w:proofErr w:type="spellEnd"/>
+      <w:r>
+        <w:rPr>
+          <w:rFonts w:ascii="Palatino Linotype" w:hAnsi="Palatino Linotype" w:cs="Palatino Linotype"/>
+          <w:color w:val="000000"/>
+        </w:rPr>
+        <w:t xml:space="preserve"> ............................................................................................................ 24 </w:t>
+      </w:r>
+    </w:p>
+    <w:p>
+      <w:pPr>
+        <w:autoSpaceDE w:val="0"/>
+        <w:autoSpaceDN w:val="0"/>
+        <w:adjustRightInd w:val="0"/>
+        <w:spacing w:after="0" w:line="240" w:lineRule="auto"/>
+        <w:rPr>
+          <w:rFonts w:ascii="Palatino Linotype" w:hAnsi="Palatino Linotype" w:cs="Palatino Linotype"/>
+          <w:color w:val="000000"/>
+        </w:rPr>
+      </w:pPr>
+      <w:r>
+        <w:rPr>
+          <w:rFonts w:ascii="Palatino Linotype" w:hAnsi="Palatino Linotype" w:cs="Palatino Linotype"/>
+          <w:color w:val="000000"/>
+        </w:rPr>
+        <w:t xml:space="preserve">5. </w:t>
+      </w:r>
+      <w:r>
+        <w:rPr>
+          <w:rFonts w:ascii="Palatino Linotype" w:hAnsi="Palatino Linotype" w:cs="Palatino Linotype"/>
+          <w:color w:val="000000"/>
+          <w:highlight w:val="magenta"/>
+        </w:rPr>
+        <w:t>Výsledky</w:t>
+      </w:r>
+      <w:r>
+        <w:rPr>
+          <w:rFonts w:ascii="Palatino Linotype" w:hAnsi="Palatino Linotype" w:cs="Palatino Linotype"/>
+          <w:color w:val="000000"/>
+        </w:rPr>
+        <w:t xml:space="preserve"> ........................................................................................................................... 27 </w:t>
+      </w:r>
+    </w:p>
+    <w:p>
+      <w:pPr>
+        <w:autoSpaceDE w:val="0"/>
+        <w:autoSpaceDN w:val="0"/>
+        <w:adjustRightInd w:val="0"/>
+        <w:spacing w:after="0" w:line="240" w:lineRule="auto"/>
+        <w:rPr>
+          <w:rFonts w:ascii="Palatino Linotype" w:hAnsi="Palatino Linotype" w:cs="Palatino Linotype"/>
+          <w:color w:val="000000"/>
+        </w:rPr>
+      </w:pPr>
+      <w:r>
+        <w:rPr>
+          <w:rFonts w:ascii="Palatino Linotype" w:hAnsi="Palatino Linotype" w:cs="Palatino Linotype"/>
+          <w:color w:val="000000"/>
+        </w:rPr>
+        <w:t xml:space="preserve">5.1 Výsledky podľa jednotlivých lokalít ................................................................... 27 </w:t>
+      </w:r>
+    </w:p>
+    <w:p>
+      <w:pPr>
+        <w:autoSpaceDE w:val="0"/>
+        <w:autoSpaceDN w:val="0"/>
+        <w:adjustRightInd w:val="0"/>
+        <w:spacing w:after="0" w:line="240" w:lineRule="auto"/>
+        <w:rPr>
+          <w:rFonts w:ascii="Palatino Linotype" w:hAnsi="Palatino Linotype" w:cs="Palatino Linotype"/>
+          <w:color w:val="000000"/>
+        </w:rPr>
+      </w:pPr>
+      <w:r>
+        <w:rPr>
+          <w:rFonts w:ascii="Palatino Linotype" w:hAnsi="Palatino Linotype" w:cs="Palatino Linotype"/>
+          <w:color w:val="000000"/>
+        </w:rPr>
+        <w:t xml:space="preserve">5.2 Súhrnné výsledky ................................................................................................. 31 </w:t>
+      </w:r>
+    </w:p>
+    <w:p>
+      <w:pPr>
+        <w:autoSpaceDE w:val="0"/>
+        <w:autoSpaceDN w:val="0"/>
+        <w:adjustRightInd w:val="0"/>
+        <w:spacing w:after="0" w:line="240" w:lineRule="auto"/>
+        <w:rPr>
+          <w:rFonts w:ascii="Palatino Linotype" w:hAnsi="Palatino Linotype" w:cs="Palatino Linotype"/>
+          <w:color w:val="000000"/>
+        </w:rPr>
+      </w:pPr>
+      <w:r>
+        <w:rPr>
+          <w:rFonts w:ascii="Palatino Linotype" w:hAnsi="Palatino Linotype" w:cs="Palatino Linotype"/>
+          <w:color w:val="000000"/>
+        </w:rPr>
+        <w:t xml:space="preserve">5.2.1 Konštantnosť .................................................................................................. 31 </w:t>
+      </w:r>
+    </w:p>
+    <w:p>
+      <w:pPr>
+        <w:autoSpaceDE w:val="0"/>
+        <w:autoSpaceDN w:val="0"/>
+        <w:adjustRightInd w:val="0"/>
+        <w:spacing w:after="0" w:line="240" w:lineRule="auto"/>
+        <w:rPr>
+          <w:rFonts w:ascii="Palatino Linotype" w:hAnsi="Palatino Linotype" w:cs="Palatino Linotype"/>
+          <w:color w:val="000000"/>
+        </w:rPr>
+      </w:pPr>
+      <w:r>
+        <w:rPr>
+          <w:rFonts w:ascii="Palatino Linotype" w:hAnsi="Palatino Linotype" w:cs="Palatino Linotype"/>
+          <w:color w:val="000000"/>
+        </w:rPr>
+        <w:t>5.2.2 Vyrovnanosť (</w:t>
+      </w:r>
+      <w:proofErr w:type="spellStart"/>
+      <w:r>
+        <w:rPr>
+          <w:rFonts w:ascii="Palatino Linotype" w:hAnsi="Palatino Linotype" w:cs="Palatino Linotype"/>
+          <w:color w:val="000000"/>
+        </w:rPr>
+        <w:t>ekvitabilita</w:t>
+      </w:r>
+      <w:proofErr w:type="spellEnd"/>
+      <w:r>
+        <w:rPr>
+          <w:rFonts w:ascii="Palatino Linotype" w:hAnsi="Palatino Linotype" w:cs="Palatino Linotype"/>
+          <w:color w:val="000000"/>
+        </w:rPr>
+        <w:t xml:space="preserve">) ............................................................................ 32 </w:t>
+      </w:r>
+    </w:p>
+    <w:p>
+      <w:pPr>
+        <w:autoSpaceDE w:val="0"/>
+        <w:autoSpaceDN w:val="0"/>
+        <w:adjustRightInd w:val="0"/>
+        <w:spacing w:after="0" w:line="240" w:lineRule="auto"/>
+        <w:rPr>
+          <w:rFonts w:ascii="Palatino Linotype" w:hAnsi="Palatino Linotype" w:cs="Palatino Linotype"/>
+          <w:color w:val="000000"/>
+        </w:rPr>
+      </w:pPr>
+      <w:r>
+        <w:rPr>
+          <w:rFonts w:ascii="Palatino Linotype" w:hAnsi="Palatino Linotype" w:cs="Palatino Linotype"/>
+          <w:color w:val="000000"/>
+        </w:rPr>
+        <w:t xml:space="preserve">5.2.3 Diverzita ......................................................................................................... 32 </w:t>
+      </w:r>
+    </w:p>
+    <w:p>
+      <w:pPr>
+        <w:autoSpaceDE w:val="0"/>
+        <w:autoSpaceDN w:val="0"/>
+        <w:adjustRightInd w:val="0"/>
+        <w:spacing w:after="0" w:line="240" w:lineRule="auto"/>
+        <w:rPr>
+          <w:rFonts w:ascii="Palatino Linotype" w:hAnsi="Palatino Linotype" w:cs="Palatino Linotype"/>
+          <w:color w:val="000000"/>
+        </w:rPr>
+      </w:pPr>
+      <w:r>
+        <w:rPr>
+          <w:rFonts w:ascii="Palatino Linotype" w:hAnsi="Palatino Linotype" w:cs="Palatino Linotype"/>
+          <w:color w:val="000000"/>
+        </w:rPr>
+        <w:t xml:space="preserve">5.2.4 Charakteristické a diferenciačné druhy ....................................................... 33 </w:t>
+      </w:r>
+    </w:p>
+    <w:p>
+      <w:pPr>
+        <w:autoSpaceDE w:val="0"/>
+        <w:autoSpaceDN w:val="0"/>
+        <w:adjustRightInd w:val="0"/>
+        <w:spacing w:after="0" w:line="240" w:lineRule="auto"/>
+        <w:rPr>
+          <w:rFonts w:ascii="Palatino Linotype" w:hAnsi="Palatino Linotype" w:cs="Palatino Linotype"/>
+          <w:color w:val="000000"/>
+        </w:rPr>
+      </w:pPr>
+      <w:r>
+        <w:rPr>
+          <w:rFonts w:ascii="Palatino Linotype" w:hAnsi="Palatino Linotype" w:cs="Palatino Linotype"/>
+          <w:color w:val="000000"/>
+        </w:rPr>
+        <w:t>5.2.5 Klasifiká</w:t>
+      </w:r>
+      <w:r>
+        <w:rPr>
+          <w:rFonts w:ascii="Palatino Linotype" w:hAnsi="Palatino Linotype" w:cs="Palatino Linotype"/>
+          <w:color w:val="000000"/>
+        </w:rPr>
+        <w:t>cia af</w:t>
+      </w:r>
+      <w:r>
+        <w:rPr>
+          <w:rFonts w:ascii="Palatino Linotype" w:hAnsi="Palatino Linotype" w:cs="Palatino Linotype"/>
+          <w:color w:val="000000"/>
+        </w:rPr>
+        <w:t>inity druhov na kvalitatívnom zá</w:t>
+      </w:r>
+      <w:r>
+        <w:rPr>
+          <w:rFonts w:ascii="Palatino Linotype" w:hAnsi="Palatino Linotype" w:cs="Palatino Linotype"/>
+          <w:color w:val="000000"/>
+        </w:rPr>
+        <w:t xml:space="preserve">klade ................................ 34 </w:t>
+      </w:r>
+    </w:p>
+    <w:p>
+      <w:pPr>
+        <w:autoSpaceDE w:val="0"/>
+        <w:autoSpaceDN w:val="0"/>
+        <w:adjustRightInd w:val="0"/>
+        <w:spacing w:after="0" w:line="240" w:lineRule="auto"/>
+        <w:rPr>
+          <w:rFonts w:ascii="Palatino Linotype" w:hAnsi="Palatino Linotype" w:cs="Palatino Linotype"/>
+          <w:color w:val="000000"/>
+        </w:rPr>
+      </w:pPr>
+      <w:r>
+        <w:rPr>
+          <w:rFonts w:ascii="Palatino Linotype" w:hAnsi="Palatino Linotype" w:cs="Palatino Linotype"/>
+          <w:color w:val="000000"/>
+        </w:rPr>
+        <w:t xml:space="preserve">5.2.6 Zastúpenie ekologických skupín .................................................................. 36 </w:t>
+      </w:r>
+    </w:p>
+    <w:p>
+      <w:pPr>
+        <w:autoSpaceDE w:val="0"/>
+        <w:autoSpaceDN w:val="0"/>
+        <w:adjustRightInd w:val="0"/>
+        <w:spacing w:after="0" w:line="240" w:lineRule="auto"/>
+        <w:rPr>
+          <w:rFonts w:ascii="Palatino Linotype" w:hAnsi="Palatino Linotype" w:cs="Palatino Linotype"/>
+          <w:color w:val="000000"/>
+        </w:rPr>
+      </w:pPr>
+      <w:r>
+        <w:rPr>
+          <w:rFonts w:ascii="Palatino Linotype" w:hAnsi="Palatino Linotype" w:cs="Palatino Linotype"/>
+          <w:color w:val="000000"/>
+        </w:rPr>
+        <w:t>5.2.7 Klasif</w:t>
+      </w:r>
+      <w:r>
+        <w:rPr>
+          <w:rFonts w:ascii="Palatino Linotype" w:hAnsi="Palatino Linotype" w:cs="Palatino Linotype"/>
+          <w:color w:val="000000"/>
+        </w:rPr>
+        <w:t>iká</w:t>
+      </w:r>
+      <w:r>
+        <w:rPr>
+          <w:rFonts w:ascii="Palatino Linotype" w:hAnsi="Palatino Linotype" w:cs="Palatino Linotype"/>
+          <w:color w:val="000000"/>
+        </w:rPr>
+        <w:t xml:space="preserve">cia </w:t>
+      </w:r>
+      <w:proofErr w:type="spellStart"/>
+      <w:r>
+        <w:rPr>
+          <w:rFonts w:ascii="Palatino Linotype" w:hAnsi="Palatino Linotype" w:cs="Palatino Linotype"/>
+          <w:color w:val="000000"/>
+        </w:rPr>
+        <w:t>malakocenóz</w:t>
+      </w:r>
+      <w:proofErr w:type="spellEnd"/>
+      <w:r>
+        <w:rPr>
+          <w:rFonts w:ascii="Palatino Linotype" w:hAnsi="Palatino Linotype" w:cs="Palatino Linotype"/>
+          <w:color w:val="000000"/>
+        </w:rPr>
+        <w:t xml:space="preserve"> z kvalitatívneho hľadiska .................................. 39 </w:t>
+      </w:r>
+    </w:p>
+    <w:p>
+      <w:pPr>
+        <w:autoSpaceDE w:val="0"/>
+        <w:autoSpaceDN w:val="0"/>
+        <w:adjustRightInd w:val="0"/>
+        <w:spacing w:after="0" w:line="240" w:lineRule="auto"/>
+        <w:rPr>
+          <w:rFonts w:ascii="Palatino Linotype" w:hAnsi="Palatino Linotype" w:cs="Palatino Linotype"/>
+          <w:color w:val="000000"/>
+        </w:rPr>
+      </w:pPr>
+      <w:r>
+        <w:rPr>
+          <w:rFonts w:ascii="Palatino Linotype" w:hAnsi="Palatino Linotype" w:cs="Palatino Linotype"/>
+          <w:color w:val="000000"/>
+        </w:rPr>
+        <w:t xml:space="preserve">5.2.8 Systematický prehľad zistených druhov ...................................................... 41 </w:t>
+      </w:r>
+    </w:p>
+    <w:p>
+      <w:pPr>
+        <w:autoSpaceDE w:val="0"/>
+        <w:autoSpaceDN w:val="0"/>
+        <w:adjustRightInd w:val="0"/>
+        <w:spacing w:after="0" w:line="240" w:lineRule="auto"/>
+        <w:rPr>
+          <w:rFonts w:ascii="Palatino Linotype" w:hAnsi="Palatino Linotype" w:cs="Palatino Linotype"/>
+          <w:color w:val="000000"/>
+        </w:rPr>
+      </w:pPr>
+      <w:r>
+        <w:rPr>
+          <w:rFonts w:ascii="Palatino Linotype" w:hAnsi="Palatino Linotype" w:cs="Palatino Linotype"/>
+          <w:color w:val="000000"/>
+        </w:rPr>
+        <w:t xml:space="preserve">6. </w:t>
+      </w:r>
+      <w:r>
+        <w:rPr>
+          <w:rFonts w:ascii="Palatino Linotype" w:hAnsi="Palatino Linotype" w:cs="Palatino Linotype"/>
+          <w:color w:val="000000"/>
+          <w:highlight w:val="magenta"/>
+        </w:rPr>
+        <w:t>Diskusia</w:t>
+      </w:r>
+      <w:r>
+        <w:rPr>
+          <w:rFonts w:ascii="Palatino Linotype" w:hAnsi="Palatino Linotype" w:cs="Palatino Linotype"/>
+          <w:color w:val="000000"/>
+        </w:rPr>
+        <w:t xml:space="preserve">............................................................................................................................ 58 </w:t>
+      </w:r>
+    </w:p>
+    <w:p>
+      <w:pPr>
+        <w:autoSpaceDE w:val="0"/>
+        <w:autoSpaceDN w:val="0"/>
+        <w:adjustRightInd w:val="0"/>
+        <w:spacing w:after="0" w:line="240" w:lineRule="auto"/>
+        <w:rPr>
+          <w:rFonts w:ascii="Palatino Linotype" w:hAnsi="Palatino Linotype" w:cs="Palatino Linotype"/>
+          <w:color w:val="000000"/>
+        </w:rPr>
+      </w:pPr>
+      <w:r>
+        <w:rPr>
+          <w:rFonts w:ascii="Palatino Linotype" w:hAnsi="Palatino Linotype" w:cs="Palatino Linotype"/>
+          <w:color w:val="000000"/>
+        </w:rPr>
+        <w:t xml:space="preserve">6.1 Diskusia k metodike ......................................................................................... 58 </w:t>
+      </w:r>
+    </w:p>
+    <w:p>
+      <w:pPr>
+        <w:autoSpaceDE w:val="0"/>
+        <w:autoSpaceDN w:val="0"/>
+        <w:adjustRightInd w:val="0"/>
+        <w:spacing w:after="0" w:line="240" w:lineRule="auto"/>
+        <w:rPr>
+          <w:rFonts w:ascii="Palatino Linotype" w:hAnsi="Palatino Linotype" w:cs="Palatino Linotype"/>
+          <w:color w:val="000000"/>
+        </w:rPr>
+      </w:pPr>
+      <w:r>
+        <w:rPr>
+          <w:rFonts w:ascii="Palatino Linotype" w:hAnsi="Palatino Linotype" w:cs="Palatino Linotype"/>
+          <w:color w:val="000000"/>
+        </w:rPr>
+        <w:t xml:space="preserve">6.2 Diskusia k hypotézam ...................................................................................... 59 </w:t>
+      </w:r>
+    </w:p>
+    <w:p>
+      <w:pPr>
+        <w:autoSpaceDE w:val="0"/>
+        <w:autoSpaceDN w:val="0"/>
+        <w:adjustRightInd w:val="0"/>
+        <w:spacing w:after="0" w:line="240" w:lineRule="auto"/>
+        <w:rPr>
+          <w:rFonts w:ascii="Palatino Linotype" w:hAnsi="Palatino Linotype" w:cs="Palatino Linotype"/>
+          <w:color w:val="000000"/>
+        </w:rPr>
+      </w:pPr>
+      <w:r>
+        <w:rPr>
+          <w:rFonts w:ascii="Palatino Linotype" w:hAnsi="Palatino Linotype" w:cs="Palatino Linotype"/>
+          <w:color w:val="000000"/>
+        </w:rPr>
+        <w:t xml:space="preserve">6.3 Diverzita a vyrovnanosť ................................................................................... 61 </w:t>
+      </w:r>
+    </w:p>
+    <w:p>
+      <w:pPr>
+        <w:autoSpaceDE w:val="0"/>
+        <w:autoSpaceDN w:val="0"/>
+        <w:adjustRightInd w:val="0"/>
+        <w:spacing w:after="0" w:line="240" w:lineRule="auto"/>
+        <w:rPr>
+          <w:rFonts w:ascii="Palatino Linotype" w:hAnsi="Palatino Linotype" w:cs="Palatino Linotype"/>
+          <w:color w:val="000000"/>
+        </w:rPr>
+      </w:pPr>
+      <w:r>
+        <w:rPr>
+          <w:rFonts w:ascii="Palatino Linotype" w:hAnsi="Palatino Linotype" w:cs="Palatino Linotype"/>
+          <w:color w:val="000000"/>
+        </w:rPr>
+        <w:t>6.4 Klasifiká</w:t>
+      </w:r>
+      <w:r>
+        <w:rPr>
+          <w:rFonts w:ascii="Palatino Linotype" w:hAnsi="Palatino Linotype" w:cs="Palatino Linotype"/>
+          <w:color w:val="000000"/>
+        </w:rPr>
+        <w:t xml:space="preserve">cia </w:t>
+      </w:r>
+      <w:proofErr w:type="spellStart"/>
+      <w:r>
+        <w:rPr>
+          <w:rFonts w:ascii="Palatino Linotype" w:hAnsi="Palatino Linotype" w:cs="Palatino Linotype"/>
+          <w:color w:val="000000"/>
+        </w:rPr>
+        <w:t>malakocenóz</w:t>
+      </w:r>
+      <w:proofErr w:type="spellEnd"/>
+      <w:r>
+        <w:rPr>
+          <w:rFonts w:ascii="Palatino Linotype" w:hAnsi="Palatino Linotype" w:cs="Palatino Linotype"/>
+          <w:color w:val="000000"/>
+        </w:rPr>
+        <w:t xml:space="preserve"> z kvalitatívneho hľadiska ..................................... 65 </w:t>
+      </w:r>
+    </w:p>
+    <w:p>
+      <w:pPr>
+        <w:autoSpaceDE w:val="0"/>
+        <w:autoSpaceDN w:val="0"/>
+        <w:adjustRightInd w:val="0"/>
+        <w:spacing w:after="0" w:line="240" w:lineRule="auto"/>
+        <w:rPr>
+          <w:rFonts w:ascii="Palatino Linotype" w:hAnsi="Palatino Linotype" w:cs="Palatino Linotype"/>
+          <w:color w:val="000000"/>
+        </w:rPr>
+      </w:pPr>
+      <w:r>
+        <w:rPr>
+          <w:rFonts w:ascii="Palatino Linotype" w:hAnsi="Palatino Linotype" w:cs="Palatino Linotype"/>
+          <w:color w:val="000000"/>
+        </w:rPr>
+        <w:t xml:space="preserve">6.5 Vplyv horninového podkladu na mäkkýše .................................................... 66 </w:t>
+      </w:r>
+    </w:p>
+    <w:p>
+      <w:pPr>
+        <w:autoSpaceDE w:val="0"/>
+        <w:autoSpaceDN w:val="0"/>
+        <w:adjustRightInd w:val="0"/>
+        <w:spacing w:after="0" w:line="240" w:lineRule="auto"/>
+        <w:rPr>
+          <w:rFonts w:ascii="Palatino Linotype" w:hAnsi="Palatino Linotype" w:cs="Palatino Linotype"/>
+          <w:color w:val="000000"/>
+        </w:rPr>
+      </w:pPr>
+      <w:r>
+        <w:rPr>
+          <w:rFonts w:ascii="Palatino Linotype" w:hAnsi="Palatino Linotype" w:cs="Palatino Linotype"/>
+          <w:color w:val="000000"/>
+        </w:rPr>
+        <w:t>6.6 Pozná</w:t>
+      </w:r>
+      <w:r>
+        <w:rPr>
+          <w:rFonts w:ascii="Palatino Linotype" w:hAnsi="Palatino Linotype" w:cs="Palatino Linotype"/>
+          <w:color w:val="000000"/>
+        </w:rPr>
+        <w:t xml:space="preserve">mky k </w:t>
+      </w:r>
+      <w:proofErr w:type="spellStart"/>
+      <w:r>
+        <w:rPr>
+          <w:rFonts w:ascii="Palatino Linotype" w:hAnsi="Palatino Linotype" w:cs="Palatino Linotype"/>
+          <w:color w:val="000000"/>
+        </w:rPr>
+        <w:t>ekosozologicky</w:t>
+      </w:r>
+      <w:proofErr w:type="spellEnd"/>
+      <w:r>
+        <w:rPr>
+          <w:rFonts w:ascii="Palatino Linotype" w:hAnsi="Palatino Linotype" w:cs="Palatino Linotype"/>
+          <w:color w:val="000000"/>
+        </w:rPr>
+        <w:t xml:space="preserve"> významným druhom....................................... 67 </w:t>
+      </w:r>
+    </w:p>
+    <w:p>
+      <w:pPr>
+        <w:autoSpaceDE w:val="0"/>
+        <w:autoSpaceDN w:val="0"/>
+        <w:adjustRightInd w:val="0"/>
+        <w:spacing w:after="0" w:line="240" w:lineRule="auto"/>
+        <w:rPr>
+          <w:rFonts w:ascii="Palatino Linotype" w:hAnsi="Palatino Linotype" w:cs="Palatino Linotype"/>
+          <w:color w:val="000000"/>
+        </w:rPr>
+      </w:pPr>
+      <w:r>
+        <w:rPr>
+          <w:rFonts w:ascii="Palatino Linotype" w:hAnsi="Palatino Linotype" w:cs="Palatino Linotype"/>
+          <w:color w:val="000000"/>
+        </w:rPr>
+        <w:t>6.7 Poznámky k revitalizá</w:t>
+      </w:r>
+      <w:r>
+        <w:rPr>
+          <w:rFonts w:ascii="Palatino Linotype" w:hAnsi="Palatino Linotype" w:cs="Palatino Linotype"/>
+          <w:color w:val="000000"/>
+        </w:rPr>
+        <w:t xml:space="preserve">cii opustených kameňolomov .................................... 69 </w:t>
+      </w:r>
+    </w:p>
+    <w:p>
+      <w:pPr>
+        <w:autoSpaceDE w:val="0"/>
+        <w:autoSpaceDN w:val="0"/>
+        <w:adjustRightInd w:val="0"/>
+        <w:spacing w:after="0" w:line="240" w:lineRule="auto"/>
+        <w:rPr>
+          <w:rFonts w:ascii="Palatino Linotype" w:hAnsi="Palatino Linotype" w:cs="Palatino Linotype"/>
+          <w:color w:val="000000"/>
+        </w:rPr>
+      </w:pPr>
+      <w:r>
+        <w:rPr>
+          <w:rFonts w:ascii="Palatino Linotype" w:hAnsi="Palatino Linotype" w:cs="Palatino Linotype"/>
+          <w:color w:val="000000"/>
+        </w:rPr>
+        <w:t>6.8 Zásady revitalizá</w:t>
+      </w:r>
+      <w:r>
+        <w:rPr>
+          <w:rFonts w:ascii="Palatino Linotype" w:hAnsi="Palatino Linotype" w:cs="Palatino Linotype"/>
+          <w:color w:val="000000"/>
+        </w:rPr>
+        <w:t xml:space="preserve">cie opustených lomov ........................................................... 70 </w:t>
+      </w:r>
+    </w:p>
+    <w:p>
+      <w:pPr>
+        <w:autoSpaceDE w:val="0"/>
+        <w:autoSpaceDN w:val="0"/>
+        <w:adjustRightInd w:val="0"/>
+        <w:spacing w:after="0" w:line="240" w:lineRule="auto"/>
+        <w:rPr>
+          <w:rFonts w:ascii="Palatino Linotype" w:hAnsi="Palatino Linotype" w:cs="Palatino Linotype"/>
+          <w:color w:val="000000"/>
+        </w:rPr>
+      </w:pPr>
+      <w:r>
+        <w:rPr>
+          <w:rFonts w:ascii="Palatino Linotype" w:hAnsi="Palatino Linotype" w:cs="Palatino Linotype"/>
+          <w:color w:val="000000"/>
+        </w:rPr>
+        <w:t xml:space="preserve">7. Pedagogický prínos .......................................................................................................... 73 </w:t>
+      </w:r>
+    </w:p>
+    <w:p>
+      <w:pPr>
+        <w:autoSpaceDE w:val="0"/>
+        <w:autoSpaceDN w:val="0"/>
+        <w:adjustRightInd w:val="0"/>
+        <w:spacing w:after="0" w:line="240" w:lineRule="auto"/>
+        <w:rPr>
+          <w:rFonts w:ascii="Palatino Linotype" w:hAnsi="Palatino Linotype" w:cs="Palatino Linotype"/>
+          <w:color w:val="000000"/>
+        </w:rPr>
+      </w:pPr>
+      <w:r>
+        <w:rPr>
+          <w:rFonts w:ascii="Palatino Linotype" w:hAnsi="Palatino Linotype" w:cs="Palatino Linotype"/>
+          <w:color w:val="000000"/>
+        </w:rPr>
+        <w:t xml:space="preserve">8. </w:t>
+      </w:r>
+      <w:r>
+        <w:rPr>
+          <w:rFonts w:ascii="Palatino Linotype" w:hAnsi="Palatino Linotype" w:cs="Palatino Linotype"/>
+          <w:color w:val="000000"/>
+          <w:highlight w:val="magenta"/>
+        </w:rPr>
+        <w:t>Súhrn</w:t>
+      </w:r>
+      <w:r>
+        <w:rPr>
+          <w:rFonts w:ascii="Palatino Linotype" w:hAnsi="Palatino Linotype" w:cs="Palatino Linotype"/>
+          <w:color w:val="000000"/>
+        </w:rPr>
+        <w:t xml:space="preserve"> ................................................................................................................................. 76 </w:t>
+      </w:r>
+    </w:p>
+    <w:p>
+      <w:pPr>
+        <w:rPr>
+          <w:rFonts w:ascii="Times New Roman" w:hAnsi="Times New Roman" w:cs="Times New Roman"/>
+          <w:color w:val="000000"/>
+          <w:sz w:val="24"/>
+          <w:szCs w:val="24"/>
+        </w:rPr>
+      </w:pPr>
+      <w:r>
+        <w:rPr>
+          <w:rFonts w:ascii="Palatino Linotype" w:hAnsi="Palatino Linotype" w:cs="Palatino Linotype"/>
+          <w:color w:val="000000"/>
+        </w:rPr>
+        <w:t xml:space="preserve">9. </w:t>
+      </w:r>
+      <w:proofErr w:type="spellStart"/>
+      <w:r>
+        <w:rPr>
+          <w:rFonts w:ascii="Palatino Linotype" w:hAnsi="Palatino Linotype" w:cs="Palatino Linotype"/>
+          <w:color w:val="000000"/>
+          <w:highlight w:val="magenta"/>
+        </w:rPr>
+        <w:t>Summary</w:t>
+      </w:r>
+      <w:proofErr w:type="spellEnd"/>
+      <w:r>
+        <w:rPr>
+          <w:rFonts w:ascii="Palatino Linotype" w:hAnsi="Palatino Linotype" w:cs="Palatino Linotype"/>
+          <w:color w:val="000000"/>
+        </w:rPr>
+        <w:t xml:space="preserve"> ........................................................................................................................... 78</w:t>
       </w:r>
     </w:p>
     <w:p>
@@ -849,34 +1963,6 @@
           <w:szCs w:val="32"/>
         </w:rPr>
       </w:pPr>
-    </w:p>
-    <w:p>
-      <w:pPr>
-        <w:pStyle w:val="Default"/>
-        <w:spacing w:after="4440"/>
-        <w:jc w:val="center"/>
-        <w:rPr>
-          <w:sz w:val="32"/>
-          <w:szCs w:val="32"/>
-        </w:rPr>
-      </w:pPr>
-    </w:p>
-    <w:p>
-      <w:pPr>
-        <w:rPr>
-          <w:rFonts w:ascii="Calibri" w:eastAsia="Calibri" w:hAnsi="Calibri" w:cs="Times New Roman"/>
-          <w:b/>
-          <w:bCs/>
-        </w:rPr>
-      </w:pPr>
-      <w:r>
-        <w:rPr>
-          <w:rFonts w:ascii="Calibri" w:eastAsia="Calibri" w:hAnsi="Calibri" w:cs="Times New Roman"/>
-          <w:b/>
-          <w:bCs/>
-        </w:rPr>
-        <w:br w:type="page"/>
-      </w:r>
     </w:p>
     <w:p>
       <w:pPr>
@@ -1450,117 +2536,178 @@
         <w:spacing w:line="360" w:lineRule="auto"/>
         <w:rPr>
           <w:rFonts w:ascii="Calibri" w:eastAsia="Calibri" w:hAnsi="Calibri" w:cs="Times New Roman"/>
+          <w:color w:val="92D050"/>
+        </w:rPr>
+      </w:pPr>
+      <w:r>
+        <w:rPr>
+          <w:rFonts w:ascii="Calibri" w:eastAsia="Calibri" w:hAnsi="Calibri" w:cs="Times New Roman"/>
           <w:b/>
-        </w:rPr>
-      </w:pPr>
-    </w:p>
-    <w:p>
-      <w:pPr>
-        <w:jc w:val="center"/>
-        <w:rPr>
-          <w:rFonts w:ascii="Times New Roman" w:hAnsi="Times New Roman" w:cs="Times New Roman"/>
-          <w:color w:val="000000"/>
-          <w:sz w:val="32"/>
-          <w:szCs w:val="32"/>
-        </w:rPr>
-      </w:pPr>
-    </w:p>
-    <w:p>
-      <w:pPr>
-        <w:jc w:val="center"/>
-        <w:rPr>
-          <w:rFonts w:ascii="Times New Roman" w:hAnsi="Times New Roman" w:cs="Times New Roman"/>
-          <w:color w:val="000000"/>
-          <w:sz w:val="32"/>
-          <w:szCs w:val="32"/>
-        </w:rPr>
-      </w:pPr>
-    </w:p>
-    <w:p>
-      <w:pPr>
-        <w:jc w:val="center"/>
-        <w:rPr>
-          <w:rFonts w:ascii="Times New Roman" w:hAnsi="Times New Roman" w:cs="Times New Roman"/>
-          <w:color w:val="000000"/>
-          <w:sz w:val="32"/>
-          <w:szCs w:val="32"/>
-        </w:rPr>
-      </w:pPr>
-    </w:p>
-    <w:p>
-      <w:pPr>
-        <w:jc w:val="center"/>
-        <w:rPr>
-          <w:rFonts w:ascii="Times New Roman" w:hAnsi="Times New Roman" w:cs="Times New Roman"/>
-          <w:color w:val="000000"/>
-          <w:sz w:val="32"/>
-          <w:szCs w:val="32"/>
-        </w:rPr>
-      </w:pPr>
-    </w:p>
-    <w:p>
-      <w:pPr>
-        <w:jc w:val="center"/>
-        <w:rPr>
-          <w:rFonts w:ascii="Times New Roman" w:hAnsi="Times New Roman" w:cs="Times New Roman"/>
-          <w:color w:val="000000"/>
-          <w:sz w:val="32"/>
-          <w:szCs w:val="32"/>
-        </w:rPr>
-      </w:pPr>
-    </w:p>
-    <w:p>
-      <w:pPr>
-        <w:jc w:val="center"/>
-        <w:rPr>
-          <w:rFonts w:ascii="Times New Roman" w:hAnsi="Times New Roman" w:cs="Times New Roman"/>
-          <w:color w:val="000000"/>
-          <w:sz w:val="32"/>
-          <w:szCs w:val="32"/>
-        </w:rPr>
-      </w:pPr>
-    </w:p>
-    <w:p>
-      <w:pPr>
-        <w:jc w:val="center"/>
-        <w:rPr>
-          <w:rFonts w:ascii="Times New Roman" w:hAnsi="Times New Roman" w:cs="Times New Roman"/>
-          <w:color w:val="000000"/>
-          <w:sz w:val="32"/>
-          <w:szCs w:val="32"/>
-        </w:rPr>
-      </w:pPr>
-    </w:p>
-    <w:p>
-      <w:pPr>
-        <w:jc w:val="center"/>
-        <w:rPr>
-          <w:rFonts w:ascii="Times New Roman" w:hAnsi="Times New Roman" w:cs="Times New Roman"/>
-          <w:color w:val="000000"/>
-          <w:sz w:val="32"/>
-          <w:szCs w:val="32"/>
-        </w:rPr>
-      </w:pPr>
-    </w:p>
-    <w:p>
-      <w:pPr>
-        <w:jc w:val="center"/>
-        <w:rPr>
-          <w:rFonts w:ascii="Times New Roman" w:hAnsi="Times New Roman" w:cs="Times New Roman"/>
-          <w:color w:val="000000"/>
-          <w:sz w:val="32"/>
-          <w:szCs w:val="32"/>
-        </w:rPr>
-      </w:pPr>
-    </w:p>
-    <w:p>
-      <w:pPr>
-        <w:jc w:val="center"/>
-        <w:rPr>
-          <w:rFonts w:ascii="Times New Roman" w:hAnsi="Times New Roman" w:cs="Times New Roman"/>
-          <w:color w:val="000000"/>
-          <w:sz w:val="32"/>
-          <w:szCs w:val="32"/>
+          <w:color w:val="92D050"/>
+        </w:rPr>
+        <w:t>REFÚGIUM</w:t>
+      </w:r>
+      <w:r>
+        <w:rPr>
+          <w:rFonts w:ascii="Calibri" w:eastAsia="Calibri" w:hAnsi="Calibri" w:cs="Times New Roman"/>
+          <w:color w:val="92D050"/>
+        </w:rPr>
+        <w:t xml:space="preserve"> - oblasť so stálou klímou, kde sa môžu zachovať pôvodné druhy i pri väčších klimatických zmenách okolitého sveta</w:t>
+      </w:r>
+    </w:p>
+    <w:p>
+      <w:pPr>
+        <w:pStyle w:val="Odsekzoznamu"/>
+        <w:numPr>
+          <w:ilvl w:val="0"/>
+          <w:numId w:val="3"/>
+        </w:numPr>
+        <w:spacing w:line="360" w:lineRule="auto"/>
+        <w:rPr>
+          <w:rFonts w:ascii="Calibri" w:eastAsia="Calibri" w:hAnsi="Calibri" w:cs="Times New Roman"/>
+          <w:color w:val="92D050"/>
+        </w:rPr>
+      </w:pPr>
+      <w:r>
+        <w:rPr>
+          <w:rFonts w:ascii="Calibri" w:eastAsia="Calibri" w:hAnsi="Calibri" w:cs="Times New Roman"/>
+          <w:color w:val="92D050"/>
+        </w:rPr>
+        <w:t>Či sú slimáky v lužných lesoch pôvodné</w:t>
+      </w:r>
+    </w:p>
+    <w:p>
+      <w:pPr>
+        <w:pStyle w:val="Odsekzoznamu"/>
+        <w:numPr>
+          <w:ilvl w:val="0"/>
+          <w:numId w:val="3"/>
+        </w:numPr>
+        <w:spacing w:line="360" w:lineRule="auto"/>
+        <w:rPr>
+          <w:rFonts w:ascii="Calibri" w:eastAsia="Calibri" w:hAnsi="Calibri" w:cs="Times New Roman"/>
+          <w:color w:val="92D050"/>
+        </w:rPr>
+      </w:pPr>
+      <w:r>
+        <w:rPr>
+          <w:rFonts w:ascii="Calibri" w:eastAsia="Calibri" w:hAnsi="Calibri" w:cs="Times New Roman"/>
+          <w:color w:val="92D050"/>
+        </w:rPr>
+        <w:t>Do akej miery sú tu preniknuté iné druhy</w:t>
+      </w:r>
+    </w:p>
+    <w:p>
+      <w:pPr>
+        <w:pStyle w:val="Odsekzoznamu"/>
+        <w:spacing w:line="360" w:lineRule="auto"/>
+        <w:rPr>
+          <w:rFonts w:ascii="Calibri" w:eastAsia="Calibri" w:hAnsi="Calibri" w:cs="Times New Roman"/>
+          <w:color w:val="92D050"/>
+        </w:rPr>
+      </w:pPr>
+    </w:p>
+    <w:p>
+      <w:pPr>
+        <w:pStyle w:val="Odsekzoznamu"/>
+        <w:numPr>
+          <w:ilvl w:val="0"/>
+          <w:numId w:val="4"/>
+        </w:numPr>
+        <w:spacing w:line="360" w:lineRule="auto"/>
+        <w:rPr>
+          <w:rFonts w:ascii="Calibri" w:eastAsia="Calibri" w:hAnsi="Calibri" w:cs="Times New Roman"/>
+          <w:color w:val="92D050"/>
+        </w:rPr>
+      </w:pPr>
+      <w:proofErr w:type="spellStart"/>
+      <w:r>
+        <w:rPr>
+          <w:rFonts w:ascii="Calibri" w:eastAsia="Calibri" w:hAnsi="Calibri" w:cs="Times New Roman"/>
+          <w:color w:val="92D050"/>
+        </w:rPr>
+        <w:t>PôVODNÉ</w:t>
+      </w:r>
+      <w:proofErr w:type="spellEnd"/>
+      <w:r>
+        <w:rPr>
+          <w:rFonts w:ascii="Calibri" w:eastAsia="Calibri" w:hAnsi="Calibri" w:cs="Times New Roman"/>
+          <w:color w:val="92D050"/>
+        </w:rPr>
+        <w:t xml:space="preserve"> LUŽNÉ DRUHY</w:t>
+      </w:r>
+    </w:p>
+    <w:p>
+      <w:pPr>
+        <w:pStyle w:val="Odsekzoznamu"/>
+        <w:numPr>
+          <w:ilvl w:val="0"/>
+          <w:numId w:val="4"/>
+        </w:numPr>
+        <w:spacing w:line="360" w:lineRule="auto"/>
+        <w:rPr>
+          <w:rFonts w:ascii="Calibri" w:eastAsia="Calibri" w:hAnsi="Calibri" w:cs="Times New Roman"/>
+          <w:color w:val="92D050"/>
+        </w:rPr>
+      </w:pPr>
+      <w:r>
+        <w:rPr>
+          <w:rFonts w:ascii="Calibri" w:eastAsia="Calibri" w:hAnsi="Calibri" w:cs="Times New Roman"/>
+          <w:color w:val="92D050"/>
+        </w:rPr>
+        <w:t>XENOCÉNNE</w:t>
+      </w:r>
+    </w:p>
+    <w:p>
+      <w:pPr>
+        <w:pStyle w:val="Odsekzoznamu"/>
+        <w:numPr>
+          <w:ilvl w:val="0"/>
+          <w:numId w:val="4"/>
+        </w:numPr>
+        <w:spacing w:line="360" w:lineRule="auto"/>
+        <w:rPr>
+          <w:rFonts w:ascii="Calibri" w:eastAsia="Calibri" w:hAnsi="Calibri" w:cs="Times New Roman"/>
+          <w:color w:val="92D050"/>
+        </w:rPr>
+      </w:pPr>
+      <w:proofErr w:type="spellStart"/>
+      <w:r>
+        <w:rPr>
+          <w:rFonts w:ascii="Calibri" w:eastAsia="Calibri" w:hAnsi="Calibri" w:cs="Times New Roman"/>
+          <w:color w:val="92D050"/>
+        </w:rPr>
+        <w:t>NEPôVODNÉ</w:t>
+      </w:r>
+      <w:proofErr w:type="spellEnd"/>
+    </w:p>
+    <w:p>
+      <w:pPr>
+        <w:pStyle w:val="Odsekzoznamu"/>
+        <w:numPr>
+          <w:ilvl w:val="0"/>
+          <w:numId w:val="4"/>
+        </w:numPr>
+        <w:spacing w:line="360" w:lineRule="auto"/>
+        <w:rPr>
+          <w:rFonts w:ascii="Calibri" w:eastAsia="Calibri" w:hAnsi="Calibri" w:cs="Times New Roman"/>
+          <w:color w:val="92D050"/>
+        </w:rPr>
+      </w:pPr>
+      <w:r>
+        <w:rPr>
+          <w:rFonts w:ascii="Calibri" w:eastAsia="Calibri" w:hAnsi="Calibri" w:cs="Times New Roman"/>
+          <w:color w:val="92D050"/>
+        </w:rPr>
+        <w:t>HEMISYNANTROPNÉ</w:t>
+      </w:r>
+    </w:p>
+    <w:p>
+      <w:pPr>
+        <w:spacing w:line="360" w:lineRule="auto"/>
+        <w:rPr>
+          <w:rFonts w:ascii="Calibri" w:eastAsia="Calibri" w:hAnsi="Calibri" w:cs="Times New Roman"/>
+          <w:b/>
         </w:rPr>
       </w:pPr>
     </w:p>
@@ -2618,9 +3765,338 @@
       <w:pPr>
         <w:spacing w:line="360" w:lineRule="auto"/>
       </w:pPr>
-      <w:r>
+    </w:p>
+    <w:p>
+      <w:pPr>
+        <w:spacing w:line="360" w:lineRule="auto"/>
+      </w:pPr>
+    </w:p>
+    <w:p>
+      <w:pPr>
+        <w:autoSpaceDE w:val="0"/>
+        <w:autoSpaceDN w:val="0"/>
+        <w:adjustRightInd w:val="0"/>
+        <w:spacing w:after="0" w:line="240" w:lineRule="auto"/>
+        <w:rPr>
+          <w:rFonts w:ascii="TimesNewRomanPSMT" w:hAnsi="TimesNewRomanPSMT" w:cs="TimesNewRomanPSMT"/>
+          <w:color w:val="76923C" w:themeColor="accent3" w:themeShade="BF"/>
+          <w:sz w:val="20"/>
+          <w:szCs w:val="20"/>
+        </w:rPr>
+      </w:pPr>
+      <w:r>
+        <w:rPr>
+          <w:rFonts w:ascii="TimesNewRomanPSMT" w:hAnsi="TimesNewRomanPSMT" w:cs="TimesNewRomanPSMT"/>
+          <w:color w:val="76923C" w:themeColor="accent3" w:themeShade="BF"/>
+          <w:sz w:val="20"/>
+          <w:szCs w:val="20"/>
+        </w:rPr>
+        <w:t>Podunajským lužným lesom, ktoré zasahujú</w:t>
+      </w:r>
+    </w:p>
+    <w:p>
+      <w:pPr>
+        <w:autoSpaceDE w:val="0"/>
+        <w:autoSpaceDN w:val="0"/>
+        <w:adjustRightInd w:val="0"/>
+        <w:spacing w:after="0" w:line="240" w:lineRule="auto"/>
+        <w:rPr>
+          <w:rFonts w:ascii="TimesNewRomanPSMT" w:hAnsi="TimesNewRomanPSMT" w:cs="TimesNewRomanPSMT"/>
+          <w:color w:val="76923C" w:themeColor="accent3" w:themeShade="BF"/>
+          <w:sz w:val="20"/>
+          <w:szCs w:val="20"/>
+        </w:rPr>
+      </w:pPr>
+      <w:r>
+        <w:rPr>
+          <w:rFonts w:ascii="TimesNewRomanPSMT" w:hAnsi="TimesNewRomanPSMT" w:cs="TimesNewRomanPSMT"/>
+          <w:color w:val="76923C" w:themeColor="accent3" w:themeShade="BF"/>
+          <w:sz w:val="20"/>
+          <w:szCs w:val="20"/>
+        </w:rPr>
+        <w:t xml:space="preserve">do Veľkej Bratislavy, sa čiastočne venovali </w:t>
+      </w:r>
+      <w:proofErr w:type="spellStart"/>
+      <w:r>
+        <w:rPr>
+          <w:rFonts w:ascii="TimesNewRomanPSMT-SC700" w:hAnsi="TimesNewRomanPSMT-SC700" w:cs="TimesNewRomanPSMT-SC700"/>
+          <w:color w:val="76923C" w:themeColor="accent3" w:themeShade="BF"/>
+          <w:sz w:val="20"/>
+          <w:szCs w:val="20"/>
+        </w:rPr>
+        <w:t>Č</w:t>
+      </w:r>
+      <w:r>
+        <w:rPr>
+          <w:rFonts w:ascii="TimesNewRomanPSMT-SC700" w:hAnsi="TimesNewRomanPSMT-SC700" w:cs="TimesNewRomanPSMT-SC700"/>
+          <w:color w:val="76923C" w:themeColor="accent3" w:themeShade="BF"/>
+          <w:sz w:val="14"/>
+          <w:szCs w:val="14"/>
+        </w:rPr>
+        <w:t>ejka</w:t>
+      </w:r>
+      <w:proofErr w:type="spellEnd"/>
+      <w:r>
+        <w:rPr>
+          <w:rFonts w:ascii="TimesNewRomanPSMT-SC700" w:hAnsi="TimesNewRomanPSMT-SC700" w:cs="TimesNewRomanPSMT-SC700"/>
+          <w:color w:val="76923C" w:themeColor="accent3" w:themeShade="BF"/>
+          <w:sz w:val="14"/>
+          <w:szCs w:val="14"/>
+        </w:rPr>
+        <w:t xml:space="preserve"> </w:t>
+      </w:r>
+      <w:proofErr w:type="spellStart"/>
+      <w:r>
+        <w:rPr>
+          <w:rFonts w:ascii="TimesNewRomanPSMT" w:hAnsi="TimesNewRomanPSMT" w:cs="TimesNewRomanPSMT"/>
+          <w:color w:val="76923C" w:themeColor="accent3" w:themeShade="BF"/>
+          <w:sz w:val="20"/>
+          <w:szCs w:val="20"/>
+        </w:rPr>
+        <w:t>et</w:t>
+      </w:r>
+      <w:proofErr w:type="spellEnd"/>
+      <w:r>
+        <w:rPr>
+          <w:rFonts w:ascii="TimesNewRomanPSMT" w:hAnsi="TimesNewRomanPSMT" w:cs="TimesNewRomanPSMT"/>
+          <w:color w:val="76923C" w:themeColor="accent3" w:themeShade="BF"/>
+          <w:sz w:val="20"/>
+          <w:szCs w:val="20"/>
+        </w:rPr>
+        <w:t xml:space="preserve"> al.</w:t>
+      </w:r>
+    </w:p>
+    <w:p>
+      <w:pPr>
+        <w:autoSpaceDE w:val="0"/>
+        <w:autoSpaceDN w:val="0"/>
+        <w:adjustRightInd w:val="0"/>
+        <w:spacing w:after="0" w:line="240" w:lineRule="auto"/>
+        <w:rPr>
+          <w:rFonts w:ascii="TimesNewRomanPSMT" w:hAnsi="TimesNewRomanPSMT" w:cs="TimesNewRomanPSMT"/>
+          <w:color w:val="76923C" w:themeColor="accent3" w:themeShade="BF"/>
+          <w:sz w:val="20"/>
+          <w:szCs w:val="20"/>
+        </w:rPr>
+      </w:pPr>
+      <w:r>
+        <w:rPr>
+          <w:rFonts w:ascii="TimesNewRomanPSMT" w:hAnsi="TimesNewRomanPSMT" w:cs="TimesNewRomanPSMT"/>
+          <w:color w:val="76923C" w:themeColor="accent3" w:themeShade="BF"/>
+          <w:sz w:val="20"/>
+          <w:szCs w:val="20"/>
+        </w:rPr>
+        <w:t>(2008). Mäkkýšom viacerých</w:t>
+      </w:r>
+    </w:p>
+    <w:p>
+      <w:pPr>
+        <w:autoSpaceDE w:val="0"/>
+        <w:autoSpaceDN w:val="0"/>
+        <w:adjustRightInd w:val="0"/>
+        <w:spacing w:after="0" w:line="240" w:lineRule="auto"/>
+        <w:rPr>
+          <w:rFonts w:ascii="TimesNewRomanPSMT" w:hAnsi="TimesNewRomanPSMT" w:cs="TimesNewRomanPSMT"/>
+          <w:color w:val="76923C" w:themeColor="accent3" w:themeShade="BF"/>
+          <w:sz w:val="20"/>
+          <w:szCs w:val="20"/>
+        </w:rPr>
+      </w:pPr>
+      <w:r>
+        <w:rPr>
+          <w:rFonts w:ascii="TimesNewRomanPSMT" w:hAnsi="TimesNewRomanPSMT" w:cs="TimesNewRomanPSMT"/>
+          <w:color w:val="76923C" w:themeColor="accent3" w:themeShade="BF"/>
+          <w:sz w:val="20"/>
+          <w:szCs w:val="20"/>
+        </w:rPr>
+        <w:t>zvyškov lužných lesov sa venovala v 70. a 80. rokoch</w:t>
+      </w:r>
+    </w:p>
+    <w:p>
+      <w:pPr>
+        <w:autoSpaceDE w:val="0"/>
+        <w:autoSpaceDN w:val="0"/>
+        <w:adjustRightInd w:val="0"/>
+        <w:spacing w:after="0" w:line="240" w:lineRule="auto"/>
+        <w:rPr>
+          <w:rFonts w:ascii="TimesNewRomanPSMT" w:hAnsi="TimesNewRomanPSMT" w:cs="TimesNewRomanPSMT"/>
+          <w:color w:val="76923C" w:themeColor="accent3" w:themeShade="BF"/>
+          <w:sz w:val="20"/>
+          <w:szCs w:val="20"/>
+        </w:rPr>
+      </w:pPr>
+      <w:r>
+        <w:rPr>
+          <w:rFonts w:ascii="TimesNewRomanPSMT" w:hAnsi="TimesNewRomanPSMT" w:cs="TimesNewRomanPSMT"/>
+          <w:color w:val="76923C" w:themeColor="accent3" w:themeShade="BF"/>
+          <w:sz w:val="20"/>
+          <w:szCs w:val="20"/>
+        </w:rPr>
+        <w:t xml:space="preserve">najmä V. </w:t>
+      </w:r>
+      <w:proofErr w:type="spellStart"/>
+      <w:r>
+        <w:rPr>
+          <w:rFonts w:ascii="TimesNewRomanPSMT" w:hAnsi="TimesNewRomanPSMT" w:cs="TimesNewRomanPSMT"/>
+          <w:color w:val="76923C" w:themeColor="accent3" w:themeShade="BF"/>
+          <w:sz w:val="20"/>
+          <w:szCs w:val="20"/>
+        </w:rPr>
+        <w:t>Lučivjanská</w:t>
+      </w:r>
+      <w:proofErr w:type="spellEnd"/>
+      <w:r>
+        <w:rPr>
+          <w:rFonts w:ascii="TimesNewRomanPSMT" w:hAnsi="TimesNewRomanPSMT" w:cs="TimesNewRomanPSMT"/>
+          <w:color w:val="76923C" w:themeColor="accent3" w:themeShade="BF"/>
+          <w:sz w:val="20"/>
+          <w:szCs w:val="20"/>
+        </w:rPr>
+        <w:t>, ktorá, bohužiaľ, už nestihla svoje</w:t>
+      </w:r>
+    </w:p>
+    <w:p>
+      <w:pPr>
+        <w:autoSpaceDE w:val="0"/>
+        <w:autoSpaceDN w:val="0"/>
+        <w:adjustRightInd w:val="0"/>
+        <w:spacing w:after="0" w:line="240" w:lineRule="auto"/>
+        <w:rPr>
+          <w:rFonts w:ascii="TimesNewRomanPSMT" w:hAnsi="TimesNewRomanPSMT" w:cs="TimesNewRomanPSMT"/>
+          <w:color w:val="76923C" w:themeColor="accent3" w:themeShade="BF"/>
+          <w:sz w:val="20"/>
+          <w:szCs w:val="20"/>
+        </w:rPr>
+      </w:pPr>
+      <w:r>
+        <w:rPr>
+          <w:rFonts w:ascii="TimesNewRomanPSMT" w:hAnsi="TimesNewRomanPSMT" w:cs="TimesNewRomanPSMT"/>
+          <w:color w:val="76923C" w:themeColor="accent3" w:themeShade="BF"/>
+          <w:sz w:val="20"/>
+          <w:szCs w:val="20"/>
+        </w:rPr>
+        <w:t>výsledky publikovať a sú preto roztratené vo viacerých</w:t>
+      </w:r>
+    </w:p>
+    <w:p>
+      <w:pPr>
+        <w:autoSpaceDE w:val="0"/>
+        <w:autoSpaceDN w:val="0"/>
+        <w:adjustRightInd w:val="0"/>
+        <w:spacing w:after="0" w:line="240" w:lineRule="auto"/>
+        <w:rPr>
+          <w:rFonts w:ascii="TimesNewRomanPSMT-SC700" w:hAnsi="TimesNewRomanPSMT-SC700" w:cs="TimesNewRomanPSMT-SC700"/>
+          <w:color w:val="76923C" w:themeColor="accent3" w:themeShade="BF"/>
+          <w:sz w:val="14"/>
+          <w:szCs w:val="14"/>
+        </w:rPr>
+      </w:pPr>
+      <w:r>
+        <w:rPr>
+          <w:rFonts w:ascii="TimesNewRomanPSMT" w:hAnsi="TimesNewRomanPSMT" w:cs="TimesNewRomanPSMT"/>
+          <w:color w:val="76923C" w:themeColor="accent3" w:themeShade="BF"/>
+          <w:sz w:val="20"/>
+          <w:szCs w:val="20"/>
+        </w:rPr>
+        <w:t xml:space="preserve">záverečných správach a iných dokumentoch (napr. </w:t>
+      </w:r>
+      <w:proofErr w:type="spellStart"/>
+      <w:r>
+        <w:rPr>
+          <w:rFonts w:ascii="TimesNewRomanPSMT-SC700" w:hAnsi="TimesNewRomanPSMT-SC700" w:cs="TimesNewRomanPSMT-SC700"/>
+          <w:color w:val="76923C" w:themeColor="accent3" w:themeShade="BF"/>
+          <w:sz w:val="20"/>
+          <w:szCs w:val="20"/>
+        </w:rPr>
+        <w:t>K</w:t>
+      </w:r>
+      <w:r>
+        <w:rPr>
+          <w:rFonts w:ascii="TimesNewRomanPSMT-SC700" w:hAnsi="TimesNewRomanPSMT-SC700" w:cs="TimesNewRomanPSMT-SC700"/>
+          <w:color w:val="76923C" w:themeColor="accent3" w:themeShade="BF"/>
+          <w:sz w:val="14"/>
+          <w:szCs w:val="14"/>
+        </w:rPr>
+        <w:t>roupová</w:t>
+      </w:r>
+      <w:proofErr w:type="spellEnd"/>
+    </w:p>
+    <w:p>
+      <w:pPr>
+        <w:spacing w:line="360" w:lineRule="auto"/>
+        <w:rPr>
+          <w:color w:val="76923C" w:themeColor="accent3" w:themeShade="BF"/>
+        </w:rPr>
+      </w:pPr>
+      <w:r>
+        <w:rPr>
+          <w:rFonts w:ascii="TimesNewRomanPSMT" w:hAnsi="TimesNewRomanPSMT" w:cs="TimesNewRomanPSMT"/>
+          <w:color w:val="76923C" w:themeColor="accent3" w:themeShade="BF"/>
+          <w:sz w:val="20"/>
+          <w:szCs w:val="20"/>
+        </w:rPr>
+        <w:t>1980).</w:t>
+      </w:r>
+      <w:r>
+        <w:rPr>
+          <w:rFonts w:ascii="TimesNewRomanPSMT" w:hAnsi="TimesNewRomanPSMT" w:cs="TimesNewRomanPSMT"/>
+          <w:color w:val="76923C" w:themeColor="accent3" w:themeShade="BF"/>
+          <w:sz w:val="20"/>
+          <w:szCs w:val="20"/>
+        </w:rPr>
+        <w:t xml:space="preserve"> (</w:t>
+      </w:r>
+      <w:proofErr w:type="spellStart"/>
+      <w:r>
+        <w:rPr>
+          <w:rFonts w:ascii="TimesNewRomanPSMT" w:hAnsi="TimesNewRomanPSMT" w:cs="TimesNewRomanPSMT"/>
+          <w:color w:val="76923C" w:themeColor="accent3" w:themeShade="BF"/>
+          <w:sz w:val="20"/>
+          <w:szCs w:val="20"/>
+        </w:rPr>
+        <w:t>Čejka</w:t>
+      </w:r>
+      <w:proofErr w:type="spellEnd"/>
+      <w:r>
+        <w:rPr>
+          <w:rFonts w:ascii="TimesNewRomanPSMT" w:hAnsi="TimesNewRomanPSMT" w:cs="TimesNewRomanPSMT"/>
+          <w:color w:val="76923C" w:themeColor="accent3" w:themeShade="BF"/>
+          <w:sz w:val="20"/>
+          <w:szCs w:val="20"/>
+        </w:rPr>
+        <w:t xml:space="preserve"> </w:t>
+      </w:r>
+      <w:proofErr w:type="spellStart"/>
+      <w:r>
+        <w:rPr>
+          <w:rFonts w:ascii="TimesNewRomanPSMT" w:hAnsi="TimesNewRomanPSMT" w:cs="TimesNewRomanPSMT"/>
+          <w:color w:val="76923C" w:themeColor="accent3" w:themeShade="BF"/>
+          <w:sz w:val="20"/>
+          <w:szCs w:val="20"/>
+        </w:rPr>
+        <w:t>et</w:t>
+      </w:r>
+      <w:proofErr w:type="spellEnd"/>
+      <w:r>
+        <w:rPr>
+          <w:rFonts w:ascii="TimesNewRomanPSMT" w:hAnsi="TimesNewRomanPSMT" w:cs="TimesNewRomanPSMT"/>
+          <w:color w:val="76923C" w:themeColor="accent3" w:themeShade="BF"/>
+          <w:sz w:val="20"/>
+          <w:szCs w:val="20"/>
+        </w:rPr>
+        <w:t xml:space="preserve"> al. 2012)</w:t>
+      </w:r>
+      <w:r>
+        <w:rPr>
+          <w:color w:val="76923C" w:themeColor="accent3" w:themeShade="BF"/>
+        </w:rPr>
         <w:br w:type="page"/>
       </w:r>
+    </w:p>
+    <w:p>
+      <w:pPr>
+        <w:spacing w:line="360" w:lineRule="auto"/>
+      </w:pPr>
     </w:p>
     <w:p>
       <w:pPr>
@@ -2648,7 +4124,6 @@
           <w:sz w:val="32"/>
           <w:szCs w:val="32"/>
         </w:rPr>
-        <w:lastRenderedPageBreak/>
         <w:t>OPIS SKÚMANÉHO ÚZEMIA</w:t>
       </w:r>
     </w:p>
@@ -2672,27 +4147,25 @@
           <w:sz w:val="24"/>
           <w:szCs w:val="24"/>
         </w:rPr>
-        <w:t>Fragmenty lesov južnej časti mesta sa vyskytujú na alúviu Dunaja,  na vyšších a relatívne suchších polohách v </w:t>
-      </w:r>
-      <w:proofErr w:type="spellStart"/>
-      <w:r>
-        <w:rPr>
-          <w:rFonts w:ascii="Times New Roman" w:hAnsi="Times New Roman" w:cs="Times New Roman"/>
-          <w:bCs/>
-          <w:sz w:val="24"/>
-          <w:szCs w:val="24"/>
-        </w:rPr>
-        <w:t>nadmorskeých</w:t>
-      </w:r>
-      <w:proofErr w:type="spellEnd"/>
-      <w:r>
-        <w:rPr>
-          <w:rFonts w:ascii="Times New Roman" w:hAnsi="Times New Roman" w:cs="Times New Roman"/>
-          <w:bCs/>
-          <w:sz w:val="24"/>
-          <w:szCs w:val="24"/>
-        </w:rPr>
-        <w:t xml:space="preserve"> výškach od 133 do 135 m </w:t>
+        <w:t>Fragmenty lesov južnej časti mesta sa vyskytujú na alúviu Dunaja,  na vyšších a relatív</w:t>
+      </w:r>
+      <w:r>
+        <w:rPr>
+          <w:rFonts w:ascii="Times New Roman" w:hAnsi="Times New Roman" w:cs="Times New Roman"/>
+          <w:bCs/>
+          <w:sz w:val="24"/>
+          <w:szCs w:val="24"/>
+        </w:rPr>
+        <w:t>ne suchších polohách v nadmorsk</w:t>
+      </w:r>
+      <w:r>
+        <w:rPr>
+          <w:rFonts w:ascii="Times New Roman" w:hAnsi="Times New Roman" w:cs="Times New Roman"/>
+          <w:bCs/>
+          <w:sz w:val="24"/>
+          <w:szCs w:val="24"/>
+        </w:rPr>
+        <w:t xml:space="preserve">ých výškach od 133 do 135 m </w:t>
       </w:r>
       <w:proofErr w:type="spellStart"/>
       <w:r>
@@ -2835,6 +4308,940 @@
           <w:szCs w:val="20"/>
         </w:rPr>
       </w:pPr>
+    </w:p>
+    <w:p>
+      <w:pPr>
+        <w:autoSpaceDE w:val="0"/>
+        <w:autoSpaceDN w:val="0"/>
+        <w:adjustRightInd w:val="0"/>
+        <w:spacing w:after="0" w:line="240" w:lineRule="auto"/>
+        <w:rPr>
+          <w:rFonts w:ascii="TimesNewRomanPSMT" w:hAnsi="TimesNewRomanPSMT" w:cs="TimesNewRomanPSMT"/>
+          <w:color w:val="76923C" w:themeColor="accent3" w:themeShade="BF"/>
+          <w:sz w:val="20"/>
+          <w:szCs w:val="20"/>
+        </w:rPr>
+      </w:pPr>
+      <w:r>
+        <w:rPr>
+          <w:rFonts w:ascii="TimesNewRomanPSMT" w:hAnsi="TimesNewRomanPSMT" w:cs="TimesNewRomanPSMT"/>
+          <w:color w:val="76923C" w:themeColor="accent3" w:themeShade="BF"/>
+          <w:sz w:val="20"/>
+          <w:szCs w:val="20"/>
+        </w:rPr>
+        <w:t>Zvyšky bratislavských lužných lesov patria z hľadiska</w:t>
+      </w:r>
+    </w:p>
+    <w:p>
+      <w:pPr>
+        <w:autoSpaceDE w:val="0"/>
+        <w:autoSpaceDN w:val="0"/>
+        <w:adjustRightInd w:val="0"/>
+        <w:spacing w:after="0" w:line="240" w:lineRule="auto"/>
+        <w:rPr>
+          <w:rFonts w:ascii="TimesNewRomanPSMT" w:hAnsi="TimesNewRomanPSMT" w:cs="TimesNewRomanPSMT"/>
+          <w:color w:val="76923C" w:themeColor="accent3" w:themeShade="BF"/>
+          <w:sz w:val="20"/>
+          <w:szCs w:val="20"/>
+        </w:rPr>
+      </w:pPr>
+      <w:r>
+        <w:rPr>
+          <w:rFonts w:ascii="TimesNewRomanPSMT" w:hAnsi="TimesNewRomanPSMT" w:cs="TimesNewRomanPSMT"/>
+          <w:color w:val="76923C" w:themeColor="accent3" w:themeShade="BF"/>
+          <w:sz w:val="20"/>
+          <w:szCs w:val="20"/>
+        </w:rPr>
+        <w:t xml:space="preserve">teórie </w:t>
+      </w:r>
+      <w:proofErr w:type="spellStart"/>
+      <w:r>
+        <w:rPr>
+          <w:rFonts w:ascii="TimesNewRomanPSMT" w:hAnsi="TimesNewRomanPSMT" w:cs="TimesNewRomanPSMT"/>
+          <w:color w:val="76923C" w:themeColor="accent3" w:themeShade="BF"/>
+          <w:sz w:val="20"/>
+          <w:szCs w:val="20"/>
+        </w:rPr>
+        <w:t>refúgií</w:t>
+      </w:r>
+      <w:proofErr w:type="spellEnd"/>
+      <w:r>
+        <w:rPr>
+          <w:rFonts w:ascii="TimesNewRomanPSMT" w:hAnsi="TimesNewRomanPSMT" w:cs="TimesNewRomanPSMT"/>
+          <w:color w:val="76923C" w:themeColor="accent3" w:themeShade="BF"/>
+          <w:sz w:val="20"/>
+          <w:szCs w:val="20"/>
+        </w:rPr>
+        <w:t xml:space="preserve"> medzi tzv. </w:t>
+      </w:r>
+      <w:proofErr w:type="spellStart"/>
+      <w:r>
+        <w:rPr>
+          <w:rFonts w:ascii="TimesNewRomanPSMT" w:hAnsi="TimesNewRomanPSMT" w:cs="TimesNewRomanPSMT"/>
+          <w:color w:val="76923C" w:themeColor="accent3" w:themeShade="BF"/>
+          <w:sz w:val="20"/>
+          <w:szCs w:val="20"/>
+        </w:rPr>
+        <w:t>paleorefúgiá</w:t>
+      </w:r>
+      <w:proofErr w:type="spellEnd"/>
+      <w:r>
+        <w:rPr>
+          <w:rFonts w:ascii="TimesNewRomanPSMT" w:hAnsi="TimesNewRomanPSMT" w:cs="TimesNewRomanPSMT"/>
+          <w:color w:val="76923C" w:themeColor="accent3" w:themeShade="BF"/>
+          <w:sz w:val="20"/>
+          <w:szCs w:val="20"/>
+        </w:rPr>
+        <w:t xml:space="preserve"> (</w:t>
+      </w:r>
+      <w:proofErr w:type="spellStart"/>
+      <w:r>
+        <w:rPr>
+          <w:rFonts w:ascii="TimesNewRomanPSMT-SC700" w:hAnsi="TimesNewRomanPSMT-SC700" w:cs="TimesNewRomanPSMT-SC700"/>
+          <w:color w:val="76923C" w:themeColor="accent3" w:themeShade="BF"/>
+          <w:sz w:val="20"/>
+          <w:szCs w:val="20"/>
+        </w:rPr>
+        <w:t>N</w:t>
+      </w:r>
+      <w:r>
+        <w:rPr>
+          <w:rFonts w:ascii="TimesNewRomanPSMT-SC700" w:hAnsi="TimesNewRomanPSMT-SC700" w:cs="TimesNewRomanPSMT-SC700"/>
+          <w:color w:val="76923C" w:themeColor="accent3" w:themeShade="BF"/>
+          <w:sz w:val="14"/>
+          <w:szCs w:val="14"/>
+        </w:rPr>
+        <w:t>ekola</w:t>
+      </w:r>
+      <w:proofErr w:type="spellEnd"/>
+      <w:r>
+        <w:rPr>
+          <w:rFonts w:ascii="TimesNewRomanPSMT-SC700" w:hAnsi="TimesNewRomanPSMT-SC700" w:cs="TimesNewRomanPSMT-SC700"/>
+          <w:color w:val="76923C" w:themeColor="accent3" w:themeShade="BF"/>
+          <w:sz w:val="14"/>
+          <w:szCs w:val="14"/>
+        </w:rPr>
+        <w:t xml:space="preserve"> </w:t>
+      </w:r>
+      <w:r>
+        <w:rPr>
+          <w:rFonts w:ascii="TimesNewRomanPSMT" w:hAnsi="TimesNewRomanPSMT" w:cs="TimesNewRomanPSMT"/>
+          <w:color w:val="76923C" w:themeColor="accent3" w:themeShade="BF"/>
+          <w:sz w:val="20"/>
+          <w:szCs w:val="20"/>
+        </w:rPr>
+        <w:t>1999), t.j.</w:t>
+      </w:r>
+    </w:p>
+    <w:p>
+      <w:pPr>
+        <w:autoSpaceDE w:val="0"/>
+        <w:autoSpaceDN w:val="0"/>
+        <w:adjustRightInd w:val="0"/>
+        <w:spacing w:after="0" w:line="240" w:lineRule="auto"/>
+        <w:rPr>
+          <w:rFonts w:ascii="TimesNewRomanPSMT" w:hAnsi="TimesNewRomanPSMT" w:cs="TimesNewRomanPSMT"/>
+          <w:color w:val="76923C" w:themeColor="accent3" w:themeShade="BF"/>
+          <w:sz w:val="20"/>
+          <w:szCs w:val="20"/>
+        </w:rPr>
+      </w:pPr>
+      <w:r>
+        <w:rPr>
+          <w:rFonts w:ascii="TimesNewRomanPSMT" w:hAnsi="TimesNewRomanPSMT" w:cs="TimesNewRomanPSMT"/>
+          <w:color w:val="76923C" w:themeColor="accent3" w:themeShade="BF"/>
+          <w:sz w:val="20"/>
+          <w:szCs w:val="20"/>
+        </w:rPr>
+        <w:t>k fragmentom bývalej viac-menej súvislej a veľkej plochy</w:t>
+      </w:r>
+    </w:p>
+    <w:p>
+      <w:pPr>
+        <w:autoSpaceDE w:val="0"/>
+        <w:autoSpaceDN w:val="0"/>
+        <w:adjustRightInd w:val="0"/>
+        <w:spacing w:after="0" w:line="240" w:lineRule="auto"/>
+        <w:rPr>
+          <w:rFonts w:ascii="TimesNewRomanPSMT" w:hAnsi="TimesNewRomanPSMT" w:cs="TimesNewRomanPSMT"/>
+          <w:color w:val="76923C" w:themeColor="accent3" w:themeShade="BF"/>
+          <w:sz w:val="20"/>
+          <w:szCs w:val="20"/>
+        </w:rPr>
+      </w:pPr>
+      <w:r>
+        <w:rPr>
+          <w:rFonts w:ascii="TimesNewRomanPSMT" w:hAnsi="TimesNewRomanPSMT" w:cs="TimesNewRomanPSMT"/>
+          <w:color w:val="76923C" w:themeColor="accent3" w:themeShade="BF"/>
+          <w:sz w:val="20"/>
+          <w:szCs w:val="20"/>
+        </w:rPr>
+        <w:t>historických lužných lesov, ktoré sa vyskytovali na území</w:t>
+      </w:r>
+    </w:p>
+    <w:p>
+      <w:pPr>
+        <w:autoSpaceDE w:val="0"/>
+        <w:autoSpaceDN w:val="0"/>
+        <w:adjustRightInd w:val="0"/>
+        <w:spacing w:after="0" w:line="240" w:lineRule="auto"/>
+        <w:rPr>
+          <w:rFonts w:ascii="TimesNewRomanPSMT" w:hAnsi="TimesNewRomanPSMT" w:cs="TimesNewRomanPSMT"/>
+          <w:color w:val="76923C" w:themeColor="accent3" w:themeShade="BF"/>
+          <w:sz w:val="20"/>
+          <w:szCs w:val="20"/>
+        </w:rPr>
+      </w:pPr>
+      <w:r>
+        <w:rPr>
+          <w:rFonts w:ascii="TimesNewRomanPSMT" w:hAnsi="TimesNewRomanPSMT" w:cs="TimesNewRomanPSMT"/>
+          <w:color w:val="76923C" w:themeColor="accent3" w:themeShade="BF"/>
+          <w:sz w:val="20"/>
+          <w:szCs w:val="20"/>
+        </w:rPr>
+        <w:t>Bratislavy začiatkom 19. storočia. Na rozdiel od dnešných</w:t>
+      </w:r>
+    </w:p>
+    <w:p>
+      <w:pPr>
+        <w:autoSpaceDE w:val="0"/>
+        <w:autoSpaceDN w:val="0"/>
+        <w:adjustRightInd w:val="0"/>
+        <w:spacing w:after="0" w:line="240" w:lineRule="auto"/>
+        <w:rPr>
+          <w:rFonts w:ascii="TimesNewRomanPSMT" w:hAnsi="TimesNewRomanPSMT" w:cs="TimesNewRomanPSMT"/>
+          <w:color w:val="76923C" w:themeColor="accent3" w:themeShade="BF"/>
+          <w:sz w:val="20"/>
+          <w:szCs w:val="20"/>
+        </w:rPr>
+      </w:pPr>
+      <w:r>
+        <w:rPr>
+          <w:rFonts w:ascii="TimesNewRomanPSMT" w:hAnsi="TimesNewRomanPSMT" w:cs="TimesNewRomanPSMT"/>
+          <w:color w:val="76923C" w:themeColor="accent3" w:themeShade="BF"/>
+          <w:sz w:val="20"/>
+          <w:szCs w:val="20"/>
+        </w:rPr>
+        <w:t>lužných lesov tu existovala oveľa pestrejšia mozaika</w:t>
+      </w:r>
+    </w:p>
+    <w:p>
+      <w:pPr>
+        <w:autoSpaceDE w:val="0"/>
+        <w:autoSpaceDN w:val="0"/>
+        <w:adjustRightInd w:val="0"/>
+        <w:spacing w:after="0" w:line="240" w:lineRule="auto"/>
+        <w:rPr>
+          <w:rFonts w:ascii="TimesNewRomanPSMT" w:hAnsi="TimesNewRomanPSMT" w:cs="TimesNewRomanPSMT"/>
+          <w:color w:val="76923C" w:themeColor="accent3" w:themeShade="BF"/>
+          <w:sz w:val="20"/>
+          <w:szCs w:val="20"/>
+        </w:rPr>
+      </w:pPr>
+      <w:r>
+        <w:rPr>
+          <w:rFonts w:ascii="TimesNewRomanPSMT" w:hAnsi="TimesNewRomanPSMT" w:cs="TimesNewRomanPSMT"/>
+          <w:color w:val="76923C" w:themeColor="accent3" w:themeShade="BF"/>
+          <w:sz w:val="20"/>
+          <w:szCs w:val="20"/>
+        </w:rPr>
+        <w:t xml:space="preserve">rôznych lesných typov, resp. ich </w:t>
+      </w:r>
+      <w:proofErr w:type="spellStart"/>
+      <w:r>
+        <w:rPr>
+          <w:rFonts w:ascii="TimesNewRomanPSMT" w:hAnsi="TimesNewRomanPSMT" w:cs="TimesNewRomanPSMT"/>
+          <w:color w:val="76923C" w:themeColor="accent3" w:themeShade="BF"/>
+          <w:sz w:val="20"/>
+          <w:szCs w:val="20"/>
+        </w:rPr>
+        <w:t>sukcesných</w:t>
+      </w:r>
+      <w:proofErr w:type="spellEnd"/>
+      <w:r>
+        <w:rPr>
+          <w:rFonts w:ascii="TimesNewRomanPSMT" w:hAnsi="TimesNewRomanPSMT" w:cs="TimesNewRomanPSMT"/>
+          <w:color w:val="76923C" w:themeColor="accent3" w:themeShade="BF"/>
+          <w:sz w:val="20"/>
+          <w:szCs w:val="20"/>
+        </w:rPr>
+        <w:t xml:space="preserve"> štádií.</w:t>
+      </w:r>
+    </w:p>
+    <w:p>
+      <w:pPr>
+        <w:autoSpaceDE w:val="0"/>
+        <w:autoSpaceDN w:val="0"/>
+        <w:adjustRightInd w:val="0"/>
+        <w:spacing w:after="0" w:line="240" w:lineRule="auto"/>
+        <w:rPr>
+          <w:rFonts w:ascii="TimesNewRomanPSMT" w:hAnsi="TimesNewRomanPSMT" w:cs="TimesNewRomanPSMT"/>
+          <w:color w:val="76923C" w:themeColor="accent3" w:themeShade="BF"/>
+          <w:sz w:val="20"/>
+          <w:szCs w:val="20"/>
+        </w:rPr>
+      </w:pPr>
+      <w:r>
+        <w:rPr>
+          <w:rFonts w:ascii="TimesNewRomanPSMT" w:hAnsi="TimesNewRomanPSMT" w:cs="TimesNewRomanPSMT"/>
+          <w:color w:val="76923C" w:themeColor="accent3" w:themeShade="BF"/>
+          <w:sz w:val="20"/>
+          <w:szCs w:val="20"/>
+        </w:rPr>
+        <w:t>Vďaka vyššej dynamike povrchovej aj podzemnej vody</w:t>
+      </w:r>
+    </w:p>
+    <w:p>
+      <w:pPr>
+        <w:autoSpaceDE w:val="0"/>
+        <w:autoSpaceDN w:val="0"/>
+        <w:adjustRightInd w:val="0"/>
+        <w:spacing w:after="0" w:line="240" w:lineRule="auto"/>
+        <w:rPr>
+          <w:rFonts w:ascii="TimesNewRomanPSMT" w:hAnsi="TimesNewRomanPSMT" w:cs="TimesNewRomanPSMT"/>
+          <w:color w:val="76923C" w:themeColor="accent3" w:themeShade="BF"/>
+          <w:sz w:val="20"/>
+          <w:szCs w:val="20"/>
+        </w:rPr>
+      </w:pPr>
+      <w:r>
+        <w:rPr>
+          <w:rFonts w:ascii="TimesNewRomanPSMT" w:hAnsi="TimesNewRomanPSMT" w:cs="TimesNewRomanPSMT"/>
+          <w:color w:val="76923C" w:themeColor="accent3" w:themeShade="BF"/>
+          <w:sz w:val="20"/>
+          <w:szCs w:val="20"/>
+        </w:rPr>
+        <w:t>mali oproti dnešku väčší podiel najmä iniciálne štádiá lužného</w:t>
+      </w:r>
+    </w:p>
+    <w:p>
+      <w:pPr>
+        <w:autoSpaceDE w:val="0"/>
+        <w:autoSpaceDN w:val="0"/>
+        <w:adjustRightInd w:val="0"/>
+        <w:spacing w:after="0" w:line="240" w:lineRule="auto"/>
+        <w:rPr>
+          <w:rFonts w:ascii="TimesNewRomanPSMT" w:hAnsi="TimesNewRomanPSMT" w:cs="TimesNewRomanPSMT"/>
+          <w:color w:val="76923C" w:themeColor="accent3" w:themeShade="BF"/>
+          <w:sz w:val="20"/>
+          <w:szCs w:val="20"/>
+        </w:rPr>
+      </w:pPr>
+      <w:r>
+        <w:rPr>
+          <w:rFonts w:ascii="TimesNewRomanPSMT" w:hAnsi="TimesNewRomanPSMT" w:cs="TimesNewRomanPSMT"/>
+          <w:color w:val="76923C" w:themeColor="accent3" w:themeShade="BF"/>
+          <w:sz w:val="20"/>
+          <w:szCs w:val="20"/>
+        </w:rPr>
+        <w:t>lesa a mäkké lužné lesy. Neskôr, keď sa kvôli regulačným</w:t>
+      </w:r>
+    </w:p>
+    <w:p>
+      <w:pPr>
+        <w:autoSpaceDE w:val="0"/>
+        <w:autoSpaceDN w:val="0"/>
+        <w:adjustRightInd w:val="0"/>
+        <w:spacing w:after="0" w:line="240" w:lineRule="auto"/>
+        <w:rPr>
+          <w:rFonts w:ascii="TimesNewRomanPSMT" w:hAnsi="TimesNewRomanPSMT" w:cs="TimesNewRomanPSMT"/>
+          <w:color w:val="76923C" w:themeColor="accent3" w:themeShade="BF"/>
+          <w:sz w:val="20"/>
+          <w:szCs w:val="20"/>
+        </w:rPr>
+      </w:pPr>
+      <w:r>
+        <w:rPr>
+          <w:rFonts w:ascii="TimesNewRomanPSMT" w:hAnsi="TimesNewRomanPSMT" w:cs="TimesNewRomanPSMT"/>
+          <w:color w:val="76923C" w:themeColor="accent3" w:themeShade="BF"/>
+          <w:sz w:val="20"/>
+          <w:szCs w:val="20"/>
+        </w:rPr>
+        <w:t>úpravám rieky zmenil hydrologický režim, začali</w:t>
+      </w:r>
+    </w:p>
+    <w:p>
+      <w:pPr>
+        <w:autoSpaceDE w:val="0"/>
+        <w:autoSpaceDN w:val="0"/>
+        <w:adjustRightInd w:val="0"/>
+        <w:spacing w:after="0" w:line="240" w:lineRule="auto"/>
+        <w:rPr>
+          <w:rFonts w:ascii="TimesNewRomanPS-ItalicMT" w:hAnsi="TimesNewRomanPS-ItalicMT" w:cs="TimesNewRomanPS-ItalicMT"/>
+          <w:i/>
+          <w:iCs/>
+          <w:color w:val="76923C" w:themeColor="accent3" w:themeShade="BF"/>
+          <w:sz w:val="20"/>
+          <w:szCs w:val="20"/>
+        </w:rPr>
+      </w:pPr>
+      <w:r>
+        <w:rPr>
+          <w:rFonts w:ascii="TimesNewRomanPSMT" w:hAnsi="TimesNewRomanPSMT" w:cs="TimesNewRomanPSMT"/>
+          <w:color w:val="76923C" w:themeColor="accent3" w:themeShade="BF"/>
+          <w:sz w:val="20"/>
+          <w:szCs w:val="20"/>
+        </w:rPr>
+        <w:t>prevažovať prechodné a tvrdé lužné lesy (</w:t>
+      </w:r>
+      <w:proofErr w:type="spellStart"/>
+      <w:r>
+        <w:rPr>
+          <w:rFonts w:ascii="TimesNewRomanPS-ItalicMT" w:hAnsi="TimesNewRomanPS-ItalicMT" w:cs="TimesNewRomanPS-ItalicMT"/>
+          <w:i/>
+          <w:iCs/>
+          <w:color w:val="76923C" w:themeColor="accent3" w:themeShade="BF"/>
+          <w:sz w:val="20"/>
+          <w:szCs w:val="20"/>
+        </w:rPr>
+        <w:t>Fraxino-Populetum</w:t>
+      </w:r>
+      <w:proofErr w:type="spellEnd"/>
+    </w:p>
+    <w:p>
+      <w:pPr>
+        <w:autoSpaceDE w:val="0"/>
+        <w:autoSpaceDN w:val="0"/>
+        <w:adjustRightInd w:val="0"/>
+        <w:spacing w:after="0" w:line="240" w:lineRule="auto"/>
+        <w:rPr>
+          <w:rFonts w:ascii="TimesNewRomanPSMT" w:hAnsi="TimesNewRomanPSMT" w:cs="TimesNewRomanPSMT"/>
+          <w:color w:val="76923C" w:themeColor="accent3" w:themeShade="BF"/>
+          <w:sz w:val="20"/>
+          <w:szCs w:val="20"/>
+        </w:rPr>
+      </w:pPr>
+      <w:r>
+        <w:rPr>
+          <w:rFonts w:ascii="TimesNewRomanPSMT" w:hAnsi="TimesNewRomanPSMT" w:cs="TimesNewRomanPSMT"/>
+          <w:color w:val="76923C" w:themeColor="accent3" w:themeShade="BF"/>
+          <w:sz w:val="20"/>
+          <w:szCs w:val="20"/>
+        </w:rPr>
+        <w:t xml:space="preserve">a </w:t>
+      </w:r>
+      <w:proofErr w:type="spellStart"/>
+      <w:r>
+        <w:rPr>
+          <w:rFonts w:ascii="TimesNewRomanPS-ItalicMT" w:hAnsi="TimesNewRomanPS-ItalicMT" w:cs="TimesNewRomanPS-ItalicMT"/>
+          <w:i/>
+          <w:iCs/>
+          <w:color w:val="76923C" w:themeColor="accent3" w:themeShade="BF"/>
+          <w:sz w:val="20"/>
+          <w:szCs w:val="20"/>
+        </w:rPr>
+        <w:t>Fraxino</w:t>
+      </w:r>
+      <w:proofErr w:type="spellEnd"/>
+      <w:r>
+        <w:rPr>
+          <w:rFonts w:ascii="TimesNewRomanPS-ItalicMT" w:hAnsi="TimesNewRomanPS-ItalicMT" w:cs="TimesNewRomanPS-ItalicMT"/>
+          <w:i/>
+          <w:iCs/>
+          <w:color w:val="76923C" w:themeColor="accent3" w:themeShade="BF"/>
+          <w:sz w:val="20"/>
+          <w:szCs w:val="20"/>
+        </w:rPr>
+        <w:t xml:space="preserve"> </w:t>
+      </w:r>
+      <w:proofErr w:type="spellStart"/>
+      <w:r>
+        <w:rPr>
+          <w:rFonts w:ascii="TimesNewRomanPS-ItalicMT" w:hAnsi="TimesNewRomanPS-ItalicMT" w:cs="TimesNewRomanPS-ItalicMT"/>
+          <w:i/>
+          <w:iCs/>
+          <w:color w:val="76923C" w:themeColor="accent3" w:themeShade="BF"/>
+          <w:sz w:val="20"/>
+          <w:szCs w:val="20"/>
+        </w:rPr>
+        <w:t>pannonicae-Ulmetum</w:t>
+      </w:r>
+      <w:proofErr w:type="spellEnd"/>
+      <w:r>
+        <w:rPr>
+          <w:rFonts w:ascii="TimesNewRomanPSMT" w:hAnsi="TimesNewRomanPSMT" w:cs="TimesNewRomanPSMT"/>
+          <w:color w:val="76923C" w:themeColor="accent3" w:themeShade="BF"/>
+          <w:sz w:val="20"/>
+          <w:szCs w:val="20"/>
+        </w:rPr>
+        <w:t>), ktoré tu dominujú</w:t>
+      </w:r>
+    </w:p>
+    <w:p>
+      <w:pPr>
+        <w:autoSpaceDE w:val="0"/>
+        <w:autoSpaceDN w:val="0"/>
+        <w:adjustRightInd w:val="0"/>
+        <w:spacing w:after="0" w:line="240" w:lineRule="auto"/>
+        <w:rPr>
+          <w:rFonts w:ascii="TimesNewRomanPSMT" w:hAnsi="TimesNewRomanPSMT" w:cs="TimesNewRomanPSMT"/>
+          <w:color w:val="76923C" w:themeColor="accent3" w:themeShade="BF"/>
+          <w:sz w:val="20"/>
+          <w:szCs w:val="20"/>
+        </w:rPr>
+      </w:pPr>
+      <w:r>
+        <w:rPr>
+          <w:rFonts w:ascii="TimesNewRomanPSMT" w:hAnsi="TimesNewRomanPSMT" w:cs="TimesNewRomanPSMT"/>
+          <w:color w:val="76923C" w:themeColor="accent3" w:themeShade="BF"/>
+          <w:sz w:val="20"/>
+          <w:szCs w:val="20"/>
+        </w:rPr>
+        <w:t>aj dnes.</w:t>
+      </w:r>
+    </w:p>
+    <w:p>
+      <w:pPr>
+        <w:autoSpaceDE w:val="0"/>
+        <w:autoSpaceDN w:val="0"/>
+        <w:adjustRightInd w:val="0"/>
+        <w:spacing w:after="0" w:line="240" w:lineRule="auto"/>
+        <w:rPr>
+          <w:rFonts w:ascii="TimesNewRomanPS-ItalicMT" w:hAnsi="TimesNewRomanPS-ItalicMT" w:cs="TimesNewRomanPS-ItalicMT"/>
+          <w:i/>
+          <w:iCs/>
+          <w:color w:val="76923C" w:themeColor="accent3" w:themeShade="BF"/>
+          <w:sz w:val="20"/>
+          <w:szCs w:val="20"/>
+        </w:rPr>
+      </w:pPr>
+      <w:r>
+        <w:rPr>
+          <w:rFonts w:ascii="TimesNewRomanPSMT" w:hAnsi="TimesNewRomanPSMT" w:cs="TimesNewRomanPSMT"/>
+          <w:color w:val="76923C" w:themeColor="accent3" w:themeShade="BF"/>
+          <w:sz w:val="20"/>
+          <w:szCs w:val="20"/>
+        </w:rPr>
+        <w:t>V našich zápisoch prevažujú prechodné luhy (</w:t>
+      </w:r>
+      <w:proofErr w:type="spellStart"/>
+      <w:r>
+        <w:rPr>
+          <w:rFonts w:ascii="TimesNewRomanPSMT" w:hAnsi="TimesNewRomanPSMT" w:cs="TimesNewRomanPSMT"/>
+          <w:color w:val="76923C" w:themeColor="accent3" w:themeShade="BF"/>
+          <w:sz w:val="20"/>
+          <w:szCs w:val="20"/>
+        </w:rPr>
+        <w:t>as</w:t>
+      </w:r>
+      <w:proofErr w:type="spellEnd"/>
+      <w:r>
+        <w:rPr>
+          <w:rFonts w:ascii="TimesNewRomanPSMT" w:hAnsi="TimesNewRomanPSMT" w:cs="TimesNewRomanPSMT"/>
+          <w:color w:val="76923C" w:themeColor="accent3" w:themeShade="BF"/>
+          <w:sz w:val="20"/>
+          <w:szCs w:val="20"/>
+        </w:rPr>
+        <w:t xml:space="preserve">. </w:t>
+      </w:r>
+      <w:proofErr w:type="spellStart"/>
+      <w:r>
+        <w:rPr>
+          <w:rFonts w:ascii="TimesNewRomanPS-ItalicMT" w:hAnsi="TimesNewRomanPS-ItalicMT" w:cs="TimesNewRomanPS-ItalicMT"/>
+          <w:i/>
+          <w:iCs/>
+          <w:color w:val="76923C" w:themeColor="accent3" w:themeShade="BF"/>
+          <w:sz w:val="20"/>
+          <w:szCs w:val="20"/>
+        </w:rPr>
+        <w:t>Fraxino</w:t>
+      </w:r>
+      <w:proofErr w:type="spellEnd"/>
+      <w:r>
+        <w:rPr>
+          <w:rFonts w:ascii="TimesNewRomanPS-ItalicMT" w:hAnsi="TimesNewRomanPS-ItalicMT" w:cs="TimesNewRomanPS-ItalicMT"/>
+          <w:i/>
+          <w:iCs/>
+          <w:color w:val="76923C" w:themeColor="accent3" w:themeShade="BF"/>
+          <w:sz w:val="20"/>
+          <w:szCs w:val="20"/>
+        </w:rPr>
+        <w:t>-</w:t>
+      </w:r>
+    </w:p>
+    <w:p>
+      <w:pPr>
+        <w:autoSpaceDE w:val="0"/>
+        <w:autoSpaceDN w:val="0"/>
+        <w:adjustRightInd w:val="0"/>
+        <w:spacing w:after="0" w:line="240" w:lineRule="auto"/>
+        <w:rPr>
+          <w:rFonts w:ascii="TimesNewRomanPS-ItalicMT" w:hAnsi="TimesNewRomanPS-ItalicMT" w:cs="TimesNewRomanPS-ItalicMT"/>
+          <w:i/>
+          <w:iCs/>
+          <w:color w:val="76923C" w:themeColor="accent3" w:themeShade="BF"/>
+          <w:sz w:val="20"/>
+          <w:szCs w:val="20"/>
+        </w:rPr>
+      </w:pPr>
+      <w:r>
+        <w:rPr>
+          <w:rFonts w:ascii="TimesNewRomanPS-ItalicMT" w:hAnsi="TimesNewRomanPS-ItalicMT" w:cs="TimesNewRomanPS-ItalicMT"/>
+          <w:i/>
+          <w:iCs/>
+          <w:color w:val="76923C" w:themeColor="accent3" w:themeShade="BF"/>
+          <w:sz w:val="20"/>
+          <w:szCs w:val="20"/>
+        </w:rPr>
+        <w:t>-</w:t>
+      </w:r>
+      <w:proofErr w:type="spellStart"/>
+      <w:r>
+        <w:rPr>
+          <w:rFonts w:ascii="TimesNewRomanPS-ItalicMT" w:hAnsi="TimesNewRomanPS-ItalicMT" w:cs="TimesNewRomanPS-ItalicMT"/>
+          <w:i/>
+          <w:iCs/>
+          <w:color w:val="76923C" w:themeColor="accent3" w:themeShade="BF"/>
+          <w:sz w:val="20"/>
+          <w:szCs w:val="20"/>
+        </w:rPr>
+        <w:t>Populetum</w:t>
+      </w:r>
+      <w:proofErr w:type="spellEnd"/>
+      <w:r>
+        <w:rPr>
+          <w:rFonts w:ascii="TimesNewRomanPSMT" w:hAnsi="TimesNewRomanPSMT" w:cs="TimesNewRomanPSMT"/>
+          <w:color w:val="76923C" w:themeColor="accent3" w:themeShade="BF"/>
+          <w:sz w:val="20"/>
+          <w:szCs w:val="20"/>
+        </w:rPr>
+        <w:t>, 16 lokalít), tvrdé lužné lesy (</w:t>
+      </w:r>
+      <w:proofErr w:type="spellStart"/>
+      <w:r>
+        <w:rPr>
+          <w:rFonts w:ascii="TimesNewRomanPSMT" w:hAnsi="TimesNewRomanPSMT" w:cs="TimesNewRomanPSMT"/>
+          <w:color w:val="76923C" w:themeColor="accent3" w:themeShade="BF"/>
+          <w:sz w:val="20"/>
+          <w:szCs w:val="20"/>
+        </w:rPr>
+        <w:t>as</w:t>
+      </w:r>
+      <w:proofErr w:type="spellEnd"/>
+      <w:r>
+        <w:rPr>
+          <w:rFonts w:ascii="TimesNewRomanPSMT" w:hAnsi="TimesNewRomanPSMT" w:cs="TimesNewRomanPSMT"/>
+          <w:color w:val="76923C" w:themeColor="accent3" w:themeShade="BF"/>
+          <w:sz w:val="20"/>
+          <w:szCs w:val="20"/>
+        </w:rPr>
+        <w:t xml:space="preserve">. </w:t>
+      </w:r>
+      <w:proofErr w:type="spellStart"/>
+      <w:r>
+        <w:rPr>
+          <w:rFonts w:ascii="TimesNewRomanPS-ItalicMT" w:hAnsi="TimesNewRomanPS-ItalicMT" w:cs="TimesNewRomanPS-ItalicMT"/>
+          <w:i/>
+          <w:iCs/>
+          <w:color w:val="76923C" w:themeColor="accent3" w:themeShade="BF"/>
+          <w:sz w:val="20"/>
+          <w:szCs w:val="20"/>
+        </w:rPr>
+        <w:t>Ulmo-Fraxinetum</w:t>
+      </w:r>
+      <w:proofErr w:type="spellEnd"/>
+    </w:p>
+    <w:p>
+      <w:pPr>
+        <w:autoSpaceDE w:val="0"/>
+        <w:autoSpaceDN w:val="0"/>
+        <w:adjustRightInd w:val="0"/>
+        <w:spacing w:after="0" w:line="240" w:lineRule="auto"/>
+        <w:rPr>
+          <w:rFonts w:ascii="TimesNewRomanPSMT" w:hAnsi="TimesNewRomanPSMT" w:cs="TimesNewRomanPSMT"/>
+          <w:color w:val="76923C" w:themeColor="accent3" w:themeShade="BF"/>
+          <w:sz w:val="20"/>
+          <w:szCs w:val="20"/>
+        </w:rPr>
+      </w:pPr>
+      <w:r>
+        <w:rPr>
+          <w:rFonts w:ascii="TimesNewRomanPSMT" w:hAnsi="TimesNewRomanPSMT" w:cs="TimesNewRomanPSMT"/>
+          <w:color w:val="76923C" w:themeColor="accent3" w:themeShade="BF"/>
+          <w:sz w:val="20"/>
+          <w:szCs w:val="20"/>
+        </w:rPr>
+        <w:t xml:space="preserve">a </w:t>
+      </w:r>
+      <w:proofErr w:type="spellStart"/>
+      <w:r>
+        <w:rPr>
+          <w:rFonts w:ascii="TimesNewRomanPS-ItalicMT" w:hAnsi="TimesNewRomanPS-ItalicMT" w:cs="TimesNewRomanPS-ItalicMT"/>
+          <w:i/>
+          <w:iCs/>
+          <w:color w:val="76923C" w:themeColor="accent3" w:themeShade="BF"/>
+          <w:sz w:val="20"/>
+          <w:szCs w:val="20"/>
+        </w:rPr>
+        <w:t>Ulmo</w:t>
+      </w:r>
+      <w:proofErr w:type="spellEnd"/>
+      <w:r>
+        <w:rPr>
+          <w:rFonts w:ascii="TimesNewRomanPS-ItalicMT" w:hAnsi="TimesNewRomanPS-ItalicMT" w:cs="TimesNewRomanPS-ItalicMT"/>
+          <w:i/>
+          <w:iCs/>
+          <w:color w:val="76923C" w:themeColor="accent3" w:themeShade="BF"/>
+          <w:sz w:val="20"/>
+          <w:szCs w:val="20"/>
+        </w:rPr>
+        <w:t xml:space="preserve"> </w:t>
+      </w:r>
+      <w:proofErr w:type="spellStart"/>
+      <w:r>
+        <w:rPr>
+          <w:rFonts w:ascii="TimesNewRomanPS-ItalicMT" w:hAnsi="TimesNewRomanPS-ItalicMT" w:cs="TimesNewRomanPS-ItalicMT"/>
+          <w:i/>
+          <w:iCs/>
+          <w:color w:val="76923C" w:themeColor="accent3" w:themeShade="BF"/>
+          <w:sz w:val="20"/>
+          <w:szCs w:val="20"/>
+        </w:rPr>
+        <w:t>Quercetum</w:t>
+      </w:r>
+      <w:proofErr w:type="spellEnd"/>
+      <w:r>
+        <w:rPr>
+          <w:rFonts w:ascii="TimesNewRomanPS-ItalicMT" w:hAnsi="TimesNewRomanPS-ItalicMT" w:cs="TimesNewRomanPS-ItalicMT"/>
+          <w:i/>
+          <w:iCs/>
+          <w:color w:val="76923C" w:themeColor="accent3" w:themeShade="BF"/>
+          <w:sz w:val="20"/>
+          <w:szCs w:val="20"/>
+        </w:rPr>
+        <w:t xml:space="preserve"> </w:t>
+      </w:r>
+      <w:proofErr w:type="spellStart"/>
+      <w:r>
+        <w:rPr>
+          <w:rFonts w:ascii="TimesNewRomanPSMT" w:hAnsi="TimesNewRomanPSMT" w:cs="TimesNewRomanPSMT"/>
+          <w:color w:val="76923C" w:themeColor="accent3" w:themeShade="BF"/>
+          <w:sz w:val="20"/>
+          <w:szCs w:val="20"/>
+        </w:rPr>
+        <w:t>sensu</w:t>
+      </w:r>
+      <w:proofErr w:type="spellEnd"/>
+      <w:r>
+        <w:rPr>
+          <w:rFonts w:ascii="TimesNewRomanPSMT" w:hAnsi="TimesNewRomanPSMT" w:cs="TimesNewRomanPSMT"/>
+          <w:color w:val="76923C" w:themeColor="accent3" w:themeShade="BF"/>
+          <w:sz w:val="20"/>
+          <w:szCs w:val="20"/>
+        </w:rPr>
+        <w:t xml:space="preserve"> </w:t>
+      </w:r>
+      <w:r>
+        <w:rPr>
+          <w:rFonts w:ascii="TimesNewRomanPSMT-SC700" w:hAnsi="TimesNewRomanPSMT-SC700" w:cs="TimesNewRomanPSMT-SC700"/>
+          <w:color w:val="76923C" w:themeColor="accent3" w:themeShade="BF"/>
+          <w:sz w:val="20"/>
+          <w:szCs w:val="20"/>
+        </w:rPr>
+        <w:t>J</w:t>
+      </w:r>
+      <w:r>
+        <w:rPr>
+          <w:rFonts w:ascii="TimesNewRomanPSMT-SC700" w:hAnsi="TimesNewRomanPSMT-SC700" w:cs="TimesNewRomanPSMT-SC700"/>
+          <w:color w:val="76923C" w:themeColor="accent3" w:themeShade="BF"/>
+          <w:sz w:val="14"/>
+          <w:szCs w:val="14"/>
+        </w:rPr>
+        <w:t xml:space="preserve">urko </w:t>
+      </w:r>
+      <w:r>
+        <w:rPr>
+          <w:rFonts w:ascii="TimesNewRomanPSMT" w:hAnsi="TimesNewRomanPSMT" w:cs="TimesNewRomanPSMT"/>
+          <w:color w:val="76923C" w:themeColor="accent3" w:themeShade="BF"/>
+          <w:sz w:val="20"/>
+          <w:szCs w:val="20"/>
+        </w:rPr>
+        <w:t>1958) sa vyskytovali</w:t>
+      </w:r>
+    </w:p>
+    <w:p>
+      <w:pPr>
+        <w:autoSpaceDE w:val="0"/>
+        <w:autoSpaceDN w:val="0"/>
+        <w:adjustRightInd w:val="0"/>
+        <w:spacing w:after="0" w:line="240" w:lineRule="auto"/>
+        <w:rPr>
+          <w:rFonts w:ascii="TimesNewRomanPSMT" w:hAnsi="TimesNewRomanPSMT" w:cs="TimesNewRomanPSMT"/>
+          <w:color w:val="76923C" w:themeColor="accent3" w:themeShade="BF"/>
+          <w:sz w:val="20"/>
+          <w:szCs w:val="20"/>
+        </w:rPr>
+      </w:pPr>
+      <w:r>
+        <w:rPr>
+          <w:rFonts w:ascii="TimesNewRomanPSMT" w:hAnsi="TimesNewRomanPSMT" w:cs="TimesNewRomanPSMT"/>
+          <w:color w:val="76923C" w:themeColor="accent3" w:themeShade="BF"/>
+          <w:sz w:val="20"/>
+          <w:szCs w:val="20"/>
+        </w:rPr>
+        <w:t>na 10 lokalitách a mäkké lužné lesy (</w:t>
+      </w:r>
+      <w:proofErr w:type="spellStart"/>
+      <w:r>
+        <w:rPr>
+          <w:rFonts w:ascii="TimesNewRomanPSMT" w:hAnsi="TimesNewRomanPSMT" w:cs="TimesNewRomanPSMT"/>
+          <w:color w:val="76923C" w:themeColor="accent3" w:themeShade="BF"/>
+          <w:sz w:val="20"/>
+          <w:szCs w:val="20"/>
+        </w:rPr>
+        <w:t>as</w:t>
+      </w:r>
+      <w:proofErr w:type="spellEnd"/>
+      <w:r>
+        <w:rPr>
+          <w:rFonts w:ascii="TimesNewRomanPSMT" w:hAnsi="TimesNewRomanPSMT" w:cs="TimesNewRomanPSMT"/>
+          <w:color w:val="76923C" w:themeColor="accent3" w:themeShade="BF"/>
+          <w:sz w:val="20"/>
+          <w:szCs w:val="20"/>
+        </w:rPr>
+        <w:t xml:space="preserve">. </w:t>
+      </w:r>
+      <w:proofErr w:type="spellStart"/>
+      <w:r>
+        <w:rPr>
+          <w:rFonts w:ascii="TimesNewRomanPS-ItalicMT" w:hAnsi="TimesNewRomanPS-ItalicMT" w:cs="TimesNewRomanPS-ItalicMT"/>
+          <w:i/>
+          <w:iCs/>
+          <w:color w:val="76923C" w:themeColor="accent3" w:themeShade="BF"/>
+          <w:sz w:val="20"/>
+          <w:szCs w:val="20"/>
+        </w:rPr>
+        <w:t>Salici-Populetum</w:t>
+      </w:r>
+      <w:proofErr w:type="spellEnd"/>
+      <w:r>
+        <w:rPr>
+          <w:rFonts w:ascii="TimesNewRomanPSMT" w:hAnsi="TimesNewRomanPSMT" w:cs="TimesNewRomanPSMT"/>
+          <w:color w:val="76923C" w:themeColor="accent3" w:themeShade="BF"/>
+          <w:sz w:val="20"/>
+          <w:szCs w:val="20"/>
+        </w:rPr>
+        <w:t>)</w:t>
+      </w:r>
+    </w:p>
+    <w:p>
+      <w:pPr>
+        <w:autoSpaceDE w:val="0"/>
+        <w:autoSpaceDN w:val="0"/>
+        <w:adjustRightInd w:val="0"/>
+        <w:spacing w:after="0" w:line="240" w:lineRule="auto"/>
+        <w:rPr>
+          <w:rFonts w:ascii="TimesNewRomanPSMT" w:hAnsi="TimesNewRomanPSMT" w:cs="TimesNewRomanPSMT"/>
+          <w:color w:val="76923C" w:themeColor="accent3" w:themeShade="BF"/>
+          <w:sz w:val="20"/>
+          <w:szCs w:val="20"/>
+        </w:rPr>
+      </w:pPr>
+      <w:r>
+        <w:rPr>
+          <w:rFonts w:ascii="TimesNewRomanPSMT" w:hAnsi="TimesNewRomanPSMT" w:cs="TimesNewRomanPSMT"/>
+          <w:color w:val="76923C" w:themeColor="accent3" w:themeShade="BF"/>
+          <w:sz w:val="20"/>
+          <w:szCs w:val="20"/>
+        </w:rPr>
+        <w:t>len na dvoch lokalitách. Rozmiestnenie lokalít</w:t>
+      </w:r>
+    </w:p>
+    <w:p>
+      <w:pPr>
+        <w:autoSpaceDE w:val="0"/>
+        <w:autoSpaceDN w:val="0"/>
+        <w:adjustRightInd w:val="0"/>
+        <w:spacing w:after="0" w:line="240" w:lineRule="auto"/>
+        <w:rPr>
+          <w:rFonts w:ascii="TimesNewRomanPSMT" w:hAnsi="TimesNewRomanPSMT" w:cs="TimesNewRomanPSMT"/>
+          <w:color w:val="76923C" w:themeColor="accent3" w:themeShade="BF"/>
+          <w:sz w:val="20"/>
+          <w:szCs w:val="20"/>
+        </w:rPr>
+      </w:pPr>
+      <w:r>
+        <w:rPr>
+          <w:rFonts w:ascii="TimesNewRomanPSMT" w:hAnsi="TimesNewRomanPSMT" w:cs="TimesNewRomanPSMT"/>
+          <w:color w:val="76923C" w:themeColor="accent3" w:themeShade="BF"/>
+          <w:sz w:val="20"/>
+          <w:szCs w:val="20"/>
+        </w:rPr>
+        <w:t>v kontexte so zastavanou časťou mesta je znázornené na</w:t>
+      </w:r>
+    </w:p>
+    <w:p>
+      <w:pPr>
+        <w:autoSpaceDE w:val="0"/>
+        <w:autoSpaceDN w:val="0"/>
+        <w:adjustRightInd w:val="0"/>
+        <w:spacing w:after="0" w:line="360" w:lineRule="auto"/>
+        <w:rPr>
+          <w:rFonts w:ascii="TimesNewRomanPS-BoldMT" w:hAnsi="TimesNewRomanPS-BoldMT" w:cs="TimesNewRomanPS-BoldMT"/>
+          <w:bCs/>
+          <w:color w:val="76923C" w:themeColor="accent3" w:themeShade="BF"/>
+          <w:sz w:val="20"/>
+          <w:szCs w:val="20"/>
+        </w:rPr>
+      </w:pPr>
+      <w:r>
+        <w:rPr>
+          <w:rFonts w:ascii="TimesNewRomanPSMT" w:hAnsi="TimesNewRomanPSMT" w:cs="TimesNewRomanPSMT"/>
+          <w:color w:val="76923C" w:themeColor="accent3" w:themeShade="BF"/>
+          <w:sz w:val="20"/>
+          <w:szCs w:val="20"/>
+        </w:rPr>
+        <w:t>Obr. 1.</w:t>
+      </w:r>
+      <w:r>
+        <w:rPr>
+          <w:rFonts w:ascii="TimesNewRomanPSMT" w:hAnsi="TimesNewRomanPSMT" w:cs="TimesNewRomanPSMT"/>
+          <w:color w:val="76923C" w:themeColor="accent3" w:themeShade="BF"/>
+          <w:sz w:val="20"/>
+          <w:szCs w:val="20"/>
+        </w:rPr>
+        <w:t xml:space="preserve"> (</w:t>
+      </w:r>
+      <w:proofErr w:type="spellStart"/>
+      <w:r>
+        <w:rPr>
+          <w:rFonts w:ascii="TimesNewRomanPSMT" w:hAnsi="TimesNewRomanPSMT" w:cs="TimesNewRomanPSMT"/>
+          <w:color w:val="76923C" w:themeColor="accent3" w:themeShade="BF"/>
+          <w:sz w:val="20"/>
+          <w:szCs w:val="20"/>
+        </w:rPr>
+        <w:t>Čejka</w:t>
+      </w:r>
+      <w:proofErr w:type="spellEnd"/>
+      <w:r>
+        <w:rPr>
+          <w:rFonts w:ascii="TimesNewRomanPSMT" w:hAnsi="TimesNewRomanPSMT" w:cs="TimesNewRomanPSMT"/>
+          <w:color w:val="76923C" w:themeColor="accent3" w:themeShade="BF"/>
+          <w:sz w:val="20"/>
+          <w:szCs w:val="20"/>
+        </w:rPr>
+        <w:t xml:space="preserve"> </w:t>
+      </w:r>
+      <w:proofErr w:type="spellStart"/>
+      <w:r>
+        <w:rPr>
+          <w:rFonts w:ascii="TimesNewRomanPSMT" w:hAnsi="TimesNewRomanPSMT" w:cs="TimesNewRomanPSMT"/>
+          <w:color w:val="76923C" w:themeColor="accent3" w:themeShade="BF"/>
+          <w:sz w:val="20"/>
+          <w:szCs w:val="20"/>
+        </w:rPr>
+        <w:t>et</w:t>
+      </w:r>
+      <w:proofErr w:type="spellEnd"/>
+      <w:r>
+        <w:rPr>
+          <w:rFonts w:ascii="TimesNewRomanPSMT" w:hAnsi="TimesNewRomanPSMT" w:cs="TimesNewRomanPSMT"/>
+          <w:color w:val="76923C" w:themeColor="accent3" w:themeShade="BF"/>
+          <w:sz w:val="20"/>
+          <w:szCs w:val="20"/>
+        </w:rPr>
+        <w:t xml:space="preserve"> al. 2012)</w:t>
+      </w:r>
     </w:p>
     <w:p>
       <w:pPr>
@@ -2897,7 +5304,25 @@
           <w:sz w:val="24"/>
           <w:szCs w:val="24"/>
         </w:rPr>
-        <w:t>Bratislavské luhy tvoria zachované lužné spoločenstvá, ktoré sa nachádzajú na ostrovoch, vytvorených zmenou a meandrovaním toku Dunaja a dunajských ramien v minulosti. V istom štádiu svojho vývoja boli všetky tieto ostrovy z každej strany obmývané tečúcou vodu Dunaja. Ústia viacerých ramien sú dnes uzatvorené – či</w:t>
+        <w:t>Bratislavské luhy tvoria zachované lužné spoločenstvá, ktoré sa nachádzajú na ostrovoch, vytvorených zmenou a meandrovaním toku Dunaja a dunajských ramien v minulosti. V istom štádiu svojho vývoja boli všetky tieto ostrovy z každej strany obmývané tečúcou vod</w:t>
+      </w:r>
+      <w:r>
+        <w:rPr>
+          <w:rFonts w:ascii="TimesNewRomanPS-BoldMT" w:hAnsi="TimesNewRomanPS-BoldMT" w:cs="TimesNewRomanPS-BoldMT"/>
+          <w:bCs/>
+          <w:sz w:val="24"/>
+          <w:szCs w:val="24"/>
+        </w:rPr>
+        <w:t>o</w:t>
+      </w:r>
+      <w:r>
+        <w:rPr>
+          <w:rFonts w:ascii="TimesNewRomanPS-BoldMT" w:hAnsi="TimesNewRomanPS-BoldMT" w:cs="TimesNewRomanPS-BoldMT"/>
+          <w:bCs/>
+          <w:sz w:val="24"/>
+          <w:szCs w:val="24"/>
+        </w:rPr>
+        <w:t>u Dunaja. Ústia viacerých ramien sú dnes uzatvorené – či</w:t>
       </w:r>
       <w:r>
         <w:rPr>
@@ -2971,47 +5396,43 @@
           <w:sz w:val="24"/>
           <w:szCs w:val="24"/>
         </w:rPr>
-        <w:t xml:space="preserve"> Lužné </w:t>
-      </w:r>
-      <w:proofErr w:type="spellStart"/>
-      <w:r>
-        <w:rPr>
-          <w:rFonts w:ascii="TimesNewRomanPS-BoldMT" w:hAnsi="TimesNewRomanPS-BoldMT" w:cs="TimesNewRomanPS-BoldMT"/>
-          <w:bCs/>
-          <w:sz w:val="24"/>
-          <w:szCs w:val="24"/>
-        </w:rPr>
-        <w:t>ekostémy</w:t>
-      </w:r>
-      <w:proofErr w:type="spellEnd"/>
-      <w:r>
-        <w:rPr>
-          <w:rFonts w:ascii="TimesNewRomanPS-BoldMT" w:hAnsi="TimesNewRomanPS-BoldMT" w:cs="TimesNewRomanPS-BoldMT"/>
-          <w:bCs/>
-          <w:sz w:val="24"/>
-          <w:szCs w:val="24"/>
-        </w:rPr>
-        <w:t xml:space="preserve"> sú </w:t>
-      </w:r>
-      <w:proofErr w:type="spellStart"/>
-      <w:r>
-        <w:rPr>
-          <w:rFonts w:ascii="TimesNewRomanPS-BoldMT" w:hAnsi="TimesNewRomanPS-BoldMT" w:cs="TimesNewRomanPS-BoldMT"/>
-          <w:bCs/>
-          <w:sz w:val="24"/>
-          <w:szCs w:val="24"/>
-        </w:rPr>
-        <w:t>prispôbené</w:t>
-      </w:r>
-      <w:proofErr w:type="spellEnd"/>
-      <w:r>
-        <w:rPr>
-          <w:rFonts w:ascii="TimesNewRomanPS-BoldMT" w:hAnsi="TimesNewRomanPS-BoldMT" w:cs="TimesNewRomanPS-BoldMT"/>
-          <w:bCs/>
-          <w:sz w:val="24"/>
-          <w:szCs w:val="24"/>
-        </w:rPr>
-        <w:t xml:space="preserve"> dynamike záplav, ktoré prinášajú živiny, spôsobujú prenosy</w:t>
+        <w:t xml:space="preserve"> Lužné ekos</w:t>
+      </w:r>
+      <w:r>
+        <w:rPr>
+          <w:rFonts w:ascii="TimesNewRomanPS-BoldMT" w:hAnsi="TimesNewRomanPS-BoldMT" w:cs="TimesNewRomanPS-BoldMT"/>
+          <w:bCs/>
+          <w:sz w:val="24"/>
+          <w:szCs w:val="24"/>
+        </w:rPr>
+        <w:t>ys</w:t>
+      </w:r>
+      <w:r>
+        <w:rPr>
+          <w:rFonts w:ascii="TimesNewRomanPS-BoldMT" w:hAnsi="TimesNewRomanPS-BoldMT" w:cs="TimesNewRomanPS-BoldMT"/>
+          <w:bCs/>
+          <w:sz w:val="24"/>
+          <w:szCs w:val="24"/>
+        </w:rPr>
+        <w:t>témy sú prispô</w:t>
+      </w:r>
+      <w:r>
+        <w:rPr>
+          <w:rFonts w:ascii="TimesNewRomanPS-BoldMT" w:hAnsi="TimesNewRomanPS-BoldMT" w:cs="TimesNewRomanPS-BoldMT"/>
+          <w:bCs/>
+          <w:sz w:val="24"/>
+          <w:szCs w:val="24"/>
+        </w:rPr>
+        <w:t>so</w:t>
+      </w:r>
+      <w:r>
+        <w:rPr>
+          <w:rFonts w:ascii="TimesNewRomanPS-BoldMT" w:hAnsi="TimesNewRomanPS-BoldMT" w:cs="TimesNewRomanPS-BoldMT"/>
+          <w:bCs/>
+          <w:sz w:val="24"/>
+          <w:szCs w:val="24"/>
+        </w:rPr>
+        <w:t>bené dynamike záplav, ktoré prinášajú živiny, spôsobujú prenosy</w:t>
       </w:r>
       <w:r>
         <w:rPr>
@@ -3077,6 +5498,7 @@
           <w:sz w:val="24"/>
           <w:szCs w:val="24"/>
         </w:rPr>
+        <w:lastRenderedPageBreak/>
         <w:t>Bratislavské luhy predstavujú jedny z najzachovalejších lužných lesov na Dunaji - jednak preto, že vďaka železnej opone tu bolo lesné hospodárenie veľmi obmedzené a tiež preto, že časť z nich je stále pravidelne zaplavovaná.</w:t>
       </w:r>
       <w:r>
@@ -4026,7 +6448,6 @@
           <w:sz w:val="32"/>
           <w:szCs w:val="32"/>
         </w:rPr>
-        <w:lastRenderedPageBreak/>
         <w:t>Klimatológia</w:t>
       </w:r>
     </w:p>
@@ -5542,47 +7963,25 @@
           <w:sz w:val="24"/>
           <w:szCs w:val="24"/>
         </w:rPr>
-        <w:t xml:space="preserve">Lužné lesy predstavujú nezameniteľný biotop, keď v podmienkach, kde iné rastlinné druhy nie sú schopné prežívať pre nadbytok vody, práve tieto z tohto </w:t>
-      </w:r>
-      <w:proofErr w:type="spellStart"/>
-      <w:r>
-        <w:rPr>
-          <w:rFonts w:ascii="TimesNewRomanPS-BoldMT" w:hAnsi="TimesNewRomanPS-BoldMT" w:cs="TimesNewRomanPS-BoldMT"/>
-          <w:bCs/>
-          <w:sz w:val="24"/>
-          <w:szCs w:val="24"/>
-        </w:rPr>
-        <w:t>proﬁ</w:t>
-      </w:r>
-      <w:proofErr w:type="spellEnd"/>
-      <w:r>
-        <w:rPr>
-          <w:rFonts w:ascii="TimesNewRomanPS-BoldMT" w:hAnsi="TimesNewRomanPS-BoldMT" w:cs="TimesNewRomanPS-BoldMT"/>
-          <w:bCs/>
-          <w:sz w:val="24"/>
-          <w:szCs w:val="24"/>
-        </w:rPr>
-        <w:t xml:space="preserve"> -</w:t>
-      </w:r>
-      <w:proofErr w:type="spellStart"/>
-      <w:r>
-        <w:rPr>
-          <w:rFonts w:ascii="TimesNewRomanPS-BoldMT" w:hAnsi="TimesNewRomanPS-BoldMT" w:cs="TimesNewRomanPS-BoldMT"/>
-          <w:bCs/>
-          <w:sz w:val="24"/>
-          <w:szCs w:val="24"/>
-        </w:rPr>
-        <w:t>tujú</w:t>
-      </w:r>
-      <w:proofErr w:type="spellEnd"/>
-      <w:r>
-        <w:rPr>
-          <w:rFonts w:ascii="TimesNewRomanPS-BoldMT" w:hAnsi="TimesNewRomanPS-BoldMT" w:cs="TimesNewRomanPS-BoldMT"/>
-          <w:bCs/>
-          <w:sz w:val="24"/>
-          <w:szCs w:val="24"/>
-        </w:rPr>
-        <w:t xml:space="preserve"> a vytvárajú nezabudnuteľné scenérie spolu s vodnými tokmi, ramenami a vodnými plocham</w:t>
+        <w:t xml:space="preserve">Lužné lesy predstavujú nezameniteľný biotop, keď v podmienkach, kde iné rastlinné druhy nie sú schopné prežívať pre nadbytok </w:t>
+      </w:r>
+      <w:r>
+        <w:rPr>
+          <w:rFonts w:ascii="TimesNewRomanPS-BoldMT" w:hAnsi="TimesNewRomanPS-BoldMT" w:cs="TimesNewRomanPS-BoldMT"/>
+          <w:bCs/>
+          <w:sz w:val="24"/>
+          <w:szCs w:val="24"/>
+        </w:rPr>
+        <w:t>vody, práve tieto z tohto profi</w:t>
+      </w:r>
+      <w:r>
+        <w:rPr>
+          <w:rFonts w:ascii="TimesNewRomanPS-BoldMT" w:hAnsi="TimesNewRomanPS-BoldMT" w:cs="TimesNewRomanPS-BoldMT"/>
+          <w:bCs/>
+          <w:sz w:val="24"/>
+          <w:szCs w:val="24"/>
+        </w:rPr>
+        <w:t>tujú a vytvárajú nezabudnuteľné scenérie spolu s vodnými tokmi, ramenami a vodnými plocham</w:t>
       </w:r>
       <w:r>
         <w:rPr>
@@ -5618,7 +8017,17 @@
           <w:sz w:val="24"/>
           <w:szCs w:val="24"/>
         </w:rPr>
-        <w:t>Druhová aj vegetačná štruktúra bratislavského lužného lesa je úzko zviazaná s erózno-akumulačnou činnosťou Dunaja, ktorý okrem mechanického zasahovania do vegetačného krytu je tiež určujúci pre stav hladiny podzemnej vody. Uvedené podmienky dávajú vznik typickým lužným spoločenst</w:t>
+        <w:t xml:space="preserve">Druhová aj vegetačná štruktúra bratislavského lužného lesa je úzko zviazaná s erózno-akumulačnou činnosťou Dunaja, ktorý okrem mechanického zasahovania do vegetačného krytu je tiež určujúci pre stav hladiny podzemnej </w:t>
+      </w:r>
+      <w:r>
+        <w:rPr>
+          <w:rFonts w:ascii="TimesNewRomanPS-BoldMT" w:hAnsi="TimesNewRomanPS-BoldMT" w:cs="TimesNewRomanPS-BoldMT"/>
+          <w:bCs/>
+          <w:sz w:val="24"/>
+          <w:szCs w:val="24"/>
+        </w:rPr>
+        <w:lastRenderedPageBreak/>
+        <w:t>vody. Uvedené podmienky dávajú vznik typickým lužným spoločenst</w:t>
       </w:r>
       <w:r>
         <w:rPr>
@@ -6362,7 +8771,16 @@
           <w:sz w:val="24"/>
           <w:szCs w:val="24"/>
         </w:rPr>
-        <w:t xml:space="preserve">V bylinnom podraste Bratislavských luhov môžete vidieť napr.: ostružinu </w:t>
+        <w:t>V bylinnom podraste b</w:t>
+      </w:r>
+      <w:r>
+        <w:rPr>
+          <w:rFonts w:ascii="TimesNewRomanPS-BoldMT" w:hAnsi="TimesNewRomanPS-BoldMT" w:cs="TimesNewRomanPS-BoldMT"/>
+          <w:bCs/>
+          <w:sz w:val="24"/>
+          <w:szCs w:val="24"/>
+        </w:rPr>
+        <w:t xml:space="preserve">ratislavských luhov môžete vidieť napr.: ostružinu </w:t>
       </w:r>
       <w:proofErr w:type="spellStart"/>
       <w:r>
@@ -6864,17 +9282,7 @@
           <w:sz w:val="24"/>
           <w:szCs w:val="24"/>
         </w:rPr>
-        <w:t xml:space="preserve"> </w:t>
-      </w:r>
-      <w:r>
-        <w:rPr>
-          <w:rFonts w:ascii="TimesNewRomanPS-BoldMT" w:hAnsi="TimesNewRomanPS-BoldMT" w:cs="TimesNewRomanPS-BoldMT"/>
-          <w:bCs/>
-          <w:sz w:val="24"/>
-          <w:szCs w:val="24"/>
-        </w:rPr>
-        <w:lastRenderedPageBreak/>
-        <w:t>(</w:t>
+        <w:t xml:space="preserve"> (</w:t>
       </w:r>
       <w:proofErr w:type="spellStart"/>
       <w:r>
@@ -8180,6 +10588,7 @@
           <w:sz w:val="20"/>
           <w:szCs w:val="20"/>
         </w:rPr>
+        <w:lastRenderedPageBreak/>
         <w:t xml:space="preserve">Problematike lužných lesov v Bratislave sa venuje </w:t>
       </w:r>
       <w:proofErr w:type="spellStart"/>
@@ -9176,6 +11585,7 @@
           <w:bCs/>
           <w:sz w:val="24"/>
           <w:szCs w:val="24"/>
+          <w:highlight w:val="yellow"/>
         </w:rPr>
         <w:t>20. IV. 2011</w:t>
       </w:r>
@@ -9185,6 +11595,7 @@
           <w:bCs/>
           <w:sz w:val="24"/>
           <w:szCs w:val="24"/>
+          <w:highlight w:val="yellow"/>
         </w:rPr>
         <w:t>, 29. X. 2011</w:t>
       </w:r>
@@ -9628,14 +12039,25 @@
           <w:sz w:val="24"/>
           <w:szCs w:val="24"/>
         </w:rPr>
-        <w:t xml:space="preserve"> 27. VII. 2011</w:t>
-      </w:r>
-      <w:r>
-        <w:rPr>
-          <w:rFonts w:ascii="Times New Roman" w:hAnsi="Times New Roman" w:cs="Times New Roman"/>
-          <w:bCs/>
-          <w:sz w:val="24"/>
-          <w:szCs w:val="24"/>
+        <w:t xml:space="preserve"> </w:t>
+      </w:r>
+      <w:r>
+        <w:rPr>
+          <w:rFonts w:ascii="Times New Roman" w:hAnsi="Times New Roman" w:cs="Times New Roman"/>
+          <w:bCs/>
+          <w:sz w:val="24"/>
+          <w:szCs w:val="24"/>
+          <w:highlight w:val="yellow"/>
+        </w:rPr>
+        <w:t>27. VII. 2011</w:t>
+      </w:r>
+      <w:r>
+        <w:rPr>
+          <w:rFonts w:ascii="Times New Roman" w:hAnsi="Times New Roman" w:cs="Times New Roman"/>
+          <w:bCs/>
+          <w:sz w:val="24"/>
+          <w:szCs w:val="24"/>
+          <w:highlight w:val="yellow"/>
         </w:rPr>
         <w:t>, 29. X. 2011</w:t>
       </w:r>
@@ -9992,7 +12414,17 @@
           <w:sz w:val="24"/>
           <w:szCs w:val="24"/>
         </w:rPr>
-        <w:t xml:space="preserve"> 27. VII. 2011</w:t>
+        <w:t xml:space="preserve"> </w:t>
+      </w:r>
+      <w:r>
+        <w:rPr>
+          <w:rFonts w:ascii="Times New Roman" w:hAnsi="Times New Roman" w:cs="Times New Roman"/>
+          <w:bCs/>
+          <w:sz w:val="24"/>
+          <w:szCs w:val="24"/>
+          <w:highlight w:val="yellow"/>
+        </w:rPr>
+        <w:t>27. VII. 2011</w:t>
       </w:r>
     </w:p>
     <w:p>
@@ -10390,7 +12822,17 @@
           <w:sz w:val="24"/>
           <w:szCs w:val="24"/>
         </w:rPr>
-        <w:t xml:space="preserve"> 27. VII. 2011</w:t>
+        <w:t xml:space="preserve"> </w:t>
+      </w:r>
+      <w:r>
+        <w:rPr>
+          <w:rFonts w:ascii="Times New Roman" w:hAnsi="Times New Roman" w:cs="Times New Roman"/>
+          <w:bCs/>
+          <w:sz w:val="24"/>
+          <w:szCs w:val="24"/>
+          <w:highlight w:val="yellow"/>
+        </w:rPr>
+        <w:t>27. VII. 2011</w:t>
       </w:r>
     </w:p>
     <w:p>
@@ -12297,10 +14739,1263 @@
         </w:rPr>
         <w:t>2007).</w:t>
       </w:r>
-      <w:r>
-        <w:rPr>
-          <w:rFonts w:ascii="Calibri" w:eastAsia="Calibri" w:hAnsi="Calibri" w:cs="Times New Roman"/>
+    </w:p>
+    <w:p>
+      <w:pPr>
+        <w:autoSpaceDE w:val="0"/>
+        <w:autoSpaceDN w:val="0"/>
+        <w:adjustRightInd w:val="0"/>
+        <w:spacing w:after="0" w:line="360" w:lineRule="auto"/>
+        <w:rPr>
+          <w:rFonts w:ascii="TimesNewRomanPSMT" w:hAnsi="TimesNewRomanPSMT" w:cs="TimesNewRomanPSMT"/>
+          <w:sz w:val="20"/>
+          <w:szCs w:val="20"/>
+        </w:rPr>
+      </w:pPr>
+    </w:p>
+    <w:p>
+      <w:pPr>
+        <w:autoSpaceDE w:val="0"/>
+        <w:autoSpaceDN w:val="0"/>
+        <w:adjustRightInd w:val="0"/>
+        <w:spacing w:after="0" w:line="240" w:lineRule="auto"/>
+        <w:rPr>
+          <w:rFonts w:ascii="TimesNewRomanPSMT" w:hAnsi="TimesNewRomanPSMT" w:cs="TimesNewRomanPSMT"/>
+          <w:color w:val="76923C" w:themeColor="accent3" w:themeShade="BF"/>
+          <w:sz w:val="20"/>
+          <w:szCs w:val="20"/>
+        </w:rPr>
+      </w:pPr>
+      <w:r>
+        <w:rPr>
+          <w:rFonts w:ascii="TimesNewRomanPSMT" w:hAnsi="TimesNewRomanPSMT" w:cs="TimesNewRomanPSMT"/>
+          <w:color w:val="76923C" w:themeColor="accent3" w:themeShade="BF"/>
+          <w:sz w:val="20"/>
+          <w:szCs w:val="20"/>
+        </w:rPr>
+        <w:t>Na každej lokalite sme odobrali jednu vzorku na ďalšie</w:t>
+      </w:r>
+    </w:p>
+    <w:p>
+      <w:pPr>
+        <w:autoSpaceDE w:val="0"/>
+        <w:autoSpaceDN w:val="0"/>
+        <w:adjustRightInd w:val="0"/>
+        <w:spacing w:after="0" w:line="240" w:lineRule="auto"/>
+        <w:rPr>
+          <w:rFonts w:ascii="TimesNewRomanPSMT" w:hAnsi="TimesNewRomanPSMT" w:cs="TimesNewRomanPSMT"/>
+          <w:color w:val="76923C" w:themeColor="accent3" w:themeShade="BF"/>
+          <w:sz w:val="20"/>
+          <w:szCs w:val="20"/>
+        </w:rPr>
+      </w:pPr>
+      <w:r>
+        <w:rPr>
+          <w:rFonts w:ascii="TimesNewRomanPSMT" w:hAnsi="TimesNewRomanPSMT" w:cs="TimesNewRomanPSMT"/>
+          <w:color w:val="76923C" w:themeColor="accent3" w:themeShade="BF"/>
+          <w:sz w:val="20"/>
+          <w:szCs w:val="20"/>
+        </w:rPr>
+        <w:t>spracovanie. Vzorka spoločenstva mäkkýšov pozostávala</w:t>
+      </w:r>
+    </w:p>
+    <w:p>
+      <w:pPr>
+        <w:autoSpaceDE w:val="0"/>
+        <w:autoSpaceDN w:val="0"/>
+        <w:adjustRightInd w:val="0"/>
+        <w:spacing w:after="0" w:line="240" w:lineRule="auto"/>
+        <w:rPr>
+          <w:rFonts w:ascii="TimesNewRomanPSMT" w:hAnsi="TimesNewRomanPSMT" w:cs="TimesNewRomanPSMT"/>
+          <w:color w:val="76923C" w:themeColor="accent3" w:themeShade="BF"/>
+          <w:sz w:val="20"/>
+          <w:szCs w:val="20"/>
+        </w:rPr>
+      </w:pPr>
+      <w:r>
+        <w:rPr>
+          <w:rFonts w:ascii="TimesNewRomanPSMT" w:hAnsi="TimesNewRomanPSMT" w:cs="TimesNewRomanPSMT"/>
+          <w:color w:val="76923C" w:themeColor="accent3" w:themeShade="BF"/>
+          <w:sz w:val="20"/>
+          <w:szCs w:val="20"/>
+        </w:rPr>
+        <w:t xml:space="preserve">z preosiateho substrátu (veľkosť ôk </w:t>
+      </w:r>
+      <w:proofErr w:type="spellStart"/>
+      <w:r>
+        <w:rPr>
+          <w:rFonts w:ascii="TimesNewRomanPSMT" w:hAnsi="TimesNewRomanPSMT" w:cs="TimesNewRomanPSMT"/>
+          <w:color w:val="76923C" w:themeColor="accent3" w:themeShade="BF"/>
+          <w:sz w:val="20"/>
+          <w:szCs w:val="20"/>
+        </w:rPr>
+        <w:t>preosievadla</w:t>
+      </w:r>
+      <w:proofErr w:type="spellEnd"/>
+      <w:r>
+        <w:rPr>
+          <w:rFonts w:ascii="TimesNewRomanPSMT" w:hAnsi="TimesNewRomanPSMT" w:cs="TimesNewRomanPSMT"/>
+          <w:color w:val="76923C" w:themeColor="accent3" w:themeShade="BF"/>
+          <w:sz w:val="20"/>
+          <w:szCs w:val="20"/>
+        </w:rPr>
+        <w:t xml:space="preserve"> 1 cm</w:t>
+      </w:r>
+      <w:r>
+        <w:rPr>
+          <w:rFonts w:ascii="TimesNewRomanPSMT" w:hAnsi="TimesNewRomanPSMT" w:cs="TimesNewRomanPSMT"/>
+          <w:color w:val="76923C" w:themeColor="accent3" w:themeShade="BF"/>
+          <w:sz w:val="12"/>
+          <w:szCs w:val="12"/>
+        </w:rPr>
+        <w:t>2</w:t>
+      </w:r>
+      <w:r>
+        <w:rPr>
+          <w:rFonts w:ascii="TimesNewRomanPSMT" w:hAnsi="TimesNewRomanPSMT" w:cs="TimesNewRomanPSMT"/>
+          <w:color w:val="76923C" w:themeColor="accent3" w:themeShade="BF"/>
+          <w:sz w:val="20"/>
+          <w:szCs w:val="20"/>
+        </w:rPr>
+        <w:t>),</w:t>
+      </w:r>
+    </w:p>
+    <w:p>
+      <w:pPr>
+        <w:autoSpaceDE w:val="0"/>
+        <w:autoSpaceDN w:val="0"/>
+        <w:adjustRightInd w:val="0"/>
+        <w:spacing w:after="0" w:line="240" w:lineRule="auto"/>
+        <w:rPr>
+          <w:rFonts w:ascii="TimesNewRomanPSMT" w:hAnsi="TimesNewRomanPSMT" w:cs="TimesNewRomanPSMT"/>
+          <w:color w:val="76923C" w:themeColor="accent3" w:themeShade="BF"/>
+          <w:sz w:val="20"/>
+          <w:szCs w:val="20"/>
+        </w:rPr>
+      </w:pPr>
+      <w:r>
+        <w:rPr>
+          <w:rFonts w:ascii="TimesNewRomanPSMT" w:hAnsi="TimesNewRomanPSMT" w:cs="TimesNewRomanPSMT"/>
+          <w:color w:val="76923C" w:themeColor="accent3" w:themeShade="BF"/>
+          <w:sz w:val="20"/>
+          <w:szCs w:val="20"/>
+        </w:rPr>
+        <w:t xml:space="preserve">teda rastlinného </w:t>
+      </w:r>
+      <w:proofErr w:type="spellStart"/>
+      <w:r>
+        <w:rPr>
+          <w:rFonts w:ascii="TimesNewRomanPSMT" w:hAnsi="TimesNewRomanPSMT" w:cs="TimesNewRomanPSMT"/>
+          <w:color w:val="76923C" w:themeColor="accent3" w:themeShade="BF"/>
+          <w:sz w:val="20"/>
+          <w:szCs w:val="20"/>
+        </w:rPr>
+        <w:t>opadu</w:t>
+      </w:r>
+      <w:proofErr w:type="spellEnd"/>
+      <w:r>
+        <w:rPr>
+          <w:rFonts w:ascii="TimesNewRomanPSMT" w:hAnsi="TimesNewRomanPSMT" w:cs="TimesNewRomanPSMT"/>
+          <w:color w:val="76923C" w:themeColor="accent3" w:themeShade="BF"/>
+          <w:sz w:val="20"/>
+          <w:szCs w:val="20"/>
+        </w:rPr>
+        <w:t xml:space="preserve"> a príslušnej humusovej vrstvy pôdy.</w:t>
+      </w:r>
+    </w:p>
+    <w:p>
+      <w:pPr>
+        <w:autoSpaceDE w:val="0"/>
+        <w:autoSpaceDN w:val="0"/>
+        <w:adjustRightInd w:val="0"/>
+        <w:spacing w:after="0" w:line="240" w:lineRule="auto"/>
+        <w:rPr>
+          <w:rFonts w:ascii="TimesNewRomanPSMT" w:hAnsi="TimesNewRomanPSMT" w:cs="TimesNewRomanPSMT"/>
+          <w:color w:val="76923C" w:themeColor="accent3" w:themeShade="BF"/>
+          <w:sz w:val="20"/>
+          <w:szCs w:val="20"/>
+        </w:rPr>
+      </w:pPr>
+      <w:r>
+        <w:rPr>
+          <w:rFonts w:ascii="TimesNewRomanPSMT" w:hAnsi="TimesNewRomanPSMT" w:cs="TimesNewRomanPSMT"/>
+          <w:color w:val="76923C" w:themeColor="accent3" w:themeShade="BF"/>
+          <w:sz w:val="20"/>
+          <w:szCs w:val="20"/>
+        </w:rPr>
+        <w:t xml:space="preserve">Vzorku tvorilo viacero </w:t>
+      </w:r>
+      <w:proofErr w:type="spellStart"/>
+      <w:r>
+        <w:rPr>
+          <w:rFonts w:ascii="TimesNewRomanPSMT" w:hAnsi="TimesNewRomanPSMT" w:cs="TimesNewRomanPSMT"/>
+          <w:color w:val="76923C" w:themeColor="accent3" w:themeShade="BF"/>
+          <w:sz w:val="20"/>
+          <w:szCs w:val="20"/>
+        </w:rPr>
+        <w:t>podvzoriek</w:t>
+      </w:r>
+      <w:proofErr w:type="spellEnd"/>
+      <w:r>
+        <w:rPr>
+          <w:rFonts w:ascii="TimesNewRomanPSMT" w:hAnsi="TimesNewRomanPSMT" w:cs="TimesNewRomanPSMT"/>
+          <w:color w:val="76923C" w:themeColor="accent3" w:themeShade="BF"/>
+          <w:sz w:val="20"/>
+          <w:szCs w:val="20"/>
+        </w:rPr>
+        <w:t xml:space="preserve"> odobratých preferenčne</w:t>
+      </w:r>
+    </w:p>
+    <w:p>
+      <w:pPr>
+        <w:autoSpaceDE w:val="0"/>
+        <w:autoSpaceDN w:val="0"/>
+        <w:adjustRightInd w:val="0"/>
+        <w:spacing w:after="0" w:line="240" w:lineRule="auto"/>
+        <w:rPr>
+          <w:rFonts w:ascii="TimesNewRomanPSMT" w:hAnsi="TimesNewRomanPSMT" w:cs="TimesNewRomanPSMT"/>
+          <w:color w:val="76923C" w:themeColor="accent3" w:themeShade="BF"/>
+          <w:sz w:val="20"/>
+          <w:szCs w:val="20"/>
+        </w:rPr>
+      </w:pPr>
+      <w:r>
+        <w:rPr>
+          <w:rFonts w:ascii="TimesNewRomanPSMT" w:hAnsi="TimesNewRomanPSMT" w:cs="TimesNewRomanPSMT"/>
+          <w:color w:val="76923C" w:themeColor="accent3" w:themeShade="BF"/>
+          <w:sz w:val="20"/>
+          <w:szCs w:val="20"/>
+        </w:rPr>
+        <w:t>tak, aby bola zachytená čo najväčšia heterogenita stanovišťa.</w:t>
+      </w:r>
+    </w:p>
+    <w:p>
+      <w:pPr>
+        <w:autoSpaceDE w:val="0"/>
+        <w:autoSpaceDN w:val="0"/>
+        <w:adjustRightInd w:val="0"/>
+        <w:spacing w:after="0" w:line="240" w:lineRule="auto"/>
+        <w:rPr>
+          <w:rFonts w:ascii="TimesNewRomanPSMT" w:hAnsi="TimesNewRomanPSMT" w:cs="TimesNewRomanPSMT"/>
+          <w:color w:val="76923C" w:themeColor="accent3" w:themeShade="BF"/>
+          <w:sz w:val="20"/>
+          <w:szCs w:val="20"/>
+        </w:rPr>
+      </w:pPr>
+      <w:r>
+        <w:rPr>
+          <w:rFonts w:ascii="TimesNewRomanPSMT" w:hAnsi="TimesNewRomanPSMT" w:cs="TimesNewRomanPSMT"/>
+          <w:color w:val="76923C" w:themeColor="accent3" w:themeShade="BF"/>
+          <w:sz w:val="20"/>
+          <w:szCs w:val="20"/>
+        </w:rPr>
+        <w:t>Celkový objem preosiatej vzorky bol 6 litrov, čo je</w:t>
+      </w:r>
+    </w:p>
+    <w:p>
+      <w:pPr>
+        <w:autoSpaceDE w:val="0"/>
+        <w:autoSpaceDN w:val="0"/>
+        <w:adjustRightInd w:val="0"/>
+        <w:spacing w:after="0" w:line="240" w:lineRule="auto"/>
+        <w:rPr>
+          <w:rFonts w:ascii="TimesNewRomanPSMT" w:hAnsi="TimesNewRomanPSMT" w:cs="TimesNewRomanPSMT"/>
+          <w:color w:val="76923C" w:themeColor="accent3" w:themeShade="BF"/>
+          <w:sz w:val="20"/>
+          <w:szCs w:val="20"/>
+        </w:rPr>
+      </w:pPr>
+      <w:r>
+        <w:rPr>
+          <w:rFonts w:ascii="TimesNewRomanPSMT" w:hAnsi="TimesNewRomanPSMT" w:cs="TimesNewRomanPSMT"/>
+          <w:color w:val="76923C" w:themeColor="accent3" w:themeShade="BF"/>
+          <w:sz w:val="20"/>
+          <w:szCs w:val="20"/>
+        </w:rPr>
+        <w:t>dostatočné množstvo pre daný typ biotopu (</w:t>
+      </w:r>
+      <w:proofErr w:type="spellStart"/>
+      <w:r>
+        <w:rPr>
+          <w:rFonts w:ascii="TimesNewRomanPSMT-SC700" w:hAnsi="TimesNewRomanPSMT-SC700" w:cs="TimesNewRomanPSMT-SC700"/>
+          <w:color w:val="76923C" w:themeColor="accent3" w:themeShade="BF"/>
+          <w:sz w:val="20"/>
+          <w:szCs w:val="20"/>
+        </w:rPr>
+        <w:t>C</w:t>
+      </w:r>
+      <w:r>
+        <w:rPr>
+          <w:rFonts w:ascii="TimesNewRomanPSMT-SC700" w:hAnsi="TimesNewRomanPSMT-SC700" w:cs="TimesNewRomanPSMT-SC700"/>
+          <w:color w:val="76923C" w:themeColor="accent3" w:themeShade="BF"/>
+          <w:sz w:val="14"/>
+          <w:szCs w:val="14"/>
+        </w:rPr>
+        <w:t>ameron</w:t>
+      </w:r>
+      <w:proofErr w:type="spellEnd"/>
+      <w:r>
+        <w:rPr>
+          <w:rFonts w:ascii="TimesNewRomanPSMT-SC700" w:hAnsi="TimesNewRomanPSMT-SC700" w:cs="TimesNewRomanPSMT-SC700"/>
+          <w:color w:val="76923C" w:themeColor="accent3" w:themeShade="BF"/>
+          <w:sz w:val="14"/>
+          <w:szCs w:val="14"/>
+        </w:rPr>
+        <w:t xml:space="preserve"> </w:t>
+      </w:r>
+      <w:r>
+        <w:rPr>
+          <w:rFonts w:ascii="TimesNewRomanPSMT" w:hAnsi="TimesNewRomanPSMT" w:cs="TimesNewRomanPSMT"/>
+          <w:color w:val="76923C" w:themeColor="accent3" w:themeShade="BF"/>
+          <w:sz w:val="20"/>
+          <w:szCs w:val="20"/>
+        </w:rPr>
+        <w:t>&amp;</w:t>
+      </w:r>
+    </w:p>
+    <w:p>
+      <w:pPr>
+        <w:autoSpaceDE w:val="0"/>
+        <w:autoSpaceDN w:val="0"/>
+        <w:adjustRightInd w:val="0"/>
+        <w:spacing w:after="0" w:line="240" w:lineRule="auto"/>
+        <w:rPr>
+          <w:rFonts w:ascii="TimesNewRomanPSMT" w:hAnsi="TimesNewRomanPSMT" w:cs="TimesNewRomanPSMT"/>
+          <w:color w:val="76923C" w:themeColor="accent3" w:themeShade="BF"/>
+          <w:sz w:val="20"/>
+          <w:szCs w:val="20"/>
+        </w:rPr>
+      </w:pPr>
+      <w:proofErr w:type="spellStart"/>
+      <w:r>
+        <w:rPr>
+          <w:rFonts w:ascii="TimesNewRomanPSMT-SC700" w:hAnsi="TimesNewRomanPSMT-SC700" w:cs="TimesNewRomanPSMT-SC700"/>
+          <w:color w:val="76923C" w:themeColor="accent3" w:themeShade="BF"/>
+          <w:sz w:val="20"/>
+          <w:szCs w:val="20"/>
+        </w:rPr>
+        <w:t>P</w:t>
+      </w:r>
+      <w:r>
+        <w:rPr>
+          <w:rFonts w:ascii="TimesNewRomanPSMT-SC700" w:hAnsi="TimesNewRomanPSMT-SC700" w:cs="TimesNewRomanPSMT-SC700"/>
+          <w:color w:val="76923C" w:themeColor="accent3" w:themeShade="BF"/>
+          <w:sz w:val="14"/>
+          <w:szCs w:val="14"/>
+        </w:rPr>
+        <w:t>okryszko</w:t>
+      </w:r>
+      <w:proofErr w:type="spellEnd"/>
+      <w:r>
+        <w:rPr>
+          <w:rFonts w:ascii="TimesNewRomanPSMT-SC700" w:hAnsi="TimesNewRomanPSMT-SC700" w:cs="TimesNewRomanPSMT-SC700"/>
+          <w:color w:val="76923C" w:themeColor="accent3" w:themeShade="BF"/>
+          <w:sz w:val="14"/>
+          <w:szCs w:val="14"/>
+        </w:rPr>
+        <w:t xml:space="preserve"> </w:t>
+      </w:r>
+      <w:r>
+        <w:rPr>
+          <w:rFonts w:ascii="TimesNewRomanPSMT" w:hAnsi="TimesNewRomanPSMT" w:cs="TimesNewRomanPSMT"/>
+          <w:color w:val="76923C" w:themeColor="accent3" w:themeShade="BF"/>
+          <w:sz w:val="20"/>
+          <w:szCs w:val="20"/>
+        </w:rPr>
+        <w:t>2005). Objemové vzorky sme doplnili individuálnym</w:t>
+      </w:r>
+    </w:p>
+    <w:p>
+      <w:pPr>
+        <w:autoSpaceDE w:val="0"/>
+        <w:autoSpaceDN w:val="0"/>
+        <w:adjustRightInd w:val="0"/>
+        <w:spacing w:after="0" w:line="240" w:lineRule="auto"/>
+        <w:rPr>
+          <w:rFonts w:ascii="TimesNewRomanPSMT" w:hAnsi="TimesNewRomanPSMT" w:cs="TimesNewRomanPSMT"/>
+          <w:color w:val="76923C" w:themeColor="accent3" w:themeShade="BF"/>
+          <w:sz w:val="20"/>
+          <w:szCs w:val="20"/>
+        </w:rPr>
+      </w:pPr>
+      <w:r>
+        <w:rPr>
+          <w:rFonts w:ascii="TimesNewRomanPSMT" w:hAnsi="TimesNewRomanPSMT" w:cs="TimesNewRomanPSMT"/>
+          <w:color w:val="76923C" w:themeColor="accent3" w:themeShade="BF"/>
+          <w:sz w:val="20"/>
+          <w:szCs w:val="20"/>
+        </w:rPr>
+        <w:t>zberom spod driev, kôry, kameňov alebo priamo</w:t>
+      </w:r>
+    </w:p>
+    <w:p>
+      <w:pPr>
+        <w:autoSpaceDE w:val="0"/>
+        <w:autoSpaceDN w:val="0"/>
+        <w:adjustRightInd w:val="0"/>
+        <w:spacing w:after="0" w:line="240" w:lineRule="auto"/>
+        <w:rPr>
+          <w:rFonts w:ascii="TimesNewRomanPSMT" w:hAnsi="TimesNewRomanPSMT" w:cs="TimesNewRomanPSMT"/>
+          <w:color w:val="76923C" w:themeColor="accent3" w:themeShade="BF"/>
+          <w:sz w:val="20"/>
+          <w:szCs w:val="20"/>
+        </w:rPr>
+      </w:pPr>
+      <w:r>
+        <w:rPr>
+          <w:rFonts w:ascii="TimesNewRomanPSMT" w:hAnsi="TimesNewRomanPSMT" w:cs="TimesNewRomanPSMT"/>
+          <w:color w:val="76923C" w:themeColor="accent3" w:themeShade="BF"/>
+          <w:sz w:val="20"/>
+          <w:szCs w:val="20"/>
+        </w:rPr>
+        <w:t>z vegetácie či povrchu pôdy. Vzorky sme najprv vysušili,</w:t>
+      </w:r>
+    </w:p>
+    <w:p>
+      <w:pPr>
+        <w:autoSpaceDE w:val="0"/>
+        <w:autoSpaceDN w:val="0"/>
+        <w:adjustRightInd w:val="0"/>
+        <w:spacing w:after="0" w:line="240" w:lineRule="auto"/>
+        <w:rPr>
+          <w:rFonts w:ascii="TimesNewRomanPSMT" w:hAnsi="TimesNewRomanPSMT" w:cs="TimesNewRomanPSMT"/>
+          <w:color w:val="76923C" w:themeColor="accent3" w:themeShade="BF"/>
+          <w:sz w:val="20"/>
+          <w:szCs w:val="20"/>
+        </w:rPr>
+      </w:pPr>
+      <w:r>
+        <w:rPr>
+          <w:rFonts w:ascii="TimesNewRomanPSMT" w:hAnsi="TimesNewRomanPSMT" w:cs="TimesNewRomanPSMT"/>
+          <w:color w:val="76923C" w:themeColor="accent3" w:themeShade="BF"/>
+          <w:sz w:val="20"/>
+          <w:szCs w:val="20"/>
+        </w:rPr>
+        <w:t>potom premyli vo vode, aby sme ich zbavili ťažších</w:t>
+      </w:r>
+    </w:p>
+    <w:p>
+      <w:pPr>
+        <w:autoSpaceDE w:val="0"/>
+        <w:autoSpaceDN w:val="0"/>
+        <w:adjustRightInd w:val="0"/>
+        <w:spacing w:after="0" w:line="240" w:lineRule="auto"/>
+        <w:rPr>
+          <w:rFonts w:ascii="TimesNewRomanPSMT" w:hAnsi="TimesNewRomanPSMT" w:cs="TimesNewRomanPSMT"/>
+          <w:color w:val="76923C" w:themeColor="accent3" w:themeShade="BF"/>
+          <w:sz w:val="20"/>
+          <w:szCs w:val="20"/>
+        </w:rPr>
+      </w:pPr>
+      <w:r>
+        <w:rPr>
+          <w:rFonts w:ascii="TimesNewRomanPSMT" w:hAnsi="TimesNewRomanPSMT" w:cs="TimesNewRomanPSMT"/>
+          <w:color w:val="76923C" w:themeColor="accent3" w:themeShade="BF"/>
+          <w:sz w:val="20"/>
+          <w:szCs w:val="20"/>
+        </w:rPr>
+        <w:t>anorganických súčastí. Na hladine plávajúce ulity a zvyšky</w:t>
+      </w:r>
+    </w:p>
+    <w:p>
+      <w:pPr>
+        <w:autoSpaceDE w:val="0"/>
+        <w:autoSpaceDN w:val="0"/>
+        <w:adjustRightInd w:val="0"/>
+        <w:spacing w:after="0" w:line="240" w:lineRule="auto"/>
+        <w:rPr>
+          <w:rFonts w:ascii="TimesNewRomanPSMT" w:hAnsi="TimesNewRomanPSMT" w:cs="TimesNewRomanPSMT"/>
+          <w:color w:val="76923C" w:themeColor="accent3" w:themeShade="BF"/>
+          <w:sz w:val="20"/>
+          <w:szCs w:val="20"/>
+        </w:rPr>
+      </w:pPr>
+      <w:r>
+        <w:rPr>
+          <w:rFonts w:ascii="TimesNewRomanPSMT" w:hAnsi="TimesNewRomanPSMT" w:cs="TimesNewRomanPSMT"/>
+          <w:color w:val="76923C" w:themeColor="accent3" w:themeShade="BF"/>
+          <w:sz w:val="20"/>
+          <w:szCs w:val="20"/>
+        </w:rPr>
+        <w:t>vegetácie sme pozbierali kuchynským cedidlom, dali</w:t>
+      </w:r>
+    </w:p>
+    <w:p>
+      <w:pPr>
+        <w:autoSpaceDE w:val="0"/>
+        <w:autoSpaceDN w:val="0"/>
+        <w:adjustRightInd w:val="0"/>
+        <w:spacing w:after="0" w:line="240" w:lineRule="auto"/>
+        <w:rPr>
+          <w:rFonts w:ascii="TimesNewRomanPSMT" w:hAnsi="TimesNewRomanPSMT" w:cs="TimesNewRomanPSMT"/>
+          <w:color w:val="76923C" w:themeColor="accent3" w:themeShade="BF"/>
+          <w:sz w:val="20"/>
+          <w:szCs w:val="20"/>
+        </w:rPr>
+      </w:pPr>
+      <w:r>
+        <w:rPr>
+          <w:rFonts w:ascii="TimesNewRomanPSMT" w:hAnsi="TimesNewRomanPSMT" w:cs="TimesNewRomanPSMT"/>
+          <w:color w:val="76923C" w:themeColor="accent3" w:themeShade="BF"/>
+          <w:sz w:val="20"/>
+          <w:szCs w:val="20"/>
+        </w:rPr>
+        <w:t>vysušiť, preosiali na tri veľkostné frakcie, z ktorých sme</w:t>
+      </w:r>
+    </w:p>
+    <w:p>
+      <w:pPr>
+        <w:autoSpaceDE w:val="0"/>
+        <w:autoSpaceDN w:val="0"/>
+        <w:adjustRightInd w:val="0"/>
+        <w:spacing w:after="0" w:line="240" w:lineRule="auto"/>
+        <w:rPr>
+          <w:rFonts w:ascii="TimesNewRomanPSMT" w:hAnsi="TimesNewRomanPSMT" w:cs="TimesNewRomanPSMT"/>
+          <w:color w:val="76923C" w:themeColor="accent3" w:themeShade="BF"/>
+          <w:sz w:val="20"/>
+          <w:szCs w:val="20"/>
+        </w:rPr>
+      </w:pPr>
+      <w:r>
+        <w:rPr>
+          <w:rFonts w:ascii="TimesNewRomanPSMT" w:hAnsi="TimesNewRomanPSMT" w:cs="TimesNewRomanPSMT"/>
+          <w:color w:val="76923C" w:themeColor="accent3" w:themeShade="BF"/>
+          <w:sz w:val="20"/>
+          <w:szCs w:val="20"/>
+        </w:rPr>
+        <w:t>potom vyberali ulity. Schránky sme determinovali podľa</w:t>
+      </w:r>
+    </w:p>
+    <w:p>
+      <w:pPr>
+        <w:autoSpaceDE w:val="0"/>
+        <w:autoSpaceDN w:val="0"/>
+        <w:adjustRightInd w:val="0"/>
+        <w:spacing w:after="0" w:line="240" w:lineRule="auto"/>
+        <w:rPr>
+          <w:rFonts w:ascii="TimesNewRomanPSMT" w:hAnsi="TimesNewRomanPSMT" w:cs="TimesNewRomanPSMT"/>
+          <w:color w:val="76923C" w:themeColor="accent3" w:themeShade="BF"/>
+          <w:sz w:val="20"/>
+          <w:szCs w:val="20"/>
+        </w:rPr>
+      </w:pPr>
+      <w:proofErr w:type="spellStart"/>
+      <w:r>
+        <w:rPr>
+          <w:rFonts w:ascii="TimesNewRomanPSMT-SC700" w:hAnsi="TimesNewRomanPSMT-SC700" w:cs="TimesNewRomanPSMT-SC700"/>
+          <w:color w:val="76923C" w:themeColor="accent3" w:themeShade="BF"/>
+          <w:sz w:val="20"/>
+          <w:szCs w:val="20"/>
+        </w:rPr>
+        <w:t>L</w:t>
+      </w:r>
+      <w:r>
+        <w:rPr>
+          <w:rFonts w:ascii="TimesNewRomanPSMT-SC700" w:hAnsi="TimesNewRomanPSMT-SC700" w:cs="TimesNewRomanPSMT-SC700"/>
+          <w:color w:val="76923C" w:themeColor="accent3" w:themeShade="BF"/>
+          <w:sz w:val="14"/>
+          <w:szCs w:val="14"/>
+        </w:rPr>
+        <w:t>ožekovho</w:t>
+      </w:r>
+      <w:proofErr w:type="spellEnd"/>
+      <w:r>
+        <w:rPr>
+          <w:rFonts w:ascii="TimesNewRomanPSMT-SC700" w:hAnsi="TimesNewRomanPSMT-SC700" w:cs="TimesNewRomanPSMT-SC700"/>
+          <w:color w:val="76923C" w:themeColor="accent3" w:themeShade="BF"/>
+          <w:sz w:val="14"/>
+          <w:szCs w:val="14"/>
+        </w:rPr>
+        <w:t xml:space="preserve"> </w:t>
+      </w:r>
+      <w:r>
+        <w:rPr>
+          <w:rFonts w:ascii="TimesNewRomanPSMT" w:hAnsi="TimesNewRomanPSMT" w:cs="TimesNewRomanPSMT"/>
+          <w:color w:val="76923C" w:themeColor="accent3" w:themeShade="BF"/>
+          <w:sz w:val="20"/>
+          <w:szCs w:val="20"/>
+        </w:rPr>
+        <w:t>(1956) kľúča a nahé ulitníky pitvou podľa práce</w:t>
+      </w:r>
+    </w:p>
+    <w:p>
+      <w:pPr>
+        <w:autoSpaceDE w:val="0"/>
+        <w:autoSpaceDN w:val="0"/>
+        <w:adjustRightInd w:val="0"/>
+        <w:spacing w:after="0" w:line="360" w:lineRule="auto"/>
+        <w:rPr>
+          <w:rFonts w:ascii="TimesNewRomanPSMT" w:hAnsi="TimesNewRomanPSMT" w:cs="TimesNewRomanPSMT"/>
+          <w:color w:val="76923C" w:themeColor="accent3" w:themeShade="BF"/>
+          <w:sz w:val="20"/>
+          <w:szCs w:val="20"/>
+        </w:rPr>
+      </w:pPr>
+      <w:proofErr w:type="spellStart"/>
+      <w:r>
+        <w:rPr>
+          <w:rFonts w:ascii="TimesNewRomanPSMT-SC700" w:hAnsi="TimesNewRomanPSMT-SC700" w:cs="TimesNewRomanPSMT-SC700"/>
+          <w:color w:val="76923C" w:themeColor="accent3" w:themeShade="BF"/>
+          <w:sz w:val="20"/>
+          <w:szCs w:val="20"/>
+        </w:rPr>
+        <w:t>H</w:t>
+      </w:r>
+      <w:r>
+        <w:rPr>
+          <w:rFonts w:ascii="TimesNewRomanPSMT-SC700" w:hAnsi="TimesNewRomanPSMT-SC700" w:cs="TimesNewRomanPSMT-SC700"/>
+          <w:color w:val="76923C" w:themeColor="accent3" w:themeShade="BF"/>
+          <w:sz w:val="14"/>
+          <w:szCs w:val="14"/>
+        </w:rPr>
+        <w:t>orsáka</w:t>
+      </w:r>
+      <w:proofErr w:type="spellEnd"/>
+      <w:r>
+        <w:rPr>
+          <w:rFonts w:ascii="TimesNewRomanPSMT-SC700" w:hAnsi="TimesNewRomanPSMT-SC700" w:cs="TimesNewRomanPSMT-SC700"/>
+          <w:color w:val="76923C" w:themeColor="accent3" w:themeShade="BF"/>
+          <w:sz w:val="14"/>
+          <w:szCs w:val="14"/>
+        </w:rPr>
+        <w:t xml:space="preserve"> </w:t>
+      </w:r>
+      <w:proofErr w:type="spellStart"/>
+      <w:r>
+        <w:rPr>
+          <w:rFonts w:ascii="TimesNewRomanPSMT" w:hAnsi="TimesNewRomanPSMT" w:cs="TimesNewRomanPSMT"/>
+          <w:color w:val="76923C" w:themeColor="accent3" w:themeShade="BF"/>
+          <w:sz w:val="20"/>
+          <w:szCs w:val="20"/>
+        </w:rPr>
+        <w:t>et</w:t>
+      </w:r>
+      <w:proofErr w:type="spellEnd"/>
+      <w:r>
+        <w:rPr>
+          <w:rFonts w:ascii="TimesNewRomanPSMT" w:hAnsi="TimesNewRomanPSMT" w:cs="TimesNewRomanPSMT"/>
+          <w:color w:val="76923C" w:themeColor="accent3" w:themeShade="BF"/>
+          <w:sz w:val="20"/>
+          <w:szCs w:val="20"/>
+        </w:rPr>
+        <w:t xml:space="preserve"> al. (2010).</w:t>
+      </w:r>
+      <w:r>
+        <w:rPr>
+          <w:rFonts w:ascii="TimesNewRomanPSMT" w:hAnsi="TimesNewRomanPSMT" w:cs="TimesNewRomanPSMT"/>
+          <w:color w:val="76923C" w:themeColor="accent3" w:themeShade="BF"/>
+          <w:sz w:val="20"/>
+          <w:szCs w:val="20"/>
+        </w:rPr>
+        <w:t xml:space="preserve"> (</w:t>
+      </w:r>
+      <w:proofErr w:type="spellStart"/>
+      <w:r>
+        <w:rPr>
+          <w:rFonts w:ascii="TimesNewRomanPSMT" w:hAnsi="TimesNewRomanPSMT" w:cs="TimesNewRomanPSMT"/>
+          <w:color w:val="76923C" w:themeColor="accent3" w:themeShade="BF"/>
+          <w:sz w:val="20"/>
+          <w:szCs w:val="20"/>
+        </w:rPr>
+        <w:t>Čejka</w:t>
+      </w:r>
+      <w:proofErr w:type="spellEnd"/>
+      <w:r>
+        <w:rPr>
+          <w:rFonts w:ascii="TimesNewRomanPSMT" w:hAnsi="TimesNewRomanPSMT" w:cs="TimesNewRomanPSMT"/>
+          <w:color w:val="76923C" w:themeColor="accent3" w:themeShade="BF"/>
+          <w:sz w:val="20"/>
+          <w:szCs w:val="20"/>
+        </w:rPr>
+        <w:t xml:space="preserve"> </w:t>
+      </w:r>
+      <w:proofErr w:type="spellStart"/>
+      <w:r>
+        <w:rPr>
+          <w:rFonts w:ascii="TimesNewRomanPSMT" w:hAnsi="TimesNewRomanPSMT" w:cs="TimesNewRomanPSMT"/>
+          <w:color w:val="76923C" w:themeColor="accent3" w:themeShade="BF"/>
+          <w:sz w:val="20"/>
+          <w:szCs w:val="20"/>
+        </w:rPr>
+        <w:t>et</w:t>
+      </w:r>
+      <w:proofErr w:type="spellEnd"/>
+      <w:r>
+        <w:rPr>
+          <w:rFonts w:ascii="TimesNewRomanPSMT" w:hAnsi="TimesNewRomanPSMT" w:cs="TimesNewRomanPSMT"/>
+          <w:color w:val="76923C" w:themeColor="accent3" w:themeShade="BF"/>
+          <w:sz w:val="20"/>
+          <w:szCs w:val="20"/>
+        </w:rPr>
+        <w:t xml:space="preserve"> al. 2012)</w:t>
+      </w:r>
+    </w:p>
+    <w:p>
+      <w:pPr>
+        <w:rPr>
+          <w:rFonts w:ascii="TimesNewRomanPSMT" w:hAnsi="TimesNewRomanPSMT" w:cs="TimesNewRomanPSMT"/>
+          <w:color w:val="76923C" w:themeColor="accent3" w:themeShade="BF"/>
+          <w:sz w:val="20"/>
+          <w:szCs w:val="20"/>
+        </w:rPr>
+      </w:pPr>
+      <w:r>
+        <w:rPr>
+          <w:rFonts w:ascii="TimesNewRomanPSMT" w:hAnsi="TimesNewRomanPSMT" w:cs="TimesNewRomanPSMT"/>
+          <w:color w:val="76923C" w:themeColor="accent3" w:themeShade="BF"/>
+          <w:sz w:val="20"/>
+          <w:szCs w:val="20"/>
+        </w:rPr>
+        <w:br w:type="page"/>
+      </w:r>
+    </w:p>
+    <w:p>
+      <w:pPr>
+        <w:autoSpaceDE w:val="0"/>
+        <w:autoSpaceDN w:val="0"/>
+        <w:adjustRightInd w:val="0"/>
+        <w:spacing w:after="0" w:line="240" w:lineRule="auto"/>
+        <w:rPr>
+          <w:rFonts w:ascii="Palatino Linotype" w:hAnsi="Palatino Linotype" w:cs="Palatino Linotype"/>
+          <w:color w:val="D99594" w:themeColor="accent2" w:themeTint="99"/>
+          <w:sz w:val="24"/>
+          <w:szCs w:val="24"/>
+        </w:rPr>
+      </w:pPr>
+      <w:r>
+        <w:rPr>
+          <w:rFonts w:ascii="Palatino Linotype" w:hAnsi="Palatino Linotype" w:cs="Palatino Linotype"/>
+          <w:color w:val="D99594" w:themeColor="accent2" w:themeTint="99"/>
+          <w:sz w:val="24"/>
+          <w:szCs w:val="24"/>
+        </w:rPr>
+        <w:lastRenderedPageBreak/>
+        <w:t>Systematický prehľad zistenýc</w:t>
+      </w:r>
+      <w:r>
+        <w:rPr>
+          <w:rFonts w:ascii="Palatino Linotype" w:hAnsi="Palatino Linotype" w:cs="Palatino Linotype"/>
+          <w:color w:val="D99594" w:themeColor="accent2" w:themeTint="99"/>
+          <w:sz w:val="24"/>
+          <w:szCs w:val="24"/>
+        </w:rPr>
+        <w:t>h druhov</w:t>
+      </w:r>
+    </w:p>
+    <w:p>
+      <w:pPr>
+        <w:autoSpaceDE w:val="0"/>
+        <w:autoSpaceDN w:val="0"/>
+        <w:adjustRightInd w:val="0"/>
+        <w:spacing w:after="0" w:line="240" w:lineRule="auto"/>
+        <w:rPr>
+          <w:rFonts w:ascii="Palatino Linotype" w:hAnsi="Palatino Linotype" w:cs="Palatino Linotype"/>
+          <w:color w:val="D99594" w:themeColor="accent2" w:themeTint="99"/>
+          <w:sz w:val="24"/>
+          <w:szCs w:val="24"/>
+        </w:rPr>
+      </w:pPr>
+    </w:p>
+    <w:p>
+      <w:pPr>
+        <w:autoSpaceDE w:val="0"/>
+        <w:autoSpaceDN w:val="0"/>
+        <w:adjustRightInd w:val="0"/>
+        <w:spacing w:after="0" w:line="240" w:lineRule="auto"/>
+        <w:rPr>
+          <w:rFonts w:ascii="Palatino Linotype" w:hAnsi="Palatino Linotype" w:cs="Palatino Linotype"/>
+          <w:color w:val="D99594" w:themeColor="accent2" w:themeTint="99"/>
+        </w:rPr>
+      </w:pPr>
+      <w:r>
+        <w:rPr>
+          <w:rFonts w:ascii="Palatino Linotype" w:hAnsi="Palatino Linotype" w:cs="Palatino Linotype"/>
+          <w:color w:val="D99594" w:themeColor="accent2" w:themeTint="99"/>
+        </w:rPr>
+        <w:t>V tejto kapitole uvádzam systematický prehľ</w:t>
+      </w:r>
+      <w:r>
+        <w:rPr>
+          <w:rFonts w:ascii="Palatino Linotype" w:hAnsi="Palatino Linotype" w:cs="Palatino Linotype"/>
+          <w:color w:val="D99594" w:themeColor="accent2" w:themeTint="99"/>
+        </w:rPr>
+        <w:t>ad zistených druhov.</w:t>
+      </w:r>
+      <w:r>
+        <w:rPr>
+          <w:rFonts w:ascii="Palatino Linotype" w:hAnsi="Palatino Linotype" w:cs="Palatino Linotype"/>
+          <w:color w:val="D99594" w:themeColor="accent2" w:themeTint="99"/>
+        </w:rPr>
+        <w:t xml:space="preserve"> Pri jednotlivých druhoch je krátka ekologická charakteristika a zá</w:t>
+      </w:r>
+      <w:r>
+        <w:rPr>
+          <w:rFonts w:ascii="Palatino Linotype" w:hAnsi="Palatino Linotype" w:cs="Palatino Linotype"/>
+          <w:color w:val="D99594" w:themeColor="accent2" w:themeTint="99"/>
+        </w:rPr>
+        <w:t xml:space="preserve">znam o </w:t>
+      </w:r>
+      <w:r>
+        <w:rPr>
+          <w:rFonts w:ascii="Palatino Linotype" w:hAnsi="Palatino Linotype" w:cs="Palatino Linotype"/>
+          <w:color w:val="D99594" w:themeColor="accent2" w:themeTint="99"/>
+        </w:rPr>
+        <w:t>výskyte na jednotlivých lokalitá</w:t>
+      </w:r>
+      <w:r>
+        <w:rPr>
+          <w:rFonts w:ascii="Palatino Linotype" w:hAnsi="Palatino Linotype" w:cs="Palatino Linotype"/>
+          <w:color w:val="D99594" w:themeColor="accent2" w:themeTint="99"/>
+        </w:rPr>
+        <w:t>ch. Druhy sú zaradené d</w:t>
+      </w:r>
+      <w:r>
+        <w:rPr>
+          <w:rFonts w:ascii="Palatino Linotype" w:hAnsi="Palatino Linotype" w:cs="Palatino Linotype"/>
+          <w:color w:val="D99594" w:themeColor="accent2" w:themeTint="99"/>
+        </w:rPr>
+        <w:t xml:space="preserve">o </w:t>
+      </w:r>
+      <w:proofErr w:type="spellStart"/>
+      <w:r>
+        <w:rPr>
+          <w:rFonts w:ascii="Palatino Linotype" w:hAnsi="Palatino Linotype" w:cs="Palatino Linotype"/>
+          <w:color w:val="D99594" w:themeColor="accent2" w:themeTint="99"/>
+        </w:rPr>
+        <w:t>areotypu</w:t>
+      </w:r>
+      <w:proofErr w:type="spellEnd"/>
+      <w:r>
+        <w:rPr>
+          <w:rFonts w:ascii="Palatino Linotype" w:hAnsi="Palatino Linotype" w:cs="Palatino Linotype"/>
+          <w:color w:val="D99594" w:themeColor="accent2" w:themeTint="99"/>
+        </w:rPr>
+        <w:t xml:space="preserve"> a </w:t>
+      </w:r>
+      <w:proofErr w:type="spellStart"/>
+      <w:r>
+        <w:rPr>
+          <w:rFonts w:ascii="Palatino Linotype" w:hAnsi="Palatino Linotype" w:cs="Palatino Linotype"/>
+          <w:color w:val="D99594" w:themeColor="accent2" w:themeTint="99"/>
+        </w:rPr>
+        <w:t>regiotypu</w:t>
+      </w:r>
+      <w:proofErr w:type="spellEnd"/>
+      <w:r>
+        <w:rPr>
+          <w:rFonts w:ascii="Palatino Linotype" w:hAnsi="Palatino Linotype" w:cs="Palatino Linotype"/>
+          <w:color w:val="D99594" w:themeColor="accent2" w:themeTint="99"/>
+        </w:rPr>
+        <w:t xml:space="preserve"> podľa prá</w:t>
+      </w:r>
+      <w:r>
+        <w:rPr>
+          <w:rFonts w:ascii="Palatino Linotype" w:hAnsi="Palatino Linotype" w:cs="Palatino Linotype"/>
+          <w:color w:val="D99594" w:themeColor="accent2" w:themeTint="99"/>
+        </w:rPr>
+        <w:t>ce L</w:t>
+      </w:r>
+      <w:r>
+        <w:rPr>
+          <w:rFonts w:ascii="Palatino Linotype" w:hAnsi="Palatino Linotype" w:cs="Palatino Linotype"/>
+          <w:color w:val="D99594" w:themeColor="accent2" w:themeTint="99"/>
+          <w:sz w:val="18"/>
+          <w:szCs w:val="18"/>
+        </w:rPr>
+        <w:t xml:space="preserve">ISICKÉHO </w:t>
+      </w:r>
+      <w:r>
+        <w:rPr>
+          <w:rFonts w:ascii="Palatino Linotype" w:hAnsi="Palatino Linotype" w:cs="Palatino Linotype"/>
+          <w:color w:val="D99594" w:themeColor="accent2" w:themeTint="99"/>
+        </w:rPr>
+        <w:t>(1991). E</w:t>
+      </w:r>
+      <w:r>
+        <w:rPr>
+          <w:rFonts w:ascii="Palatino Linotype" w:hAnsi="Palatino Linotype" w:cs="Palatino Linotype"/>
+          <w:color w:val="D99594" w:themeColor="accent2" w:themeTint="99"/>
+        </w:rPr>
+        <w:t>kologické nároky a preferenciu vlhkosti uvádzame podľa viacerých prá</w:t>
+      </w:r>
+      <w:r>
+        <w:rPr>
+          <w:rFonts w:ascii="Palatino Linotype" w:hAnsi="Palatino Linotype" w:cs="Palatino Linotype"/>
+          <w:color w:val="D99594" w:themeColor="accent2" w:themeTint="99"/>
+        </w:rPr>
+        <w:t>c (L</w:t>
+      </w:r>
+      <w:r>
+        <w:rPr>
+          <w:rFonts w:ascii="Palatino Linotype" w:hAnsi="Palatino Linotype" w:cs="Palatino Linotype"/>
+          <w:color w:val="D99594" w:themeColor="accent2" w:themeTint="99"/>
+          <w:sz w:val="18"/>
+          <w:szCs w:val="18"/>
+        </w:rPr>
+        <w:t xml:space="preserve">OŽEK </w:t>
+      </w:r>
+      <w:r>
+        <w:rPr>
+          <w:rFonts w:ascii="Palatino Linotype" w:hAnsi="Palatino Linotype" w:cs="Palatino Linotype"/>
+          <w:color w:val="D99594" w:themeColor="accent2" w:themeTint="99"/>
+        </w:rPr>
+        <w:t>1956, L</w:t>
+      </w:r>
+      <w:r>
+        <w:rPr>
+          <w:rFonts w:ascii="Palatino Linotype" w:hAnsi="Palatino Linotype" w:cs="Palatino Linotype"/>
+          <w:color w:val="D99594" w:themeColor="accent2" w:themeTint="99"/>
+          <w:sz w:val="18"/>
+          <w:szCs w:val="18"/>
+        </w:rPr>
+        <w:t xml:space="preserve">ISICKÝ </w:t>
+      </w:r>
+      <w:r>
+        <w:rPr>
+          <w:rFonts w:ascii="Palatino Linotype" w:hAnsi="Palatino Linotype" w:cs="Palatino Linotype"/>
+          <w:color w:val="D99594" w:themeColor="accent2" w:themeTint="99"/>
+        </w:rPr>
+        <w:t>1991, Č</w:t>
+      </w:r>
+      <w:r>
+        <w:rPr>
+          <w:rFonts w:ascii="Palatino Linotype" w:hAnsi="Palatino Linotype" w:cs="Palatino Linotype"/>
+          <w:color w:val="D99594" w:themeColor="accent2" w:themeTint="99"/>
+          <w:sz w:val="18"/>
+          <w:szCs w:val="18"/>
+        </w:rPr>
+        <w:t xml:space="preserve">EJKA </w:t>
+      </w:r>
+      <w:r>
+        <w:rPr>
+          <w:rFonts w:ascii="Palatino Linotype" w:hAnsi="Palatino Linotype" w:cs="Palatino Linotype"/>
+          <w:color w:val="D99594" w:themeColor="accent2" w:themeTint="99"/>
+        </w:rPr>
+        <w:t>2003). Kvôli prehľadnosti za dátumom uvá</w:t>
+      </w:r>
+      <w:r>
+        <w:rPr>
+          <w:rFonts w:ascii="Palatino Linotype" w:hAnsi="Palatino Linotype" w:cs="Palatino Linotype"/>
+          <w:color w:val="D99594" w:themeColor="accent2" w:themeTint="99"/>
+        </w:rPr>
+        <w:t xml:space="preserve">dzam počet jedincov tučným písmom. </w:t>
+      </w:r>
+      <w:proofErr w:type="spellStart"/>
+      <w:r>
+        <w:rPr>
+          <w:rFonts w:ascii="Palatino Linotype" w:hAnsi="Palatino Linotype" w:cs="Palatino Linotype"/>
           <w:b/>
+          <w:bCs/>
+          <w:i/>
+          <w:iCs/>
+          <w:color w:val="D99594" w:themeColor="accent2" w:themeTint="99"/>
+        </w:rPr>
+        <w:t>Cochlicopa</w:t>
+      </w:r>
+      <w:proofErr w:type="spellEnd"/>
+      <w:r>
+        <w:rPr>
+          <w:rFonts w:ascii="Palatino Linotype" w:hAnsi="Palatino Linotype" w:cs="Palatino Linotype"/>
+          <w:b/>
+          <w:bCs/>
+          <w:i/>
+          <w:iCs/>
+          <w:color w:val="D99594" w:themeColor="accent2" w:themeTint="99"/>
+        </w:rPr>
+        <w:t xml:space="preserve"> </w:t>
+      </w:r>
+      <w:proofErr w:type="spellStart"/>
+      <w:r>
+        <w:rPr>
+          <w:rFonts w:ascii="Palatino Linotype" w:hAnsi="Palatino Linotype" w:cs="Palatino Linotype"/>
+          <w:b/>
+          <w:bCs/>
+          <w:i/>
+          <w:iCs/>
+          <w:color w:val="D99594" w:themeColor="accent2" w:themeTint="99"/>
+        </w:rPr>
+        <w:t>lubrica</w:t>
+      </w:r>
+      <w:proofErr w:type="spellEnd"/>
+      <w:r>
+        <w:rPr>
+          <w:rFonts w:ascii="Palatino Linotype" w:hAnsi="Palatino Linotype" w:cs="Palatino Linotype"/>
+          <w:b/>
+          <w:bCs/>
+          <w:i/>
+          <w:iCs/>
+          <w:color w:val="D99594" w:themeColor="accent2" w:themeTint="99"/>
+        </w:rPr>
+        <w:t xml:space="preserve"> </w:t>
+      </w:r>
+      <w:r>
+        <w:rPr>
+          <w:rFonts w:ascii="Palatino Linotype" w:hAnsi="Palatino Linotype" w:cs="Palatino Linotype"/>
+          <w:color w:val="D99594" w:themeColor="accent2" w:themeTint="99"/>
+        </w:rPr>
+        <w:t>(O. F. M</w:t>
+      </w:r>
+      <w:r>
+        <w:rPr>
+          <w:rFonts w:ascii="Palatino Linotype" w:hAnsi="Palatino Linotype" w:cs="Palatino Linotype"/>
+          <w:color w:val="D99594" w:themeColor="accent2" w:themeTint="99"/>
+          <w:sz w:val="18"/>
+          <w:szCs w:val="18"/>
+        </w:rPr>
+        <w:t xml:space="preserve">ÜLLER </w:t>
+      </w:r>
+      <w:r>
+        <w:rPr>
+          <w:rFonts w:ascii="Palatino Linotype" w:hAnsi="Palatino Linotype" w:cs="Palatino Linotype"/>
+          <w:color w:val="D99594" w:themeColor="accent2" w:themeTint="99"/>
+        </w:rPr>
+        <w:t xml:space="preserve">1774) </w:t>
+      </w:r>
+      <w:proofErr w:type="spellStart"/>
+      <w:r>
+        <w:rPr>
+          <w:rFonts w:ascii="Palatino Linotype" w:hAnsi="Palatino Linotype" w:cs="Palatino Linotype"/>
+          <w:color w:val="D99594" w:themeColor="accent2" w:themeTint="99"/>
+        </w:rPr>
+        <w:t>Areotyp</w:t>
+      </w:r>
+      <w:proofErr w:type="spellEnd"/>
+      <w:r>
+        <w:rPr>
+          <w:rFonts w:ascii="Palatino Linotype" w:hAnsi="Palatino Linotype" w:cs="Palatino Linotype"/>
+          <w:color w:val="D99594" w:themeColor="accent2" w:themeTint="99"/>
+        </w:rPr>
+        <w:t xml:space="preserve">: </w:t>
+      </w:r>
+      <w:proofErr w:type="spellStart"/>
+      <w:r>
+        <w:rPr>
+          <w:rFonts w:ascii="Palatino Linotype" w:hAnsi="Palatino Linotype" w:cs="Palatino Linotype"/>
+          <w:color w:val="D99594" w:themeColor="accent2" w:themeTint="99"/>
+        </w:rPr>
+        <w:t>I.b</w:t>
+      </w:r>
+      <w:proofErr w:type="spellEnd"/>
+      <w:r>
+        <w:rPr>
+          <w:rFonts w:ascii="Palatino Linotype" w:hAnsi="Palatino Linotype" w:cs="Palatino Linotype"/>
+          <w:color w:val="D99594" w:themeColor="accent2" w:themeTint="99"/>
+        </w:rPr>
+        <w:t xml:space="preserve"> (</w:t>
+      </w:r>
+      <w:proofErr w:type="spellStart"/>
+      <w:r>
+        <w:rPr>
+          <w:rFonts w:ascii="Palatino Linotype" w:hAnsi="Palatino Linotype" w:cs="Palatino Linotype"/>
+          <w:color w:val="D99594" w:themeColor="accent2" w:themeTint="99"/>
+        </w:rPr>
+        <w:t>holarktický</w:t>
+      </w:r>
+      <w:proofErr w:type="spellEnd"/>
+      <w:r>
+        <w:rPr>
+          <w:rFonts w:ascii="Palatino Linotype" w:hAnsi="Palatino Linotype" w:cs="Palatino Linotype"/>
+          <w:color w:val="D99594" w:themeColor="accent2" w:themeTint="99"/>
+        </w:rPr>
+        <w:t xml:space="preserve">) </w:t>
+      </w:r>
+      <w:proofErr w:type="spellStart"/>
+      <w:r>
+        <w:rPr>
+          <w:rFonts w:ascii="Palatino Linotype" w:hAnsi="Palatino Linotype" w:cs="Palatino Linotype"/>
+          <w:color w:val="D99594" w:themeColor="accent2" w:themeTint="99"/>
+        </w:rPr>
+        <w:t>Regiotyp</w:t>
+      </w:r>
+      <w:proofErr w:type="spellEnd"/>
+      <w:r>
+        <w:rPr>
+          <w:rFonts w:ascii="Palatino Linotype" w:hAnsi="Palatino Linotype" w:cs="Palatino Linotype"/>
+          <w:color w:val="D99594" w:themeColor="accent2" w:themeTint="99"/>
+        </w:rPr>
+        <w:t xml:space="preserve">: Nezaradený (prevažne </w:t>
+      </w:r>
+      <w:proofErr w:type="spellStart"/>
+      <w:r>
+        <w:rPr>
+          <w:rFonts w:ascii="Palatino Linotype" w:hAnsi="Palatino Linotype" w:cs="Palatino Linotype"/>
+          <w:color w:val="D99594" w:themeColor="accent2" w:themeTint="99"/>
+        </w:rPr>
+        <w:t>eury</w:t>
+      </w:r>
+      <w:r>
+        <w:rPr>
+          <w:rFonts w:ascii="Palatino Linotype" w:hAnsi="Palatino Linotype" w:cs="Palatino Linotype"/>
+          <w:color w:val="D99594" w:themeColor="accent2" w:themeTint="99"/>
+        </w:rPr>
+        <w:t>chorne</w:t>
+      </w:r>
+      <w:proofErr w:type="spellEnd"/>
+      <w:r>
+        <w:rPr>
+          <w:rFonts w:ascii="Palatino Linotype" w:hAnsi="Palatino Linotype" w:cs="Palatino Linotype"/>
+          <w:color w:val="D99594" w:themeColor="accent2" w:themeTint="99"/>
+        </w:rPr>
+        <w:t xml:space="preserve"> rozšírený). Ekologické ná</w:t>
+      </w:r>
+      <w:r>
+        <w:rPr>
+          <w:rFonts w:ascii="Palatino Linotype" w:hAnsi="Palatino Linotype" w:cs="Palatino Linotype"/>
+          <w:color w:val="D99594" w:themeColor="accent2" w:themeTint="99"/>
+        </w:rPr>
+        <w:t xml:space="preserve">roky: </w:t>
+      </w:r>
+      <w:proofErr w:type="spellStart"/>
+      <w:r>
+        <w:rPr>
+          <w:rFonts w:ascii="Palatino Linotype" w:hAnsi="Palatino Linotype" w:cs="Palatino Linotype"/>
+          <w:color w:val="D99594" w:themeColor="accent2" w:themeTint="99"/>
+        </w:rPr>
+        <w:t>Eurytopný</w:t>
+      </w:r>
+      <w:proofErr w:type="spellEnd"/>
+      <w:r>
+        <w:rPr>
+          <w:rFonts w:ascii="Palatino Linotype" w:hAnsi="Palatino Linotype" w:cs="Palatino Linotype"/>
+          <w:color w:val="D99594" w:themeColor="accent2" w:themeTint="99"/>
+        </w:rPr>
+        <w:t xml:space="preserve"> druh. Vzťah k vlhkosti: Prevažne </w:t>
+      </w:r>
+      <w:proofErr w:type="spellStart"/>
+      <w:r>
+        <w:rPr>
+          <w:rFonts w:ascii="Palatino Linotype" w:hAnsi="Palatino Linotype" w:cs="Palatino Linotype"/>
+          <w:color w:val="D99594" w:themeColor="accent2" w:themeTint="99"/>
+        </w:rPr>
+        <w:t>hygrofilný</w:t>
+      </w:r>
+      <w:proofErr w:type="spellEnd"/>
+      <w:r>
+        <w:rPr>
+          <w:rFonts w:ascii="Palatino Linotype" w:hAnsi="Palatino Linotype" w:cs="Palatino Linotype"/>
+          <w:color w:val="D99594" w:themeColor="accent2" w:themeTint="99"/>
+        </w:rPr>
+        <w:t xml:space="preserve">. </w:t>
+      </w:r>
+    </w:p>
+    <w:p>
+      <w:pPr>
+        <w:autoSpaceDE w:val="0"/>
+        <w:autoSpaceDN w:val="0"/>
+        <w:adjustRightInd w:val="0"/>
+        <w:spacing w:after="0" w:line="360" w:lineRule="auto"/>
+        <w:rPr>
+          <w:rFonts w:ascii="Palatino Linotype" w:hAnsi="Palatino Linotype" w:cs="Palatino Linotype"/>
+          <w:b/>
+          <w:bCs/>
+          <w:color w:val="D99594" w:themeColor="accent2" w:themeTint="99"/>
+        </w:rPr>
+      </w:pPr>
+      <w:r>
+        <w:rPr>
+          <w:rFonts w:ascii="Palatino Linotype" w:hAnsi="Palatino Linotype" w:cs="Palatino Linotype"/>
+          <w:color w:val="D99594" w:themeColor="accent2" w:themeTint="99"/>
+        </w:rPr>
+        <w:t>Výskyt: Borinka, Medené h{</w:t>
+      </w:r>
+      <w:proofErr w:type="spellStart"/>
+      <w:r>
+        <w:rPr>
+          <w:rFonts w:ascii="Palatino Linotype" w:hAnsi="Palatino Linotype" w:cs="Palatino Linotype"/>
+          <w:color w:val="D99594" w:themeColor="accent2" w:themeTint="99"/>
+        </w:rPr>
+        <w:t>mre</w:t>
+      </w:r>
+      <w:proofErr w:type="spellEnd"/>
+      <w:r>
+        <w:rPr>
+          <w:rFonts w:ascii="Palatino Linotype" w:hAnsi="Palatino Linotype" w:cs="Palatino Linotype"/>
+          <w:color w:val="D99594" w:themeColor="accent2" w:themeTint="99"/>
+        </w:rPr>
+        <w:t xml:space="preserve"> 12. 04. 2005 </w:t>
+      </w:r>
+      <w:r>
+        <w:rPr>
+          <w:rFonts w:ascii="Palatino Linotype" w:hAnsi="Palatino Linotype" w:cs="Palatino Linotype"/>
+          <w:b/>
+          <w:bCs/>
+          <w:color w:val="D99594" w:themeColor="accent2" w:themeTint="99"/>
+        </w:rPr>
+        <w:t xml:space="preserve">10 </w:t>
+      </w:r>
+      <w:r>
+        <w:rPr>
+          <w:rFonts w:ascii="Palatino Linotype" w:hAnsi="Palatino Linotype" w:cs="Palatino Linotype"/>
+          <w:b/>
+          <w:bCs/>
+          <w:color w:val="D99594" w:themeColor="accent2" w:themeTint="99"/>
+        </w:rPr>
+        <w:t xml:space="preserve"> (</w:t>
+      </w:r>
+      <w:proofErr w:type="spellStart"/>
+      <w:r>
+        <w:rPr>
+          <w:rFonts w:ascii="Palatino Linotype" w:hAnsi="Palatino Linotype" w:cs="Palatino Linotype"/>
+          <w:b/>
+          <w:bCs/>
+          <w:color w:val="D99594" w:themeColor="accent2" w:themeTint="99"/>
+        </w:rPr>
+        <w:t>Anikó</w:t>
+      </w:r>
+      <w:proofErr w:type="spellEnd"/>
+      <w:r>
+        <w:rPr>
+          <w:rFonts w:ascii="Palatino Linotype" w:hAnsi="Palatino Linotype" w:cs="Palatino Linotype"/>
+          <w:b/>
+          <w:bCs/>
+          <w:color w:val="D99594" w:themeColor="accent2" w:themeTint="99"/>
+        </w:rPr>
+        <w:t>)</w:t>
+      </w:r>
+    </w:p>
+    <w:p>
+      <w:pPr>
+        <w:autoSpaceDE w:val="0"/>
+        <w:autoSpaceDN w:val="0"/>
+        <w:adjustRightInd w:val="0"/>
+        <w:spacing w:after="0" w:line="360" w:lineRule="auto"/>
+        <w:rPr>
+          <w:rFonts w:ascii="Palatino Linotype" w:hAnsi="Palatino Linotype" w:cs="Palatino Linotype"/>
+          <w:b/>
+          <w:bCs/>
+          <w:color w:val="D99594" w:themeColor="accent2" w:themeTint="99"/>
+        </w:rPr>
+      </w:pPr>
+    </w:p>
+    <w:p>
+      <w:pPr>
+        <w:autoSpaceDE w:val="0"/>
+        <w:autoSpaceDN w:val="0"/>
+        <w:adjustRightInd w:val="0"/>
+        <w:spacing w:after="0" w:line="360" w:lineRule="auto"/>
+        <w:rPr>
+          <w:rFonts w:ascii="Palatino Linotype" w:hAnsi="Palatino Linotype" w:cs="Palatino Linotype"/>
+          <w:b/>
+          <w:bCs/>
+          <w:color w:val="D99594" w:themeColor="accent2" w:themeTint="99"/>
+        </w:rPr>
+      </w:pPr>
+    </w:p>
+    <w:p>
+      <w:pPr>
+        <w:rPr>
+          <w:rFonts w:ascii="Times New Roman" w:hAnsi="Times New Roman" w:cs="Times New Roman"/>
+          <w:color w:val="000000"/>
+          <w:sz w:val="32"/>
+          <w:szCs w:val="32"/>
+        </w:rPr>
+      </w:pPr>
+      <w:r>
+        <w:rPr>
+          <w:rFonts w:ascii="Times New Roman" w:hAnsi="Times New Roman" w:cs="Times New Roman"/>
+          <w:color w:val="000000"/>
+          <w:sz w:val="32"/>
+          <w:szCs w:val="32"/>
         </w:rPr>
         <w:br w:type="page"/>
       </w:r>

</xml_diff>